<commit_message>
In Class Monte Carlo II
</commit_message>
<xml_diff>
--- a/ECON 411 Syllabus.docx
+++ b/ECON 411 Syllabus.docx
@@ -397,7 +397,23 @@
           <w:i/>
           <w:iCs/>
         </w:rPr>
-        <w:t>*Syllabus subject to change to suit needs of the class and in light of dynamic COVID-19 policies*</w:t>
+        <w:t xml:space="preserve">*Syllabus subject to change to suit needs of the class and </w:t>
+      </w:r>
+      <w:proofErr w:type="gramStart"/>
+      <w:r>
+        <w:rPr>
+          <w:i/>
+          <w:iCs/>
+        </w:rPr>
+        <w:t>in light of</w:t>
+      </w:r>
+      <w:proofErr w:type="gramEnd"/>
+      <w:r>
+        <w:rPr>
+          <w:i/>
+          <w:iCs/>
+        </w:rPr>
+        <w:t xml:space="preserve"> dynamic COVID-19 policies*</w:t>
       </w:r>
     </w:p>
     <w:p>
@@ -764,11 +780,6 @@
         <w:rPr>
           <w:i/>
         </w:rPr>
-      </w:r>
-      <w:r>
-        <w:rPr>
-          <w:i/>
-        </w:rPr>
         <w:fldChar w:fldCharType="separate"/>
       </w:r>
       <w:r>
@@ -919,94 +930,130 @@
       </w:r>
     </w:p>
     <w:p>
-      <w:r>
+      <w:pPr>
+        <w:rPr>
+          <w:color w:val="2F5496" w:themeColor="accent1" w:themeShade="BF"/>
+        </w:rPr>
+      </w:pPr>
+      <w:r>
+        <w:rPr>
+          <w:color w:val="2F5496" w:themeColor="accent1" w:themeShade="BF"/>
+        </w:rPr>
         <w:t xml:space="preserve">Rough Draft: </w:t>
       </w:r>
       <w:r>
-        <w:tab/>
-      </w:r>
-      <w:r>
-        <w:tab/>
-      </w:r>
-      <w:r>
-        <w:tab/>
-      </w:r>
-      <w:r>
-        <w:tab/>
-      </w:r>
-      <w:r>
-        <w:tab/>
-        <w:t>15%</w:t>
-      </w:r>
-    </w:p>
-    <w:p>
-      <w:r>
-        <w:tab/>
-        <w:t>Peer Review (participation)</w:t>
-      </w:r>
-      <w:r>
-        <w:tab/>
-      </w:r>
-      <w:r>
-        <w:tab/>
-        <w:t>5%</w:t>
-      </w:r>
-    </w:p>
-    <w:p>
-      <w:r>
-        <w:tab/>
-        <w:t>Peer Review (grade received)</w:t>
-      </w:r>
-      <w:r>
-        <w:tab/>
-      </w:r>
-      <w:r>
-        <w:tab/>
-        <w:t>5%</w:t>
-      </w:r>
-    </w:p>
-    <w:p>
-      <w:r>
-        <w:tab/>
-        <w:t>Professor Evaluation</w:t>
-      </w:r>
-      <w:r>
-        <w:tab/>
-      </w:r>
-      <w:r>
-        <w:tab/>
-      </w:r>
-      <w:r>
-        <w:tab/>
-        <w:t xml:space="preserve">5% </w:t>
-      </w:r>
-    </w:p>
-    <w:p>
-      <w:r>
+        <w:rPr>
+          <w:color w:val="2F5496" w:themeColor="accent1" w:themeShade="BF"/>
+        </w:rPr>
+        <w:tab/>
+      </w:r>
+      <w:r>
+        <w:rPr>
+          <w:color w:val="2F5496" w:themeColor="accent1" w:themeShade="BF"/>
+        </w:rPr>
+        <w:tab/>
+      </w:r>
+      <w:r>
+        <w:rPr>
+          <w:color w:val="2F5496" w:themeColor="accent1" w:themeShade="BF"/>
+        </w:rPr>
+        <w:tab/>
+      </w:r>
+      <w:r>
+        <w:rPr>
+          <w:color w:val="2F5496" w:themeColor="accent1" w:themeShade="BF"/>
+        </w:rPr>
+        <w:tab/>
+      </w:r>
+      <w:r>
+        <w:rPr>
+          <w:color w:val="2F5496" w:themeColor="accent1" w:themeShade="BF"/>
+        </w:rPr>
+        <w:tab/>
+      </w:r>
+      <w:r>
+        <w:rPr>
+          <w:color w:val="2F5496" w:themeColor="accent1" w:themeShade="BF"/>
+        </w:rPr>
+        <w:t>10</w:t>
+      </w:r>
+      <w:r>
+        <w:rPr>
+          <w:color w:val="2F5496" w:themeColor="accent1" w:themeShade="BF"/>
+        </w:rPr>
+        <w:t>%</w:t>
+      </w:r>
+      <w:r>
+        <w:rPr>
+          <w:color w:val="2F5496" w:themeColor="accent1" w:themeShade="BF"/>
+        </w:rPr>
+        <w:t xml:space="preserve"> (5% Graded, 5% for Completion)</w:t>
+      </w:r>
+    </w:p>
+    <w:p>
+      <w:pPr>
+        <w:rPr>
+          <w:color w:val="2F5496" w:themeColor="accent1" w:themeShade="BF"/>
+        </w:rPr>
+      </w:pPr>
+      <w:r>
+        <w:rPr>
+          <w:color w:val="2F5496" w:themeColor="accent1" w:themeShade="BF"/>
+        </w:rPr>
         <w:t>Final Project:</w:t>
       </w:r>
       <w:r>
-        <w:tab/>
-      </w:r>
-      <w:r>
-        <w:tab/>
-      </w:r>
-      <w:r>
-        <w:tab/>
-      </w:r>
-      <w:r>
-        <w:tab/>
-      </w:r>
-      <w:r>
-        <w:tab/>
-      </w:r>
-      <w:r>
-        <w:t>20</w:t>
-      </w:r>
-      <w:r>
+        <w:rPr>
+          <w:color w:val="2F5496" w:themeColor="accent1" w:themeShade="BF"/>
+        </w:rPr>
+        <w:tab/>
+      </w:r>
+      <w:r>
+        <w:rPr>
+          <w:color w:val="2F5496" w:themeColor="accent1" w:themeShade="BF"/>
+        </w:rPr>
+        <w:tab/>
+      </w:r>
+      <w:r>
+        <w:rPr>
+          <w:color w:val="2F5496" w:themeColor="accent1" w:themeShade="BF"/>
+        </w:rPr>
+        <w:tab/>
+      </w:r>
+      <w:r>
+        <w:rPr>
+          <w:color w:val="2F5496" w:themeColor="accent1" w:themeShade="BF"/>
+        </w:rPr>
+        <w:tab/>
+      </w:r>
+      <w:r>
+        <w:rPr>
+          <w:color w:val="2F5496" w:themeColor="accent1" w:themeShade="BF"/>
+        </w:rPr>
+        <w:tab/>
+      </w:r>
+      <w:r>
+        <w:rPr>
+          <w:color w:val="2F5496" w:themeColor="accent1" w:themeShade="BF"/>
+        </w:rPr>
+        <w:t>2</w:t>
+      </w:r>
+      <w:r>
+        <w:rPr>
+          <w:color w:val="2F5496" w:themeColor="accent1" w:themeShade="BF"/>
+        </w:rPr>
+        <w:t>5</w:t>
+      </w:r>
+      <w:r>
+        <w:rPr>
+          <w:color w:val="2F5496" w:themeColor="accent1" w:themeShade="BF"/>
+        </w:rPr>
         <w:t>.01</w:t>
       </w:r>
       <w:r>
+        <w:rPr>
+          <w:color w:val="2F5496" w:themeColor="accent1" w:themeShade="BF"/>
+        </w:rPr>
         <w:t>%</w:t>
       </w:r>
     </w:p>
@@ -1078,7 +1125,15 @@
         <w:ind w:left="720"/>
       </w:pPr>
       <w:r>
-        <w:t>Extra credit opportunities for attendance of speaking events at Barry Hall may  be made available periodically throughout the semester and can amount to no more than 3% of your total grade.</w:t>
+        <w:t xml:space="preserve">Extra credit opportunities for attendance of speaking events at Barry Hall </w:t>
+      </w:r>
+      <w:proofErr w:type="gramStart"/>
+      <w:r>
+        <w:t>may  be</w:t>
+      </w:r>
+      <w:proofErr w:type="gramEnd"/>
+      <w:r>
+        <w:t xml:space="preserve"> made available periodically throughout the semester and can amount to no more than 3% of your total grade.</w:t>
       </w:r>
     </w:p>
     <w:p>
@@ -1223,7 +1278,6 @@
         <w:contextualSpacing/>
       </w:pPr>
       <w:r>
-        <w:lastRenderedPageBreak/>
         <w:t>Python 3.0+</w:t>
       </w:r>
     </w:p>
@@ -1282,6 +1336,7 @@
         </w:rPr>
       </w:pPr>
       <w:r>
+        <w:lastRenderedPageBreak/>
         <w:t xml:space="preserve">Class notes for each section should be recorded in a </w:t>
       </w:r>
       <w:proofErr w:type="spellStart"/>
@@ -1327,7 +1382,15 @@
         <w:t xml:space="preserve">are </w:t>
       </w:r>
       <w:r>
-        <w:t>expected to participate in class by working on exercises presented in class, asking questions, using online resources (i.e., Google, Stack Overflow, official  Python documentation) to find solutions to problems, and participating in discussion.</w:t>
+        <w:t xml:space="preserve">expected to participate in class by working on exercises presented in class, asking questions, using online resources (i.e., Google, Stack Overflow, </w:t>
+      </w:r>
+      <w:proofErr w:type="gramStart"/>
+      <w:r>
+        <w:t>official  Python</w:t>
+      </w:r>
+      <w:proofErr w:type="gramEnd"/>
+      <w:r>
+        <w:t xml:space="preserve"> documentation) to find solutions to problems, and participating in discussion.</w:t>
       </w:r>
     </w:p>
     <w:p>
@@ -1360,8 +1423,13 @@
       </w:pPr>
       <w:bookmarkStart w:id="3" w:name="_Hlk534454389"/>
       <w:bookmarkStart w:id="4" w:name="_Hlk534465623"/>
-      <w:r>
-        <w:t>A homework is due at the end of each section</w:t>
+      <w:proofErr w:type="gramStart"/>
+      <w:r>
+        <w:t>A</w:t>
+      </w:r>
+      <w:proofErr w:type="gramEnd"/>
+      <w:r>
+        <w:t xml:space="preserve"> homework is due at the end of each section</w:t>
       </w:r>
       <w:r>
         <w:t xml:space="preserve"> as indicated in the syllabus</w:t>
@@ -1561,28 +1629,31 @@
         <w:rPr>
           <w:b/>
         </w:rPr>
+        <w:t>Communication</w:t>
+      </w:r>
+    </w:p>
+    <w:p>
+      <w:pPr>
+        <w:ind w:left="720"/>
+      </w:pPr>
+      <w:r>
+        <w:t xml:space="preserve">Whenever necessary, I will email the class with announcements via blackboard. This requires that each student regularly check his or her </w:t>
+      </w:r>
+      <w:r>
+        <w:t>@</w:t>
+      </w:r>
+      <w:r>
+        <w:t>NDSU</w:t>
+      </w:r>
+      <w:r>
+        <w:t>.edu</w:t>
+      </w:r>
+      <w:r>
+        <w:t xml:space="preserve"> email account. It is the student’s </w:t>
+      </w:r>
+      <w:r>
         <w:lastRenderedPageBreak/>
-        <w:t>Communication</w:t>
-      </w:r>
-    </w:p>
-    <w:p>
-      <w:pPr>
-        <w:ind w:left="720"/>
-      </w:pPr>
-      <w:r>
-        <w:t xml:space="preserve">Whenever necessary, I will email the class with announcements via blackboard. This requires that each student regularly check his or her </w:t>
-      </w:r>
-      <w:r>
-        <w:t>@</w:t>
-      </w:r>
-      <w:r>
-        <w:t>NDSU</w:t>
-      </w:r>
-      <w:r>
-        <w:t>.edu</w:t>
-      </w:r>
-      <w:r>
-        <w:t xml:space="preserve"> email account. It is the student’s responsibility to activate the </w:t>
+        <w:t xml:space="preserve">responsibility to activate the </w:t>
       </w:r>
       <w:r>
         <w:t>NDSU.edu</w:t>
@@ -1691,7 +1762,27 @@
           <w:sz w:val="21"/>
           <w:szCs w:val="21"/>
         </w:rPr>
-        <w:t xml:space="preserve">The academic community is operated on the basis of honesty, integrity, and fair play. </w:t>
+        <w:t xml:space="preserve">The academic community is operated </w:t>
+      </w:r>
+      <w:proofErr w:type="gramStart"/>
+      <w:r>
+        <w:rPr>
+          <w:rFonts w:ascii="Times New Roman" w:hAnsi="Times New Roman"/>
+          <w:i/>
+          <w:sz w:val="21"/>
+          <w:szCs w:val="21"/>
+        </w:rPr>
+        <w:t>on the basis of</w:t>
+      </w:r>
+      <w:proofErr w:type="gramEnd"/>
+      <w:r>
+        <w:rPr>
+          <w:rFonts w:ascii="Times New Roman" w:hAnsi="Times New Roman"/>
+          <w:i/>
+          <w:sz w:val="21"/>
+          <w:szCs w:val="21"/>
+        </w:rPr>
+        <w:t xml:space="preserve"> honesty, integrity, and fair play. </w:t>
       </w:r>
       <w:hyperlink r:id="rId8" w:history="1">
         <w:r>
@@ -2323,7 +2414,6 @@
           <w:sz w:val="24"/>
           <w:szCs w:val="24"/>
         </w:rPr>
-        <w:lastRenderedPageBreak/>
         <w:t>November 13</w:t>
       </w:r>
       <w:r>
@@ -2429,6 +2519,7 @@
           <w:sz w:val="24"/>
           <w:szCs w:val="24"/>
         </w:rPr>
+        <w:lastRenderedPageBreak/>
         <w:t>December 7-11</w:t>
       </w:r>
       <w:r>
@@ -3156,12 +3247,14 @@
             <w:r>
               <w:t xml:space="preserve">Homework </w:t>
             </w:r>
+            <w:proofErr w:type="gramStart"/>
             <w:r>
               <w:t>4</w:t>
             </w:r>
             <w:r>
               <w:t>;</w:t>
             </w:r>
+            <w:proofErr w:type="gramEnd"/>
           </w:p>
           <w:p>
             <w:r>
@@ -3180,7 +3273,6 @@
               <w:rPr>
                 <w:b/>
               </w:rPr>
-              <w:lastRenderedPageBreak/>
               <w:t>Weeks 8-9:</w:t>
             </w:r>
             <w:r>
@@ -3266,6 +3358,7 @@
               <w:rPr>
                 <w:b/>
               </w:rPr>
+              <w:lastRenderedPageBreak/>
               <w:t xml:space="preserve">Weeks 11-13: </w:t>
             </w:r>
             <w:r>
@@ -3377,7 +3470,15 @@
               <w:t xml:space="preserve">Homework </w:t>
             </w:r>
             <w:r>
-              <w:t xml:space="preserve">5 Due; </w:t>
+              <w:t xml:space="preserve">5 </w:t>
+            </w:r>
+            <w:proofErr w:type="gramStart"/>
+            <w:r>
+              <w:t>Due;</w:t>
+            </w:r>
+            <w:proofErr w:type="gramEnd"/>
+            <w:r>
+              <w:t xml:space="preserve"> </w:t>
             </w:r>
           </w:p>
           <w:p/>
@@ -3466,10 +3567,7 @@
           </w:tcPr>
           <w:p>
             <w:r>
-              <w:t>Upload Rough Draft of Project to GitHub</w:t>
-            </w:r>
-            <w:r>
-              <w:t>. Must be at least 2000 words with 5 citations.</w:t>
+              <w:t>Upload Rough Draft of Project to GitHub. Must be at least 2000 words with 5 citations.</w:t>
             </w:r>
             <w:r>
               <w:rPr>
@@ -3526,7 +3624,7 @@
               <w:rPr>
                 <w:bCs/>
               </w:rPr>
-              <w:t>Agent-based Simulation</w:t>
+              <w:t>Monte Carlo Simulation</w:t>
             </w:r>
           </w:p>
         </w:tc>
@@ -3540,31 +3638,7 @@
                 <w:rPr>
                   <w:rStyle w:val="Hyperlink"/>
                 </w:rPr>
-                <w:t xml:space="preserve">Project </w:t>
-              </w:r>
-              <w:r>
-                <w:rPr>
-                  <w:rStyle w:val="Hyperlink"/>
-                </w:rPr>
-                <w:t>7</w:t>
-              </w:r>
-              <w:r>
-                <w:rPr>
-                  <w:rStyle w:val="Hyperlink"/>
-                </w:rPr>
-                <w:t>: Building a</w:t>
-              </w:r>
-              <w:r>
-                <w:rPr>
-                  <w:rStyle w:val="Hyperlink"/>
-                </w:rPr>
-                <w:t>n Agent-based</w:t>
-              </w:r>
-              <w:r>
-                <w:rPr>
-                  <w:rStyle w:val="Hyperlink"/>
-                </w:rPr>
-                <w:t xml:space="preserve"> Model in Helipad</w:t>
+                <w:t>Project 7: Simulating Randomness</w:t>
               </w:r>
             </w:hyperlink>
           </w:p>
@@ -3606,34 +3680,10 @@
               <w:rPr>
                 <w:b/>
               </w:rPr>
-              <w:t>Week 1</w:t>
-            </w:r>
-            <w:r>
-              <w:rPr>
-                <w:b/>
-              </w:rPr>
-              <w:t>6</w:t>
-            </w:r>
-            <w:r>
-              <w:rPr>
-                <w:b/>
-              </w:rPr>
-              <w:t xml:space="preserve">: </w:t>
-            </w:r>
-            <w:r>
-              <w:t>12/</w:t>
-            </w:r>
-            <w:r>
-              <w:t>7</w:t>
-            </w:r>
-            <w:r>
-              <w:t>-12/13, 12/1</w:t>
-            </w:r>
-            <w:r>
-              <w:t>4</w:t>
-            </w:r>
-            <w:r>
-              <w:t xml:space="preserve"> 1PM</w:t>
+              <w:t xml:space="preserve">Week 16: </w:t>
+            </w:r>
+            <w:r>
+              <w:t>12/7-12/13, 12/14 1PM</w:t>
             </w:r>
           </w:p>
         </w:tc>
@@ -3643,7 +3693,10 @@
           </w:tcPr>
           <w:p>
             <w:r>
-              <w:t>Presentations</w:t>
+              <w:rPr>
+                <w:bCs/>
+              </w:rPr>
+              <w:t>In class development of individual projects.</w:t>
             </w:r>
           </w:p>
         </w:tc>
@@ -3676,6 +3729,14 @@
           <w:p>
             <w:r>
               <w:t>Present Project; Attend Presentations*</w:t>
+            </w:r>
+          </w:p>
+          <w:p>
+            <w:r>
+              <w:rPr>
+                <w:color w:val="2F5496" w:themeColor="accent1" w:themeShade="BF"/>
+              </w:rPr>
+              <w:t>Latest Possible Submission for Final Project</w:t>
             </w:r>
           </w:p>
         </w:tc>

</xml_diff>

<commit_message>
update textbook, projects, add 2-way fixed effects
</commit_message>
<xml_diff>
--- a/ECON 411 Syllabus.docx
+++ b/ECON 411 Syllabus.docx
@@ -1,6 +1,6 @@
 
 <file path=word/document.xml><?xml version="1.0" encoding="utf-8"?>
-<w:document xmlns:wpc="http://schemas.microsoft.com/office/word/2010/wordprocessingCanvas" xmlns:cx="http://schemas.microsoft.com/office/drawing/2014/chartex" xmlns:cx1="http://schemas.microsoft.com/office/drawing/2015/9/8/chartex" xmlns:cx2="http://schemas.microsoft.com/office/drawing/2015/10/21/chartex" xmlns:cx3="http://schemas.microsoft.com/office/drawing/2016/5/9/chartex" xmlns:cx4="http://schemas.microsoft.com/office/drawing/2016/5/10/chartex" xmlns:cx5="http://schemas.microsoft.com/office/drawing/2016/5/11/chartex" xmlns:cx6="http://schemas.microsoft.com/office/drawing/2016/5/12/chartex" xmlns:cx7="http://schemas.microsoft.com/office/drawing/2016/5/13/chartex" xmlns:cx8="http://schemas.microsoft.com/office/drawing/2016/5/14/chartex" xmlns:mc="http://schemas.openxmlformats.org/markup-compatibility/2006" xmlns:aink="http://schemas.microsoft.com/office/drawing/2016/ink" xmlns:am3d="http://schemas.microsoft.com/office/drawing/2017/model3d" xmlns:o="urn:schemas-microsoft-com:office:office" xmlns:r="http://schemas.openxmlformats.org/officeDocument/2006/relationships" xmlns:m="http://schemas.openxmlformats.org/officeDocument/2006/math" xmlns:v="urn:schemas-microsoft-com:vml" xmlns:wp14="http://schemas.microsoft.com/office/word/2010/wordprocessingDrawing" xmlns:wp="http://schemas.openxmlformats.org/drawingml/2006/wordprocessingDrawing" xmlns:w10="urn:schemas-microsoft-com:office:word" xmlns:w="http://schemas.openxmlformats.org/wordprocessingml/2006/main" xmlns:w14="http://schemas.microsoft.com/office/word/2010/wordml" xmlns:w15="http://schemas.microsoft.com/office/word/2012/wordml" xmlns:w16cex="http://schemas.microsoft.com/office/word/2018/wordml/cex" xmlns:w16cid="http://schemas.microsoft.com/office/word/2016/wordml/cid" xmlns:w16="http://schemas.microsoft.com/office/word/2018/wordml" xmlns:w16se="http://schemas.microsoft.com/office/word/2015/wordml/symex" xmlns:wpg="http://schemas.microsoft.com/office/word/2010/wordprocessingGroup" xmlns:wpi="http://schemas.microsoft.com/office/word/2010/wordprocessingInk" xmlns:wne="http://schemas.microsoft.com/office/word/2006/wordml" xmlns:wps="http://schemas.microsoft.com/office/word/2010/wordprocessingShape" mc:Ignorable="w14 w15 w16se w16cid w16 w16cex wp14">
+<w:document xmlns:wpc="http://schemas.microsoft.com/office/word/2010/wordprocessingCanvas" xmlns:cx="http://schemas.microsoft.com/office/drawing/2014/chartex" xmlns:cx1="http://schemas.microsoft.com/office/drawing/2015/9/8/chartex" xmlns:cx2="http://schemas.microsoft.com/office/drawing/2015/10/21/chartex" xmlns:cx3="http://schemas.microsoft.com/office/drawing/2016/5/9/chartex" xmlns:cx4="http://schemas.microsoft.com/office/drawing/2016/5/10/chartex" xmlns:cx5="http://schemas.microsoft.com/office/drawing/2016/5/11/chartex" xmlns:cx6="http://schemas.microsoft.com/office/drawing/2016/5/12/chartex" xmlns:cx7="http://schemas.microsoft.com/office/drawing/2016/5/13/chartex" xmlns:cx8="http://schemas.microsoft.com/office/drawing/2016/5/14/chartex" xmlns:mc="http://schemas.openxmlformats.org/markup-compatibility/2006" xmlns:aink="http://schemas.microsoft.com/office/drawing/2016/ink" xmlns:am3d="http://schemas.microsoft.com/office/drawing/2017/model3d" xmlns:o="urn:schemas-microsoft-com:office:office" xmlns:r="http://schemas.openxmlformats.org/officeDocument/2006/relationships" xmlns:m="http://schemas.openxmlformats.org/officeDocument/2006/math" xmlns:v="urn:schemas-microsoft-com:vml" xmlns:wp14="http://schemas.microsoft.com/office/word/2010/wordprocessingDrawing" xmlns:wp="http://schemas.openxmlformats.org/drawingml/2006/wordprocessingDrawing" xmlns:w10="urn:schemas-microsoft-com:office:word" xmlns:w="http://schemas.openxmlformats.org/wordprocessingml/2006/main" xmlns:w14="http://schemas.microsoft.com/office/word/2010/wordml" xmlns:w15="http://schemas.microsoft.com/office/word/2012/wordml" xmlns:w16cex="http://schemas.microsoft.com/office/word/2018/wordml/cex" xmlns:w16cid="http://schemas.microsoft.com/office/word/2016/wordml/cid" xmlns:w16="http://schemas.microsoft.com/office/word/2018/wordml" xmlns:w16sdtdh="http://schemas.microsoft.com/office/word/2020/wordml/sdtdatahash" xmlns:w16se="http://schemas.microsoft.com/office/word/2015/wordml/symex" xmlns:wpg="http://schemas.microsoft.com/office/word/2010/wordprocessingGroup" xmlns:wpi="http://schemas.microsoft.com/office/word/2010/wordprocessingInk" xmlns:wne="http://schemas.microsoft.com/office/word/2006/wordml" xmlns:wps="http://schemas.microsoft.com/office/word/2010/wordprocessingShape" mc:Ignorable="w14 w15 w16se w16cid w16 w16cex w16sdtdh wp14">
   <w:body>
     <w:p>
       <w:pPr>
@@ -397,23 +397,7 @@
           <w:i/>
           <w:iCs/>
         </w:rPr>
-        <w:t xml:space="preserve">*Syllabus subject to change to suit needs of the class and </w:t>
-      </w:r>
-      <w:proofErr w:type="gramStart"/>
-      <w:r>
-        <w:rPr>
-          <w:i/>
-          <w:iCs/>
-        </w:rPr>
-        <w:t>in light of</w:t>
-      </w:r>
-      <w:proofErr w:type="gramEnd"/>
-      <w:r>
-        <w:rPr>
-          <w:i/>
-          <w:iCs/>
-        </w:rPr>
-        <w:t xml:space="preserve"> dynamic COVID-19 policies*</w:t>
+        <w:t>*Syllabus subject to change to suit needs of the class and in light of dynamic COVID-19 policies*</w:t>
       </w:r>
     </w:p>
     <w:p>
@@ -1125,15 +1109,7 @@
         <w:ind w:left="720"/>
       </w:pPr>
       <w:r>
-        <w:t xml:space="preserve">Extra credit opportunities for attendance of speaking events at Barry Hall </w:t>
-      </w:r>
-      <w:proofErr w:type="gramStart"/>
-      <w:r>
-        <w:t>may  be</w:t>
-      </w:r>
-      <w:proofErr w:type="gramEnd"/>
-      <w:r>
-        <w:t xml:space="preserve"> made available periodically throughout the semester and can amount to no more than 3% of your total grade.</w:t>
+        <w:t>Extra credit opportunities for attendance of speaking events at Barry Hall may  be made available periodically throughout the semester and can amount to no more than 3% of your total grade.</w:t>
       </w:r>
     </w:p>
     <w:p>
@@ -1382,15 +1358,7 @@
         <w:t xml:space="preserve">are </w:t>
       </w:r>
       <w:r>
-        <w:t xml:space="preserve">expected to participate in class by working on exercises presented in class, asking questions, using online resources (i.e., Google, Stack Overflow, </w:t>
-      </w:r>
-      <w:proofErr w:type="gramStart"/>
-      <w:r>
-        <w:t>official  Python</w:t>
-      </w:r>
-      <w:proofErr w:type="gramEnd"/>
-      <w:r>
-        <w:t xml:space="preserve"> documentation) to find solutions to problems, and participating in discussion.</w:t>
+        <w:t>expected to participate in class by working on exercises presented in class, asking questions, using online resources (i.e., Google, Stack Overflow, official  Python documentation) to find solutions to problems, and participating in discussion.</w:t>
       </w:r>
     </w:p>
     <w:p>
@@ -1423,13 +1391,8 @@
       </w:pPr>
       <w:bookmarkStart w:id="3" w:name="_Hlk534454389"/>
       <w:bookmarkStart w:id="4" w:name="_Hlk534465623"/>
-      <w:proofErr w:type="gramStart"/>
-      <w:r>
-        <w:t>A</w:t>
-      </w:r>
-      <w:proofErr w:type="gramEnd"/>
-      <w:r>
-        <w:t xml:space="preserve"> homework is due at the end of each section</w:t>
+      <w:r>
+        <w:t>A homework is due at the end of each section</w:t>
       </w:r>
       <w:r>
         <w:t xml:space="preserve"> as indicated in the syllabus</w:t>
@@ -1762,27 +1725,7 @@
           <w:sz w:val="21"/>
           <w:szCs w:val="21"/>
         </w:rPr>
-        <w:t xml:space="preserve">The academic community is operated </w:t>
-      </w:r>
-      <w:proofErr w:type="gramStart"/>
-      <w:r>
-        <w:rPr>
-          <w:rFonts w:ascii="Times New Roman" w:hAnsi="Times New Roman"/>
-          <w:i/>
-          <w:sz w:val="21"/>
-          <w:szCs w:val="21"/>
-        </w:rPr>
-        <w:t>on the basis of</w:t>
-      </w:r>
-      <w:proofErr w:type="gramEnd"/>
-      <w:r>
-        <w:rPr>
-          <w:rFonts w:ascii="Times New Roman" w:hAnsi="Times New Roman"/>
-          <w:i/>
-          <w:sz w:val="21"/>
-          <w:szCs w:val="21"/>
-        </w:rPr>
-        <w:t xml:space="preserve"> honesty, integrity, and fair play. </w:t>
+        <w:t xml:space="preserve">The academic community is operated on the basis of honesty, integrity, and fair play. </w:t>
       </w:r>
       <w:hyperlink r:id="rId8" w:history="1">
         <w:r>
@@ -2735,6 +2678,12 @@
               <w:rPr>
                 <w:b/>
               </w:rPr>
+              <w:t xml:space="preserve">In Class </w:t>
+            </w:r>
+            <w:r>
+              <w:rPr>
+                <w:b/>
+              </w:rPr>
               <w:t>Project</w:t>
             </w:r>
           </w:p>
@@ -2818,25 +2767,7 @@
               <w:rPr>
                 <w:i/>
               </w:rPr>
-              <w:t>8/2</w:t>
-            </w:r>
-            <w:r>
-              <w:rPr>
-                <w:i/>
-              </w:rPr>
-              <w:t>4</w:t>
-            </w:r>
-            <w:r>
-              <w:rPr>
-                <w:i/>
-              </w:rPr>
-              <w:t>-8/</w:t>
-            </w:r>
-            <w:r>
-              <w:rPr>
-                <w:i/>
-              </w:rPr>
-              <w:t>30</w:t>
+              <w:t>8/24-8/30</w:t>
             </w:r>
           </w:p>
         </w:tc>
@@ -2854,13 +2785,134 @@
           <w:tcPr>
             <w:tcW w:w="1498" w:type="dxa"/>
           </w:tcPr>
+          <w:p>
+            <w:r>
+              <w:rPr>
+                <w:b/>
+                <w:bCs/>
+              </w:rPr>
+              <w:t xml:space="preserve">Project 1: </w:t>
+            </w:r>
+            <w:r>
+              <w:t>Chapter 1: The Essentials</w:t>
+            </w:r>
+          </w:p>
+        </w:tc>
+        <w:tc>
+          <w:tcPr>
+            <w:tcW w:w="1577" w:type="dxa"/>
+          </w:tcPr>
+          <w:p>
+            <w:pPr>
+              <w:rPr>
+                <w:b/>
+                <w:bCs/>
+              </w:rPr>
+            </w:pPr>
+            <w:r>
+              <w:rPr>
+                <w:b/>
+                <w:bCs/>
+              </w:rPr>
+              <w:t xml:space="preserve">Chapter 1: </w:t>
+            </w:r>
+            <w:r>
+              <w:t>The Essentials</w:t>
+            </w:r>
+          </w:p>
+        </w:tc>
+        <w:tc>
+          <w:tcPr>
+            <w:tcW w:w="2235" w:type="dxa"/>
+          </w:tcPr>
+          <w:p>
+            <w:r>
+              <w:t>printing; object types; arithmetic; string functions; type errors</w:t>
+            </w:r>
+          </w:p>
+        </w:tc>
+        <w:tc>
+          <w:tcPr>
+            <w:tcW w:w="1595" w:type="dxa"/>
+          </w:tcPr>
+          <w:p>
+            <w:r>
+              <w:rPr>
+                <w:b/>
+                <w:bCs/>
+              </w:rPr>
+              <w:t>Week 1:</w:t>
+            </w:r>
+            <w:r>
+              <w:t xml:space="preserve"> </w:t>
+            </w:r>
+            <w:r>
+              <w:t>Project Statement Due (1 Paragraph; Include at least 1 data source)</w:t>
+            </w:r>
+          </w:p>
+        </w:tc>
+      </w:tr>
+      <w:tr>
+        <w:tc>
+          <w:tcPr>
+            <w:tcW w:w="997" w:type="dxa"/>
+          </w:tcPr>
+          <w:p>
+            <w:r>
+              <w:rPr>
+                <w:b/>
+              </w:rPr>
+              <w:t>Weeks 2-3:</w:t>
+            </w:r>
+            <w:r>
+              <w:t xml:space="preserve"> 8/31-9/13</w:t>
+            </w:r>
+          </w:p>
+        </w:tc>
+        <w:tc>
+          <w:tcPr>
+            <w:tcW w:w="1448" w:type="dxa"/>
+          </w:tcPr>
+          <w:p>
+            <w:r>
+              <w:t>Lists and Dictionaries</w:t>
+            </w:r>
+          </w:p>
+        </w:tc>
+        <w:tc>
+          <w:tcPr>
+            <w:tcW w:w="1498" w:type="dxa"/>
+          </w:tcPr>
+          <w:p>
+            <w:r>
+              <w:rPr>
+                <w:b/>
+                <w:bCs/>
+              </w:rPr>
+              <w:t xml:space="preserve">Project 2: </w:t>
+            </w:r>
+            <w:r>
+              <w:t>Chapter 2: Working with Lists</w:t>
+            </w:r>
+            <w:r>
+              <w:t xml:space="preserve"> </w:t>
+            </w:r>
+          </w:p>
           <w:p>
             <w:hyperlink r:id="rId12" w:history="1">
               <w:r>
                 <w:rPr>
                   <w:rStyle w:val="Hyperlink"/>
+                  <w:b/>
+                  <w:bCs/>
                 </w:rPr>
-                <w:t xml:space="preserve">Project 1: My First </w:t>
+                <w:t>Project 3</w:t>
+              </w:r>
+              <w:r>
+                <w:rPr>
+                  <w:rStyle w:val="Hyperlink"/>
+                </w:rPr>
+                <w:t xml:space="preserve">: My First </w:t>
               </w:r>
               <w:proofErr w:type="spellStart"/>
               <w:r>
@@ -2884,8 +2936,21 @@
             <w:tcW w:w="1577" w:type="dxa"/>
           </w:tcPr>
           <w:p>
-            <w:r>
-              <w:t>Chapter 1: The Essentials</w:t>
+            <w:pPr>
+              <w:rPr>
+                <w:b/>
+                <w:bCs/>
+              </w:rPr>
+            </w:pPr>
+            <w:r>
+              <w:rPr>
+                <w:b/>
+                <w:bCs/>
+              </w:rPr>
+              <w:t xml:space="preserve">Chapter 2: </w:t>
+            </w:r>
+            <w:r>
+              <w:t>Working with Lists</w:t>
             </w:r>
           </w:p>
         </w:tc>
@@ -2894,8 +2959,21 @@
             <w:tcW w:w="2235" w:type="dxa"/>
           </w:tcPr>
           <w:p>
-            <w:r>
-              <w:t>printing; object types; arithmetic; string functions; type errors</w:t>
+            <w:pPr>
+              <w:rPr>
+                <w:b/>
+              </w:rPr>
+            </w:pPr>
+            <w:r>
+              <w:t xml:space="preserve">Introduction to </w:t>
+            </w:r>
+            <w:proofErr w:type="spellStart"/>
+            <w:r>
+              <w:t>Jupyter</w:t>
+            </w:r>
+            <w:proofErr w:type="spellEnd"/>
+            <w:r>
+              <w:t>; Defining lists vs. arrays; creating, appending/inserting, concatenating, sorting, deleting objects from, slicing, and copying lists; list functions; list length; if statements; for loops</w:t>
             </w:r>
           </w:p>
         </w:tc>
@@ -2905,7 +2983,27 @@
           </w:tcPr>
           <w:p>
             <w:r>
+              <w:rPr>
+                <w:b/>
+                <w:bCs/>
+              </w:rPr>
+              <w:t xml:space="preserve">Week 2: </w:t>
+            </w:r>
+            <w:r>
               <w:t>Homework 1</w:t>
+            </w:r>
+          </w:p>
+          <w:p/>
+          <w:p>
+            <w:r>
+              <w:rPr>
+                <w:b/>
+                <w:bCs/>
+              </w:rPr>
+              <w:t xml:space="preserve">Week 3: </w:t>
+            </w:r>
+            <w:r>
+              <w:t>Homework 2</w:t>
             </w:r>
           </w:p>
         </w:tc>
@@ -2920,25 +3018,31 @@
               <w:rPr>
                 <w:b/>
               </w:rPr>
-              <w:t>Weeks 2-3:</w:t>
+              <w:t>Weeks 4-5:</w:t>
             </w:r>
             <w:r>
               <w:t xml:space="preserve"> </w:t>
             </w:r>
             <w:r>
-              <w:t>8</w:t>
+              <w:t>9</w:t>
             </w:r>
             <w:r>
               <w:t>/</w:t>
             </w:r>
             <w:r>
-              <w:t>31</w:t>
-            </w:r>
-            <w:r>
-              <w:t>-9/1</w:t>
-            </w:r>
-            <w:r>
-              <w:t>3</w:t>
+              <w:t>14</w:t>
+            </w:r>
+            <w:r>
+              <w:t>-</w:t>
+            </w:r>
+            <w:r>
+              <w:t>9</w:t>
+            </w:r>
+            <w:r>
+              <w:t>/</w:t>
+            </w:r>
+            <w:r>
+              <w:t>27</w:t>
             </w:r>
           </w:p>
         </w:tc>
@@ -2947,8 +3051,13 @@
             <w:tcW w:w="1448" w:type="dxa"/>
           </w:tcPr>
           <w:p>
-            <w:r>
-              <w:t>Lists and Dictionaries</w:t>
+            <w:pPr>
+              <w:rPr>
+                <w:b/>
+              </w:rPr>
+            </w:pPr>
+            <w:r>
+              <w:t>Functions and Classes</w:t>
             </w:r>
           </w:p>
         </w:tc>
@@ -2956,13 +3065,55 @@
           <w:tcPr>
             <w:tcW w:w="1498" w:type="dxa"/>
           </w:tcPr>
+          <w:p>
+            <w:pPr>
+              <w:rPr>
+                <w:i/>
+              </w:rPr>
+            </w:pPr>
+            <w:r>
+              <w:rPr>
+                <w:b/>
+                <w:bCs/>
+              </w:rPr>
+              <w:t xml:space="preserve">Project 4: </w:t>
+            </w:r>
+            <w:r>
+              <w:t xml:space="preserve">Chapter 5: An Introduction to </w:t>
+            </w:r>
+            <w:proofErr w:type="spellStart"/>
+            <w:r>
+              <w:rPr>
+                <w:i/>
+              </w:rPr>
+              <w:t>numpy</w:t>
+            </w:r>
+            <w:proofErr w:type="spellEnd"/>
+            <w:r>
+              <w:t xml:space="preserve"> and </w:t>
+            </w:r>
+            <w:r>
+              <w:rPr>
+                <w:i/>
+              </w:rPr>
+              <w:t xml:space="preserve">pandas; </w:t>
+            </w:r>
+          </w:p>
           <w:p>
             <w:hyperlink r:id="rId13" w:history="1">
               <w:r>
                 <w:rPr>
                   <w:rStyle w:val="Hyperlink"/>
+                  <w:b/>
+                  <w:bCs/>
                 </w:rPr>
-                <w:t>Project 2: For Loops and Interest Rates</w:t>
+                <w:t>Project 5:</w:t>
+              </w:r>
+              <w:r>
+                <w:rPr>
+                  <w:rStyle w:val="Hyperlink"/>
+                </w:rPr>
+                <w:t xml:space="preserve"> Building Functions and Visualizing Distributions</w:t>
               </w:r>
             </w:hyperlink>
           </w:p>
@@ -2972,28 +3123,65 @@
             <w:tcW w:w="1577" w:type="dxa"/>
           </w:tcPr>
           <w:p>
+            <w:r>
+              <w:rPr>
+                <w:b/>
+                <w:bCs/>
+              </w:rPr>
+              <w:t>Chapter 3:</w:t>
+            </w:r>
+            <w:r>
+              <w:t xml:space="preserve"> Making Lists Useful: Statistical Functions</w:t>
+            </w:r>
+          </w:p>
+          <w:p>
+            <w:r>
+              <w:rPr>
+                <w:b/>
+                <w:bCs/>
+              </w:rPr>
+              <w:t>Chapter 5:</w:t>
+            </w:r>
+            <w:r>
+              <w:t xml:space="preserve"> An Introduction to </w:t>
+            </w:r>
+            <w:proofErr w:type="spellStart"/>
+            <w:r>
+              <w:rPr>
+                <w:i/>
+              </w:rPr>
+              <w:t>numpy</w:t>
+            </w:r>
+            <w:proofErr w:type="spellEnd"/>
+            <w:r>
+              <w:t xml:space="preserve"> and </w:t>
+            </w:r>
+            <w:r>
+              <w:rPr>
+                <w:i/>
+              </w:rPr>
+              <w:t>pandas</w:t>
+            </w:r>
+            <w:r>
+              <w:rPr>
+                <w:i/>
+              </w:rPr>
+              <w:t>;</w:t>
+            </w:r>
+          </w:p>
+        </w:tc>
+        <w:tc>
+          <w:tcPr>
+            <w:tcW w:w="2235" w:type="dxa"/>
+          </w:tcPr>
+          <w:p>
             <w:pPr>
               <w:rPr>
                 <w:b/>
               </w:rPr>
             </w:pPr>
             <w:r>
-              <w:t>Chapter 2: Working with Lists</w:t>
-            </w:r>
-          </w:p>
-        </w:tc>
-        <w:tc>
-          <w:tcPr>
-            <w:tcW w:w="2235" w:type="dxa"/>
-          </w:tcPr>
-          <w:p>
-            <w:pPr>
-              <w:rPr>
-                <w:b/>
-              </w:rPr>
-            </w:pPr>
-            <w:r>
-              <w:t>Defining lists vs. arrays; creating, appending/inserting, concatenating, sorting, deleting objects from, slicing, and copying lists; list functions; list length; if statements; for loops</w:t>
+              <w:t>Functions; statistics</w:t>
             </w:r>
           </w:p>
         </w:tc>
@@ -3003,9 +3191,20 @@
           </w:tcPr>
           <w:p>
             <w:r>
-              <w:t>Homework 2</w:t>
-            </w:r>
-          </w:p>
+              <w:rPr>
+                <w:b/>
+                <w:bCs/>
+              </w:rPr>
+              <w:t>Week 5:</w:t>
+            </w:r>
+            <w:r>
+              <w:t xml:space="preserve"> </w:t>
+            </w:r>
+            <w:r>
+              <w:t>Homework 3</w:t>
+            </w:r>
+          </w:p>
+          <w:p/>
         </w:tc>
       </w:tr>
       <w:tr>
@@ -3018,37 +3217,10 @@
               <w:rPr>
                 <w:b/>
               </w:rPr>
-              <w:t>Weeks 4-5:</w:t>
-            </w:r>
-            <w:r>
-              <w:t xml:space="preserve"> </w:t>
-            </w:r>
-            <w:r>
-              <w:t>9</w:t>
-            </w:r>
-            <w:r>
-              <w:t>/</w:t>
-            </w:r>
-            <w:r>
-              <w:t>1</w:t>
-            </w:r>
-            <w:r>
-              <w:t>4</w:t>
-            </w:r>
-            <w:r>
-              <w:t>-</w:t>
-            </w:r>
-            <w:r>
-              <w:t>9</w:t>
-            </w:r>
-            <w:r>
-              <w:t>/</w:t>
-            </w:r>
-            <w:r>
-              <w:t>2</w:t>
-            </w:r>
-            <w:r>
-              <w:t>7</w:t>
+              <w:t xml:space="preserve">Week 6-7: </w:t>
+            </w:r>
+            <w:r>
+              <w:t>9/28-10/11</w:t>
             </w:r>
           </w:p>
         </w:tc>
@@ -3063,10 +3235,7 @@
               </w:rPr>
             </w:pPr>
             <w:r>
-              <w:t>Functions</w:t>
-            </w:r>
-            <w:r>
-              <w:t xml:space="preserve"> and Classes</w:t>
+              <w:t>Working with Data</w:t>
             </w:r>
           </w:p>
         </w:tc>
@@ -3079,8 +3248,16 @@
               <w:r>
                 <w:rPr>
                   <w:rStyle w:val="Hyperlink"/>
+                  <w:b/>
+                  <w:bCs/>
                 </w:rPr>
-                <w:t>Project 3: Building Functions and Visualizing Distributions</w:t>
+                <w:t>Project 6:</w:t>
+              </w:r>
+              <w:r>
+                <w:rPr>
+                  <w:rStyle w:val="Hyperlink"/>
+                </w:rPr>
+                <w:t xml:space="preserve"> Visualizing Monetary Policy</w:t>
               </w:r>
             </w:hyperlink>
           </w:p>
@@ -3091,12 +3268,14 @@
           </w:tcPr>
           <w:p>
             <w:r>
-              <w:t>Chapter 3: Making Lists Useful: Statistical Functions</w:t>
-            </w:r>
-          </w:p>
-          <w:p>
-            <w:r>
-              <w:t>Chapter 4: Classes, Instances, and Methods</w:t>
+              <w:rPr>
+                <w:b/>
+                <w:bCs/>
+              </w:rPr>
+              <w:t>Chapter 6:</w:t>
+            </w:r>
+            <w:r>
+              <w:t xml:space="preserve"> Importing and Analyzing Datasets with Statistical Functions</w:t>
             </w:r>
           </w:p>
         </w:tc>
@@ -3105,13 +3284,20 @@
             <w:tcW w:w="2235" w:type="dxa"/>
           </w:tcPr>
           <w:p>
-            <w:pPr>
-              <w:rPr>
-                <w:b/>
-              </w:rPr>
-            </w:pPr>
-            <w:r>
-              <w:t>Functions; statistics</w:t>
+            <w:r>
+              <w:t xml:space="preserve">Data structures and libraries; manage and clean data; import and write </w:t>
+            </w:r>
+            <w:proofErr w:type="spellStart"/>
+            <w:r>
+              <w:t>csvs</w:t>
+            </w:r>
+            <w:proofErr w:type="spellEnd"/>
+            <w:r>
+              <w:t xml:space="preserve">; encoding; data visualization; summary statistics; correlation / </w:t>
+            </w:r>
+            <w:r>
+              <w:lastRenderedPageBreak/>
+              <w:t>covariance matrix; data visualization</w:t>
             </w:r>
           </w:p>
         </w:tc>
@@ -3121,9 +3307,65 @@
           </w:tcPr>
           <w:p>
             <w:r>
-              <w:t>Homework 3</w:t>
-            </w:r>
-          </w:p>
+              <w:rPr>
+                <w:b/>
+                <w:bCs/>
+              </w:rPr>
+              <w:lastRenderedPageBreak/>
+              <w:t>Week 6</w:t>
+            </w:r>
+            <w:r>
+              <w:t xml:space="preserve">: </w:t>
+            </w:r>
+            <w:r>
+              <w:t>Submit Project Proposal</w:t>
+            </w:r>
+            <w:r>
+              <w:t xml:space="preserve"> in </w:t>
+            </w:r>
+            <w:proofErr w:type="spellStart"/>
+            <w:r>
+              <w:t>Jupyter</w:t>
+            </w:r>
+            <w:proofErr w:type="spellEnd"/>
+            <w:r>
+              <w:t xml:space="preserve"> Notebook</w:t>
+            </w:r>
+          </w:p>
+          <w:p>
+            <w:r>
+              <w:t>(</w:t>
+            </w:r>
+            <w:r>
+              <w:t>1000 words</w:t>
+            </w:r>
+            <w:r>
+              <w:t xml:space="preserve">; at least 2 data sources; at least 2 </w:t>
+            </w:r>
+            <w:r>
+              <w:lastRenderedPageBreak/>
+              <w:t>different types of data visualizations</w:t>
+            </w:r>
+            <w:r>
+              <w:t xml:space="preserve"> )</w:t>
+            </w:r>
+          </w:p>
+          <w:p>
+            <w:r>
+              <w:rPr>
+                <w:b/>
+                <w:bCs/>
+              </w:rPr>
+              <w:t>Week 7:</w:t>
+            </w:r>
+            <w:r>
+              <w:t xml:space="preserve"> </w:t>
+            </w:r>
+            <w:r>
+              <w:t>Homework 4</w:t>
+            </w:r>
+          </w:p>
+          <w:p/>
         </w:tc>
       </w:tr>
       <w:tr>
@@ -3136,10 +3378,11 @@
               <w:rPr>
                 <w:b/>
               </w:rPr>
-              <w:t xml:space="preserve">Week 6-7: </w:t>
-            </w:r>
-            <w:r>
-              <w:t>9/28-10/11</w:t>
+              <w:lastRenderedPageBreak/>
+              <w:t>Weeks 8-9:</w:t>
+            </w:r>
+            <w:r>
+              <w:t xml:space="preserve"> 10/12-10/25</w:t>
             </w:r>
           </w:p>
         </w:tc>
@@ -3154,7 +3397,7 @@
               </w:rPr>
             </w:pPr>
             <w:r>
-              <w:t>Working with Data</w:t>
+              <w:t>Ordinary Least Squares</w:t>
             </w:r>
           </w:p>
         </w:tc>
@@ -3162,25 +3405,199 @@
           <w:tcPr>
             <w:tcW w:w="1498" w:type="dxa"/>
           </w:tcPr>
+          <w:p>
+            <w:r>
+              <w:rPr>
+                <w:b/>
+                <w:bCs/>
+              </w:rPr>
+              <w:t>Project 7:</w:t>
+            </w:r>
+            <w:r>
+              <w:t xml:space="preserve"> Chapter 6: Importing and Analyzing Datasets with Statistical Functions</w:t>
+            </w:r>
+          </w:p>
+          <w:p/>
+          <w:p>
+            <w:r>
+              <w:rPr>
+                <w:b/>
+                <w:bCs/>
+              </w:rPr>
+              <w:t>Project 8:</w:t>
+            </w:r>
+            <w:r>
+              <w:t xml:space="preserve"> Working with OLS</w:t>
+            </w:r>
+          </w:p>
+        </w:tc>
+        <w:tc>
+          <w:tcPr>
+            <w:tcW w:w="1577" w:type="dxa"/>
+          </w:tcPr>
+          <w:p>
+            <w:r>
+              <w:rPr>
+                <w:b/>
+                <w:bCs/>
+              </w:rPr>
+              <w:t>Chapter 7:</w:t>
+            </w:r>
+            <w:r>
+              <w:t xml:space="preserve"> Building an OLS Regression</w:t>
+            </w:r>
+          </w:p>
+          <w:p>
+            <w:pPr>
+              <w:rPr>
+                <w:b/>
+              </w:rPr>
+            </w:pPr>
+          </w:p>
+        </w:tc>
+        <w:tc>
+          <w:tcPr>
+            <w:tcW w:w="2235" w:type="dxa"/>
+          </w:tcPr>
+          <w:p>
+            <w:pPr>
+              <w:rPr>
+                <w:b/>
+              </w:rPr>
+            </w:pPr>
+            <w:r>
+              <w:t>Ordinary least squares; linear algebra; statistics; data management</w:t>
+            </w:r>
+          </w:p>
+        </w:tc>
+        <w:tc>
+          <w:tcPr>
+            <w:tcW w:w="1595" w:type="dxa"/>
+          </w:tcPr>
+          <w:p>
+            <w:r>
+              <w:t>Week 8: Homework 5</w:t>
+            </w:r>
+          </w:p>
+          <w:p>
+            <w:r>
+              <w:t>Week 9 Homework 6</w:t>
+            </w:r>
+          </w:p>
+        </w:tc>
+      </w:tr>
+      <w:tr>
+        <w:tc>
+          <w:tcPr>
+            <w:tcW w:w="997" w:type="dxa"/>
+          </w:tcPr>
+          <w:p>
+            <w:r>
+              <w:rPr>
+                <w:b/>
+              </w:rPr>
+              <w:t>Weeks 1</w:t>
+            </w:r>
+            <w:r>
+              <w:rPr>
+                <w:b/>
+              </w:rPr>
+              <w:t>0</w:t>
+            </w:r>
+            <w:r>
+              <w:rPr>
+                <w:b/>
+              </w:rPr>
+              <w:t>-1</w:t>
+            </w:r>
+            <w:r>
+              <w:rPr>
+                <w:b/>
+              </w:rPr>
+              <w:t>3</w:t>
+            </w:r>
+            <w:r>
+              <w:rPr>
+                <w:b/>
+              </w:rPr>
+              <w:t xml:space="preserve">: </w:t>
+            </w:r>
+            <w:r>
+              <w:t>10/26-11/15</w:t>
+            </w:r>
+          </w:p>
+        </w:tc>
+        <w:tc>
+          <w:tcPr>
+            <w:tcW w:w="1448" w:type="dxa"/>
+          </w:tcPr>
+          <w:p>
+            <w:pPr>
+              <w:rPr>
+                <w:bCs/>
+              </w:rPr>
+            </w:pPr>
+            <w:r>
+              <w:rPr>
+                <w:bCs/>
+              </w:rPr>
+              <w:t>Advanced</w:t>
+            </w:r>
+            <w:r>
+              <w:rPr>
+                <w:bCs/>
+              </w:rPr>
+              <w:t xml:space="preserve"> Data Analysis</w:t>
+            </w:r>
+          </w:p>
+        </w:tc>
+        <w:tc>
+          <w:tcPr>
+            <w:tcW w:w="1498" w:type="dxa"/>
+          </w:tcPr>
+          <w:p>
+            <w:r>
+              <w:rPr>
+                <w:b/>
+                <w:bCs/>
+              </w:rPr>
+              <w:t>Project 9:</w:t>
+            </w:r>
+            <w:r>
+              <w:t xml:space="preserve"> Partial Correlations and Directed Acyclic Graphs</w:t>
+            </w:r>
+          </w:p>
           <w:p>
             <w:hyperlink r:id="rId15" w:history="1">
               <w:r>
                 <w:rPr>
                   <w:rStyle w:val="Hyperlink"/>
+                  <w:b/>
+                  <w:bCs/>
                 </w:rPr>
                 <w:t xml:space="preserve">Project </w:t>
               </w:r>
               <w:r>
                 <w:rPr>
                   <w:rStyle w:val="Hyperlink"/>
+                  <w:b/>
+                  <w:bCs/>
                 </w:rPr>
-                <w:t>4</w:t>
+                <w:t>10</w:t>
+              </w:r>
+              <w:r>
+                <w:rPr>
+                  <w:rStyle w:val="Hyperlink"/>
+                  <w:b/>
+                  <w:bCs/>
+                </w:rPr>
+                <w:t xml:space="preserve">: </w:t>
               </w:r>
               <w:r>
                 <w:rPr>
                   <w:rStyle w:val="Hyperlink"/>
                 </w:rPr>
-                <w:t>: Visualizing Monetary Policy</w:t>
+                <w:t>Working with Geocoded Data</w:t>
               </w:r>
             </w:hyperlink>
           </w:p>
@@ -3190,53 +3607,43 @@
             <w:tcW w:w="1577" w:type="dxa"/>
           </w:tcPr>
           <w:p>
-            <w:r>
-              <w:t xml:space="preserve">Chapter 5: An Introduction to </w:t>
+            <w:pPr>
+              <w:rPr>
+                <w:b/>
+              </w:rPr>
+            </w:pPr>
+            <w:r>
+              <w:t>Chapter 8: Advanced Data Analysis</w:t>
+            </w:r>
+          </w:p>
+        </w:tc>
+        <w:tc>
+          <w:tcPr>
+            <w:tcW w:w="2235" w:type="dxa"/>
+          </w:tcPr>
+          <w:p>
+            <w:r>
+              <w:t xml:space="preserve">Double index; </w:t>
             </w:r>
             <w:proofErr w:type="spellStart"/>
             <w:r>
               <w:rPr>
                 <w:i/>
-              </w:rPr>
-              <w:t>numpy</w:t>
+                <w:iCs/>
+              </w:rPr>
+              <w:t>statsmodels</w:t>
             </w:r>
             <w:proofErr w:type="spellEnd"/>
             <w:r>
-              <w:t xml:space="preserve"> and </w:t>
-            </w:r>
-            <w:r>
-              <w:rPr>
-                <w:i/>
-              </w:rPr>
-              <w:t>pandas</w:t>
-            </w:r>
-            <w:r>
-              <w:rPr>
-                <w:i/>
-              </w:rPr>
-              <w:t xml:space="preserve">; </w:t>
-            </w:r>
-            <w:r>
-              <w:t>Chapter 6: Importing and Analyzing Datasets with Statistical Functions</w:t>
-            </w:r>
-          </w:p>
-        </w:tc>
-        <w:tc>
-          <w:tcPr>
-            <w:tcW w:w="2235" w:type="dxa"/>
-          </w:tcPr>
-          <w:p>
-            <w:r>
-              <w:t xml:space="preserve">Data structures and libraries; manage and clean data; import and write </w:t>
-            </w:r>
-            <w:proofErr w:type="spellStart"/>
-            <w:r>
-              <w:t>csvs</w:t>
-            </w:r>
-            <w:proofErr w:type="spellEnd"/>
-            <w:r>
-              <w:t>; encoding; data visualization; summary statistics; correlation / covariance matrix; data visualization</w:t>
-            </w:r>
+              <w:t>; panel regression</w:t>
+            </w:r>
+          </w:p>
+          <w:p>
+            <w:pPr>
+              <w:rPr>
+                <w:b/>
+              </w:rPr>
+            </w:pPr>
           </w:p>
         </w:tc>
         <w:tc>
@@ -3245,22 +3652,28 @@
           </w:tcPr>
           <w:p>
             <w:r>
+              <w:t xml:space="preserve">Week 11: </w:t>
+            </w:r>
+            <w:r>
               <w:t xml:space="preserve">Homework </w:t>
             </w:r>
-            <w:proofErr w:type="gramStart"/>
-            <w:r>
-              <w:t>4</w:t>
-            </w:r>
-            <w:r>
-              <w:t>;</w:t>
-            </w:r>
-            <w:proofErr w:type="gramEnd"/>
-          </w:p>
-          <w:p>
-            <w:r>
-              <w:t>Submit early draft (3 to 4 pages) and data set for project</w:t>
-            </w:r>
-          </w:p>
+            <w:r>
+              <w:t xml:space="preserve">6 </w:t>
+            </w:r>
+          </w:p>
+          <w:p/>
+          <w:p>
+            <w:r>
+              <w:t>Week 12: Homework 7</w:t>
+            </w:r>
+          </w:p>
+          <w:p/>
+          <w:p>
+            <w:r>
+              <w:t>Week 13: Homework 8</w:t>
+            </w:r>
+          </w:p>
+          <w:p/>
         </w:tc>
       </w:tr>
       <w:tr>
@@ -3269,14 +3682,43 @@
             <w:tcW w:w="997" w:type="dxa"/>
           </w:tcPr>
           <w:p>
-            <w:r>
-              <w:rPr>
-                <w:b/>
-              </w:rPr>
-              <w:t>Weeks 8-9:</w:t>
-            </w:r>
-            <w:r>
-              <w:t xml:space="preserve"> 10/12-10/25</w:t>
+            <w:pPr>
+              <w:rPr>
+                <w:b/>
+              </w:rPr>
+            </w:pPr>
+            <w:r>
+              <w:rPr>
+                <w:b/>
+              </w:rPr>
+              <w:t>Week 1</w:t>
+            </w:r>
+            <w:r>
+              <w:rPr>
+                <w:b/>
+              </w:rPr>
+              <w:t>4</w:t>
+            </w:r>
+            <w:r>
+              <w:rPr>
+                <w:b/>
+              </w:rPr>
+              <w:t xml:space="preserve">: </w:t>
+            </w:r>
+            <w:r>
+              <w:t>11</w:t>
+            </w:r>
+            <w:r>
+              <w:t>/</w:t>
+            </w:r>
+            <w:r>
+              <w:t>16</w:t>
+            </w:r>
+            <w:r>
+              <w:t>-</w:t>
+            </w:r>
+            <w:r>
+              <w:t>11/25</w:t>
             </w:r>
           </w:p>
         </w:tc>
@@ -3287,11 +3729,14 @@
           <w:p>
             <w:pPr>
               <w:rPr>
-                <w:b/>
+                <w:bCs/>
               </w:rPr>
             </w:pPr>
             <w:r>
-              <w:t>Ordinary Least Squares</w:t>
+              <w:rPr>
+                <w:bCs/>
+              </w:rPr>
+              <w:t>In class development of individual projects.</w:t>
             </w:r>
           </w:p>
         </w:tc>
@@ -3301,7 +3746,7 @@
           </w:tcPr>
           <w:p>
             <w:r>
-              <w:t>Build OLS Live in Class</w:t>
+              <w:t>Project Workshop</w:t>
             </w:r>
           </w:p>
         </w:tc>
@@ -3309,33 +3754,13 @@
           <w:tcPr>
             <w:tcW w:w="1577" w:type="dxa"/>
           </w:tcPr>
-          <w:p>
-            <w:r>
-              <w:t>Chapter 7: Building an OLS Regression</w:t>
-            </w:r>
-          </w:p>
-          <w:p>
-            <w:pPr>
-              <w:rPr>
-                <w:b/>
-              </w:rPr>
-            </w:pPr>
-          </w:p>
+          <w:p/>
         </w:tc>
         <w:tc>
           <w:tcPr>
             <w:tcW w:w="2235" w:type="dxa"/>
           </w:tcPr>
-          <w:p>
-            <w:pPr>
-              <w:rPr>
-                <w:b/>
-              </w:rPr>
-            </w:pPr>
-            <w:r>
-              <w:t>Ordinary least squares; linear algebra; statistics; data management</w:t>
-            </w:r>
-          </w:p>
+          <w:p/>
         </w:tc>
         <w:tc>
           <w:tcPr>
@@ -3343,7 +3768,26 @@
           </w:tcPr>
           <w:p>
             <w:r>
-              <w:t>Chapter 7 Homework Due</w:t>
+              <w:t>Upload Rough Draft of Project to GitHub. Must be at least 2</w:t>
+            </w:r>
+            <w:r>
+              <w:t>5</w:t>
+            </w:r>
+            <w:r>
+              <w:t xml:space="preserve">00 words with </w:t>
+            </w:r>
+            <w:r>
+              <w:t>10</w:t>
+            </w:r>
+            <w:r>
+              <w:t xml:space="preserve"> citations.</w:t>
+            </w:r>
+            <w:r>
+              <w:rPr>
+                <w:b/>
+                <w:bCs/>
+              </w:rPr>
+              <w:t xml:space="preserve"> Due 11/25</w:t>
             </w:r>
           </w:p>
         </w:tc>
@@ -3354,15 +3798,40 @@
             <w:tcW w:w="997" w:type="dxa"/>
           </w:tcPr>
           <w:p>
-            <w:r>
-              <w:rPr>
-                <w:b/>
-              </w:rPr>
-              <w:lastRenderedPageBreak/>
-              <w:t xml:space="preserve">Weeks 11-13: </w:t>
-            </w:r>
-            <w:r>
-              <w:t>10/26-11/15</w:t>
+            <w:pPr>
+              <w:rPr>
+                <w:b/>
+              </w:rPr>
+            </w:pPr>
+            <w:r>
+              <w:rPr>
+                <w:b/>
+              </w:rPr>
+              <w:t>Week 1</w:t>
+            </w:r>
+            <w:r>
+              <w:rPr>
+                <w:b/>
+              </w:rPr>
+              <w:t>5</w:t>
+            </w:r>
+            <w:r>
+              <w:rPr>
+                <w:b/>
+              </w:rPr>
+              <w:t xml:space="preserve">: </w:t>
+            </w:r>
+            <w:r>
+              <w:rPr>
+                <w:bCs/>
+              </w:rPr>
+              <w:t>11/30</w:t>
+            </w:r>
+            <w:r>
+              <w:rPr>
+                <w:bCs/>
+              </w:rPr>
+              <w:t>-12/6</w:t>
             </w:r>
           </w:p>
         </w:tc>
@@ -3380,13 +3849,7 @@
               <w:rPr>
                 <w:bCs/>
               </w:rPr>
-              <w:t>Advanced</w:t>
-            </w:r>
-            <w:r>
-              <w:rPr>
-                <w:bCs/>
-              </w:rPr>
-              <w:t xml:space="preserve"> Data Analysis</w:t>
+              <w:t>Monte Carlo Simulation</w:t>
             </w:r>
           </w:p>
         </w:tc>
@@ -3399,20 +3862,32 @@
               <w:r>
                 <w:rPr>
                   <w:rStyle w:val="Hyperlink"/>
+                  <w:b/>
+                  <w:bCs/>
                 </w:rPr>
                 <w:t xml:space="preserve">Project </w:t>
               </w:r>
               <w:r>
                 <w:rPr>
                   <w:rStyle w:val="Hyperlink"/>
+                  <w:b/>
+                  <w:bCs/>
                 </w:rPr>
-                <w:t>5</w:t>
+                <w:t>11</w:t>
+              </w:r>
+              <w:r>
+                <w:rPr>
+                  <w:rStyle w:val="Hyperlink"/>
+                  <w:b/>
+                  <w:bCs/>
+                </w:rPr>
+                <w:t>:</w:t>
               </w:r>
               <w:r>
                 <w:rPr>
                   <w:rStyle w:val="Hyperlink"/>
                 </w:rPr>
-                <w:t>: Working with Geocoded Data</w:t>
+                <w:t xml:space="preserve"> Simulating Randomness</w:t>
               </w:r>
             </w:hyperlink>
           </w:p>
@@ -3421,45 +3896,13 @@
           <w:tcPr>
             <w:tcW w:w="1577" w:type="dxa"/>
           </w:tcPr>
-          <w:p>
-            <w:pPr>
-              <w:rPr>
-                <w:b/>
-              </w:rPr>
-            </w:pPr>
-            <w:r>
-              <w:t>Chapter 8: Advanced Data Analysis</w:t>
-            </w:r>
-          </w:p>
+          <w:p/>
         </w:tc>
         <w:tc>
           <w:tcPr>
             <w:tcW w:w="2235" w:type="dxa"/>
           </w:tcPr>
-          <w:p>
-            <w:r>
-              <w:t xml:space="preserve">Double index; </w:t>
-            </w:r>
-            <w:proofErr w:type="spellStart"/>
-            <w:r>
-              <w:rPr>
-                <w:i/>
-                <w:iCs/>
-              </w:rPr>
-              <w:t>statsmodels</w:t>
-            </w:r>
-            <w:proofErr w:type="spellEnd"/>
-            <w:r>
-              <w:t>; panel regression</w:t>
-            </w:r>
-          </w:p>
-          <w:p>
-            <w:pPr>
-              <w:rPr>
-                <w:b/>
-              </w:rPr>
-            </w:pPr>
-          </w:p>
+          <w:p/>
         </w:tc>
         <w:tc>
           <w:tcPr>
@@ -3467,21 +3910,9 @@
           </w:tcPr>
           <w:p>
             <w:r>
-              <w:t xml:space="preserve">Homework </w:t>
-            </w:r>
-            <w:r>
-              <w:t xml:space="preserve">5 </w:t>
-            </w:r>
-            <w:proofErr w:type="gramStart"/>
-            <w:r>
-              <w:t>Due;</w:t>
-            </w:r>
-            <w:proofErr w:type="gramEnd"/>
-            <w:r>
-              <w:t xml:space="preserve"> </w:t>
-            </w:r>
-          </w:p>
-          <w:p/>
+              <w:t>No homework due; Submit Final Draft</w:t>
+            </w:r>
+          </w:p>
         </w:tc>
       </w:tr>
       <w:tr>
@@ -3490,34 +3921,14 @@
             <w:tcW w:w="997" w:type="dxa"/>
           </w:tcPr>
           <w:p>
-            <w:pPr>
-              <w:rPr>
-                <w:b/>
-              </w:rPr>
-            </w:pPr>
-            <w:r>
-              <w:rPr>
-                <w:b/>
-              </w:rPr>
-              <w:t xml:space="preserve">Weeks 13-14: </w:t>
-            </w:r>
-            <w:r>
-              <w:t>11</w:t>
-            </w:r>
-            <w:r>
-              <w:t>/</w:t>
-            </w:r>
-            <w:r>
-              <w:t>16</w:t>
-            </w:r>
-            <w:r>
-              <w:t>-</w:t>
-            </w:r>
-            <w:r>
-              <w:t>11/2</w:t>
-            </w:r>
-            <w:r>
-              <w:t>5</w:t>
+            <w:r>
+              <w:rPr>
+                <w:b/>
+              </w:rPr>
+              <w:t xml:space="preserve">Week 16: </w:t>
+            </w:r>
+            <w:r>
+              <w:t>12/7-12/13, 12/14 1PM</w:t>
             </w:r>
           </w:p>
         </w:tc>
@@ -3526,177 +3937,17 @@
             <w:tcW w:w="1448" w:type="dxa"/>
           </w:tcPr>
           <w:p>
-            <w:pPr>
+            <w:r>
               <w:rPr>
                 <w:bCs/>
               </w:rPr>
-            </w:pPr>
+              <w:t xml:space="preserve">In class </w:t>
+            </w:r>
             <w:r>
               <w:rPr>
                 <w:bCs/>
               </w:rPr>
-              <w:t>In class development of individual projects.</w:t>
-            </w:r>
-          </w:p>
-        </w:tc>
-        <w:tc>
-          <w:tcPr>
-            <w:tcW w:w="1498" w:type="dxa"/>
-          </w:tcPr>
-          <w:p>
-            <w:r>
-              <w:t>Project Workshop</w:t>
-            </w:r>
-          </w:p>
-        </w:tc>
-        <w:tc>
-          <w:tcPr>
-            <w:tcW w:w="1577" w:type="dxa"/>
-          </w:tcPr>
-          <w:p/>
-        </w:tc>
-        <w:tc>
-          <w:tcPr>
-            <w:tcW w:w="2235" w:type="dxa"/>
-          </w:tcPr>
-          <w:p/>
-        </w:tc>
-        <w:tc>
-          <w:tcPr>
-            <w:tcW w:w="1595" w:type="dxa"/>
-          </w:tcPr>
-          <w:p>
-            <w:r>
-              <w:t>Upload Rough Draft of Project to GitHub. Must be at least 2000 words with 5 citations.</w:t>
-            </w:r>
-            <w:r>
-              <w:rPr>
-                <w:b/>
-                <w:bCs/>
-              </w:rPr>
-              <w:t xml:space="preserve"> Due 11/25</w:t>
-            </w:r>
-          </w:p>
-        </w:tc>
-      </w:tr>
-      <w:tr>
-        <w:tc>
-          <w:tcPr>
-            <w:tcW w:w="997" w:type="dxa"/>
-          </w:tcPr>
-          <w:p>
-            <w:pPr>
-              <w:rPr>
-                <w:b/>
-              </w:rPr>
-            </w:pPr>
-            <w:r>
-              <w:rPr>
-                <w:b/>
-              </w:rPr>
-              <w:t xml:space="preserve">Week 15: </w:t>
-            </w:r>
-            <w:r>
-              <w:rPr>
-                <w:bCs/>
-              </w:rPr>
-              <w:t>11/30</w:t>
-            </w:r>
-            <w:r>
-              <w:rPr>
-                <w:bCs/>
-              </w:rPr>
-              <w:t>-12/6</w:t>
-            </w:r>
-          </w:p>
-        </w:tc>
-        <w:tc>
-          <w:tcPr>
-            <w:tcW w:w="1448" w:type="dxa"/>
-          </w:tcPr>
-          <w:p>
-            <w:pPr>
-              <w:rPr>
-                <w:bCs/>
-              </w:rPr>
-            </w:pPr>
-            <w:r>
-              <w:rPr>
-                <w:bCs/>
-              </w:rPr>
-              <w:t>Monte Carlo Simulation</w:t>
-            </w:r>
-          </w:p>
-        </w:tc>
-        <w:tc>
-          <w:tcPr>
-            <w:tcW w:w="1498" w:type="dxa"/>
-          </w:tcPr>
-          <w:p>
-            <w:hyperlink r:id="rId17" w:history="1">
-              <w:r>
-                <w:rPr>
-                  <w:rStyle w:val="Hyperlink"/>
-                </w:rPr>
-                <w:t>Project 7: Simulating Randomness</w:t>
-              </w:r>
-            </w:hyperlink>
-          </w:p>
-        </w:tc>
-        <w:tc>
-          <w:tcPr>
-            <w:tcW w:w="1577" w:type="dxa"/>
-          </w:tcPr>
-          <w:p>
-            <w:r>
-              <w:t>Chapter 9: A Simple Agent-based Modeling</w:t>
-            </w:r>
-          </w:p>
-        </w:tc>
-        <w:tc>
-          <w:tcPr>
-            <w:tcW w:w="2235" w:type="dxa"/>
-          </w:tcPr>
-          <w:p/>
-        </w:tc>
-        <w:tc>
-          <w:tcPr>
-            <w:tcW w:w="1595" w:type="dxa"/>
-          </w:tcPr>
-          <w:p>
-            <w:r>
-              <w:t>No homework due; Submit Final Draft</w:t>
-            </w:r>
-          </w:p>
-        </w:tc>
-      </w:tr>
-      <w:tr>
-        <w:tc>
-          <w:tcPr>
-            <w:tcW w:w="997" w:type="dxa"/>
-          </w:tcPr>
-          <w:p>
-            <w:r>
-              <w:rPr>
-                <w:b/>
-              </w:rPr>
-              <w:t xml:space="preserve">Week 16: </w:t>
-            </w:r>
-            <w:r>
-              <w:t>12/7-12/13, 12/14 1PM</w:t>
-            </w:r>
-          </w:p>
-        </w:tc>
-        <w:tc>
-          <w:tcPr>
-            <w:tcW w:w="1448" w:type="dxa"/>
-          </w:tcPr>
-          <w:p>
-            <w:r>
-              <w:rPr>
-                <w:bCs/>
-              </w:rPr>
-              <w:t>In class development of individual projects.</w:t>
+              <w:t>Presentations</w:t>
             </w:r>
           </w:p>
         </w:tc>
@@ -3830,7 +4081,7 @@
 </file>
 
 <file path=word/numbering.xml><?xml version="1.0" encoding="utf-8"?>
-<w:numbering xmlns:wpc="http://schemas.microsoft.com/office/word/2010/wordprocessingCanvas" xmlns:cx="http://schemas.microsoft.com/office/drawing/2014/chartex" xmlns:cx1="http://schemas.microsoft.com/office/drawing/2015/9/8/chartex" xmlns:cx2="http://schemas.microsoft.com/office/drawing/2015/10/21/chartex" xmlns:cx3="http://schemas.microsoft.com/office/drawing/2016/5/9/chartex" xmlns:cx4="http://schemas.microsoft.com/office/drawing/2016/5/10/chartex" xmlns:cx5="http://schemas.microsoft.com/office/drawing/2016/5/11/chartex" xmlns:cx6="http://schemas.microsoft.com/office/drawing/2016/5/12/chartex" xmlns:cx7="http://schemas.microsoft.com/office/drawing/2016/5/13/chartex" xmlns:cx8="http://schemas.microsoft.com/office/drawing/2016/5/14/chartex" xmlns:mc="http://schemas.openxmlformats.org/markup-compatibility/2006" xmlns:aink="http://schemas.microsoft.com/office/drawing/2016/ink" xmlns:am3d="http://schemas.microsoft.com/office/drawing/2017/model3d" xmlns:o="urn:schemas-microsoft-com:office:office" xmlns:r="http://schemas.openxmlformats.org/officeDocument/2006/relationships" xmlns:m="http://schemas.openxmlformats.org/officeDocument/2006/math" xmlns:v="urn:schemas-microsoft-com:vml" xmlns:wp14="http://schemas.microsoft.com/office/word/2010/wordprocessingDrawing" xmlns:wp="http://schemas.openxmlformats.org/drawingml/2006/wordprocessingDrawing" xmlns:w10="urn:schemas-microsoft-com:office:word" xmlns:w="http://schemas.openxmlformats.org/wordprocessingml/2006/main" xmlns:w14="http://schemas.microsoft.com/office/word/2010/wordml" xmlns:w15="http://schemas.microsoft.com/office/word/2012/wordml" xmlns:w16cex="http://schemas.microsoft.com/office/word/2018/wordml/cex" xmlns:w16cid="http://schemas.microsoft.com/office/word/2016/wordml/cid" xmlns:w16="http://schemas.microsoft.com/office/word/2018/wordml" xmlns:w16se="http://schemas.microsoft.com/office/word/2015/wordml/symex" xmlns:wpg="http://schemas.microsoft.com/office/word/2010/wordprocessingGroup" xmlns:wpi="http://schemas.microsoft.com/office/word/2010/wordprocessingInk" xmlns:wne="http://schemas.microsoft.com/office/word/2006/wordml" xmlns:wps="http://schemas.microsoft.com/office/word/2010/wordprocessingShape" mc:Ignorable="w14 w15 w16se w16cid w16 w16cex wp14">
+<w:numbering xmlns:wpc="http://schemas.microsoft.com/office/word/2010/wordprocessingCanvas" xmlns:cx="http://schemas.microsoft.com/office/drawing/2014/chartex" xmlns:cx1="http://schemas.microsoft.com/office/drawing/2015/9/8/chartex" xmlns:cx2="http://schemas.microsoft.com/office/drawing/2015/10/21/chartex" xmlns:cx3="http://schemas.microsoft.com/office/drawing/2016/5/9/chartex" xmlns:cx4="http://schemas.microsoft.com/office/drawing/2016/5/10/chartex" xmlns:cx5="http://schemas.microsoft.com/office/drawing/2016/5/11/chartex" xmlns:cx6="http://schemas.microsoft.com/office/drawing/2016/5/12/chartex" xmlns:cx7="http://schemas.microsoft.com/office/drawing/2016/5/13/chartex" xmlns:cx8="http://schemas.microsoft.com/office/drawing/2016/5/14/chartex" xmlns:mc="http://schemas.openxmlformats.org/markup-compatibility/2006" xmlns:aink="http://schemas.microsoft.com/office/drawing/2016/ink" xmlns:am3d="http://schemas.microsoft.com/office/drawing/2017/model3d" xmlns:o="urn:schemas-microsoft-com:office:office" xmlns:r="http://schemas.openxmlformats.org/officeDocument/2006/relationships" xmlns:m="http://schemas.openxmlformats.org/officeDocument/2006/math" xmlns:v="urn:schemas-microsoft-com:vml" xmlns:wp14="http://schemas.microsoft.com/office/word/2010/wordprocessingDrawing" xmlns:wp="http://schemas.openxmlformats.org/drawingml/2006/wordprocessingDrawing" xmlns:w10="urn:schemas-microsoft-com:office:word" xmlns:w="http://schemas.openxmlformats.org/wordprocessingml/2006/main" xmlns:w14="http://schemas.microsoft.com/office/word/2010/wordml" xmlns:w15="http://schemas.microsoft.com/office/word/2012/wordml" xmlns:w16cex="http://schemas.microsoft.com/office/word/2018/wordml/cex" xmlns:w16cid="http://schemas.microsoft.com/office/word/2016/wordml/cid" xmlns:w16="http://schemas.microsoft.com/office/word/2018/wordml" xmlns:w16sdtdh="http://schemas.microsoft.com/office/word/2020/wordml/sdtdatahash" xmlns:w16se="http://schemas.microsoft.com/office/word/2015/wordml/symex" xmlns:wpg="http://schemas.microsoft.com/office/word/2010/wordprocessingGroup" xmlns:wpi="http://schemas.microsoft.com/office/word/2010/wordprocessingInk" xmlns:wne="http://schemas.microsoft.com/office/word/2006/wordml" xmlns:wps="http://schemas.microsoft.com/office/word/2010/wordprocessingShape" mc:Ignorable="w14 w15 w16se w16cid w16 w16cex w16sdtdh wp14">
   <w:abstractNum w:abstractNumId="0" w15:restartNumberingAfterBreak="0">
     <w:nsid w:val="42F73BDB"/>
     <w:multiLevelType w:val="hybridMultilevel"/>
@@ -4112,7 +4363,7 @@
 </file>
 
 <file path=word/styles.xml><?xml version="1.0" encoding="utf-8"?>
-<w:styles xmlns:mc="http://schemas.openxmlformats.org/markup-compatibility/2006" xmlns:r="http://schemas.openxmlformats.org/officeDocument/2006/relationships" xmlns:w="http://schemas.openxmlformats.org/wordprocessingml/2006/main" xmlns:w14="http://schemas.microsoft.com/office/word/2010/wordml" xmlns:w15="http://schemas.microsoft.com/office/word/2012/wordml" xmlns:w16cex="http://schemas.microsoft.com/office/word/2018/wordml/cex" xmlns:w16cid="http://schemas.microsoft.com/office/word/2016/wordml/cid" xmlns:w16="http://schemas.microsoft.com/office/word/2018/wordml" xmlns:w16se="http://schemas.microsoft.com/office/word/2015/wordml/symex" mc:Ignorable="w14 w15 w16se w16cid w16 w16cex">
+<w:styles xmlns:mc="http://schemas.openxmlformats.org/markup-compatibility/2006" xmlns:r="http://schemas.openxmlformats.org/officeDocument/2006/relationships" xmlns:w="http://schemas.openxmlformats.org/wordprocessingml/2006/main" xmlns:w14="http://schemas.microsoft.com/office/word/2010/wordml" xmlns:w15="http://schemas.microsoft.com/office/word/2012/wordml" xmlns:w16cex="http://schemas.microsoft.com/office/word/2018/wordml/cex" xmlns:w16cid="http://schemas.microsoft.com/office/word/2016/wordml/cid" xmlns:w16="http://schemas.microsoft.com/office/word/2018/wordml" xmlns:w16sdtdh="http://schemas.microsoft.com/office/word/2020/wordml/sdtdatahash" xmlns:w16se="http://schemas.microsoft.com/office/word/2015/wordml/symex" mc:Ignorable="w14 w15 w16se w16cid w16 w16cex w16sdtdh">
   <w:docDefaults>
     <w:rPrDefault>
       <w:rPr>

</xml_diff>

<commit_message>
class notes, update syllabi
</commit_message>
<xml_diff>
--- a/ECON 411 Syllabus.docx
+++ b/ECON 411 Syllabus.docx
@@ -1725,6 +1725,160 @@
       <w:r>
         <w:t>in the title line of the email.</w:t>
       </w:r>
+    </w:p>
+    <w:p>
+      <w:pPr>
+        <w:shd w:val="clear" w:color="auto" w:fill="FFFFFF"/>
+        <w:spacing w:after="0" w:line="240" w:lineRule="auto"/>
+        <w:rPr>
+          <w:rFonts w:ascii="Times New Roman" w:eastAsia="Times New Roman" w:hAnsi="Times New Roman" w:cs="Times New Roman"/>
+          <w:color w:val="000000"/>
+          <w:sz w:val="24"/>
+          <w:szCs w:val="24"/>
+        </w:rPr>
+      </w:pPr>
+      <w:bookmarkStart w:id="5" w:name="_Hlk80698824"/>
+      <w:r>
+        <w:rPr>
+          <w:rFonts w:ascii="Arial" w:eastAsia="Times New Roman" w:hAnsi="Arial" w:cs="Arial"/>
+          <w:b/>
+          <w:bCs/>
+          <w:color w:val="000000"/>
+          <w:sz w:val="24"/>
+          <w:szCs w:val="24"/>
+          <w:bdr w:val="none" w:sz="0" w:space="0" w:color="auto" w:frame="1"/>
+        </w:rPr>
+        <w:t>Covid-19</w:t>
+      </w:r>
+      <w:r>
+        <w:rPr>
+          <w:rFonts w:ascii="Arial" w:eastAsia="Times New Roman" w:hAnsi="Arial" w:cs="Arial"/>
+          <w:color w:val="000000"/>
+          <w:sz w:val="24"/>
+          <w:szCs w:val="24"/>
+          <w:bdr w:val="none" w:sz="0" w:space="0" w:color="auto" w:frame="1"/>
+        </w:rPr>
+        <w:t> </w:t>
+      </w:r>
+    </w:p>
+    <w:p>
+      <w:pPr>
+        <w:shd w:val="clear" w:color="auto" w:fill="FFFFFF"/>
+        <w:spacing w:after="0" w:line="240" w:lineRule="auto"/>
+        <w:ind w:left="720"/>
+        <w:rPr>
+          <w:rFonts w:ascii="Arial" w:eastAsia="Times New Roman" w:hAnsi="Arial" w:cs="Arial"/>
+          <w:color w:val="000000"/>
+          <w:sz w:val="24"/>
+          <w:szCs w:val="24"/>
+          <w:bdr w:val="none" w:sz="0" w:space="0" w:color="auto" w:frame="1"/>
+        </w:rPr>
+      </w:pPr>
+    </w:p>
+    <w:p>
+      <w:pPr>
+        <w:shd w:val="clear" w:color="auto" w:fill="FFFFFF"/>
+        <w:spacing w:after="0" w:line="240" w:lineRule="auto"/>
+        <w:ind w:left="720"/>
+        <w:rPr>
+          <w:rFonts w:ascii="Calibri" w:eastAsia="Times New Roman" w:hAnsi="Calibri" w:cs="Calibri"/>
+          <w:color w:val="000000"/>
+        </w:rPr>
+      </w:pPr>
+      <w:r>
+        <w:rPr>
+          <w:rFonts w:ascii="Arial" w:eastAsia="Times New Roman" w:hAnsi="Arial" w:cs="Arial"/>
+          <w:color w:val="000000"/>
+          <w:sz w:val="24"/>
+          <w:szCs w:val="24"/>
+          <w:bdr w:val="none" w:sz="0" w:space="0" w:color="auto" w:frame="1"/>
+        </w:rPr>
+        <w:t>Currently, NDSU is strongly recommending that all people wear masks in indoor spaces when social distancing cannot be maintained. Further, faculty may require masks to be worn in their classes at their discretion. Consistent with NDSU’s recommendations, </w:t>
+      </w:r>
+      <w:r>
+        <w:rPr>
+          <w:rFonts w:ascii="Arial" w:eastAsia="Times New Roman" w:hAnsi="Arial" w:cs="Arial"/>
+          <w:b/>
+          <w:bCs/>
+          <w:color w:val="000000"/>
+          <w:sz w:val="24"/>
+          <w:szCs w:val="24"/>
+          <w:bdr w:val="none" w:sz="0" w:space="0" w:color="auto" w:frame="1"/>
+        </w:rPr>
+        <w:t>in this class all participants, including those who are fully vaccinated, are strongly encouraged to wear a face covering</w:t>
+      </w:r>
+      <w:r>
+        <w:rPr>
+          <w:rFonts w:ascii="Arial" w:eastAsia="Times New Roman" w:hAnsi="Arial" w:cs="Arial"/>
+          <w:color w:val="000000"/>
+          <w:sz w:val="24"/>
+          <w:szCs w:val="24"/>
+          <w:bdr w:val="none" w:sz="0" w:space="0" w:color="auto" w:frame="1"/>
+        </w:rPr>
+        <w:t>. </w:t>
+      </w:r>
+      <w:r>
+        <w:rPr>
+          <w:rFonts w:ascii="Arial" w:eastAsia="Times New Roman" w:hAnsi="Arial" w:cs="Arial"/>
+          <w:color w:val="000000"/>
+          <w:spacing w:val="6"/>
+          <w:sz w:val="24"/>
+          <w:szCs w:val="24"/>
+          <w:bdr w:val="none" w:sz="0" w:space="0" w:color="auto" w:frame="1"/>
+        </w:rPr>
+        <w:t xml:space="preserve">Given the changing conditions associated with the pandemic, this </w:t>
+      </w:r>
+      <w:proofErr w:type="spellStart"/>
+      <w:r>
+        <w:rPr>
+          <w:rFonts w:ascii="Arial" w:eastAsia="Times New Roman" w:hAnsi="Arial" w:cs="Arial"/>
+          <w:color w:val="000000"/>
+          <w:spacing w:val="6"/>
+          <w:sz w:val="24"/>
+          <w:szCs w:val="24"/>
+          <w:bdr w:val="none" w:sz="0" w:space="0" w:color="auto" w:frame="1"/>
+        </w:rPr>
+        <w:t>class’</w:t>
+      </w:r>
+      <w:proofErr w:type="spellEnd"/>
+      <w:r>
+        <w:rPr>
+          <w:rFonts w:ascii="Arial" w:eastAsia="Times New Roman" w:hAnsi="Arial" w:cs="Arial"/>
+          <w:color w:val="000000"/>
+          <w:spacing w:val="6"/>
+          <w:sz w:val="24"/>
+          <w:szCs w:val="24"/>
+          <w:bdr w:val="none" w:sz="0" w:space="0" w:color="auto" w:frame="1"/>
+        </w:rPr>
+        <w:t xml:space="preserve"> faculty member has reserved the right to modify the mask status of the class during the semester. </w:t>
+      </w:r>
+      <w:r>
+        <w:rPr>
+          <w:rFonts w:ascii="Arial" w:eastAsia="Times New Roman" w:hAnsi="Arial" w:cs="Arial"/>
+          <w:color w:val="000000"/>
+          <w:sz w:val="24"/>
+          <w:szCs w:val="24"/>
+          <w:bdr w:val="none" w:sz="0" w:space="0" w:color="auto" w:frame="1"/>
+        </w:rPr>
+        <w:t>If at any time a University-level face mask requirement is in effect, face masks will be required in this class. </w:t>
+      </w:r>
+      <w:r>
+        <w:rPr>
+          <w:rFonts w:ascii="Arial" w:eastAsia="Times New Roman" w:hAnsi="Arial" w:cs="Arial"/>
+          <w:color w:val="000000"/>
+          <w:spacing w:val="6"/>
+          <w:sz w:val="24"/>
+          <w:szCs w:val="24"/>
+          <w:bdr w:val="none" w:sz="0" w:space="0" w:color="auto" w:frame="1"/>
+        </w:rPr>
+        <w:t>In case of any changes, you will be notified and this syllabus will be updated.</w:t>
+      </w:r>
+    </w:p>
+    <w:bookmarkEnd w:id="5"/>
+    <w:p>
+      <w:pPr>
+        <w:ind w:left="720"/>
+      </w:pPr>
     </w:p>
     <w:p>
       <w:pPr>
@@ -1936,7 +2090,17 @@
           <w:sz w:val="24"/>
           <w:szCs w:val="24"/>
         </w:rPr>
-        <w:t xml:space="preserve">Any students with disabilities or other special needs, who need special accommodations in this course are invited to share these concerns or requests with the instructor as soon as possible. The instructor may ask for verification and that, plus other assistance, can be requested from Disability Services in the Lower Level of the NDSU Library (231-8463). </w:t>
+        <w:t xml:space="preserve">Any students with disabilities or other special needs, who need special accommodations in this course are invited to share these concerns or requests with the instructor as soon as possible. The instructor may ask for verification and that, plus </w:t>
+      </w:r>
+      <w:r>
+        <w:rPr>
+          <w:rFonts w:ascii="Times New Roman" w:hAnsi="Times New Roman"/>
+          <w:i/>
+          <w:sz w:val="24"/>
+          <w:szCs w:val="24"/>
+        </w:rPr>
+        <w:lastRenderedPageBreak/>
+        <w:t xml:space="preserve">other assistance, can be requested from Disability Services in the Lower Level of the NDSU Library (231-8463). </w:t>
       </w:r>
       <w:hyperlink r:id="rId11" w:history="1">
         <w:r>
@@ -2273,7 +2437,6 @@
           <w:sz w:val="24"/>
           <w:szCs w:val="24"/>
         </w:rPr>
-        <w:lastRenderedPageBreak/>
         <w:t>October 15</w:t>
       </w:r>
       <w:r>
@@ -3135,7 +3298,11 @@
               <w:t>Weeks 2-3:</w:t>
             </w:r>
             <w:r>
-              <w:t xml:space="preserve"> 8/30-9/12</w:t>
+              <w:t xml:space="preserve"> </w:t>
+            </w:r>
+            <w:r>
+              <w:lastRenderedPageBreak/>
+              <w:t>8/30-9/12</w:t>
             </w:r>
           </w:p>
         </w:tc>
@@ -3145,6 +3312,7 @@
           </w:tcPr>
           <w:p>
             <w:r>
+              <w:lastRenderedPageBreak/>
               <w:t>Lists and Dictionaries</w:t>
             </w:r>
           </w:p>
@@ -3162,7 +3330,11 @@
               <w:t xml:space="preserve">Project 2: </w:t>
             </w:r>
             <w:r>
-              <w:t>Chapter 2: Working with Lists</w:t>
+              <w:t xml:space="preserve">Chapter 2: </w:t>
+            </w:r>
+            <w:r>
+              <w:lastRenderedPageBreak/>
+              <w:t>Working with Lists</w:t>
             </w:r>
             <w:r>
               <w:t xml:space="preserve"> </w:t>
@@ -3205,6 +3377,7 @@
                 <w:b/>
                 <w:bCs/>
               </w:rPr>
+              <w:lastRenderedPageBreak/>
               <w:t xml:space="preserve">Chapter 2: </w:t>
             </w:r>
             <w:r>
@@ -3223,7 +3396,11 @@
               </w:rPr>
             </w:pPr>
             <w:r>
-              <w:t>Defining lists vs. arrays; creating, appending/inserting, concatenating, sorting, deleting objects from, slicing, and copying lists; list functions; list length; if statements; for loops</w:t>
+              <w:t xml:space="preserve">Defining lists vs. arrays; creating, appending/inserting, </w:t>
+            </w:r>
+            <w:r>
+              <w:lastRenderedPageBreak/>
+              <w:t>concatenating, sorting, deleting objects from, slicing, and copying lists; list functions; list length; if statements; for loops</w:t>
             </w:r>
           </w:p>
         </w:tc>
@@ -3237,10 +3414,15 @@
                 <w:b/>
                 <w:bCs/>
               </w:rPr>
+              <w:lastRenderedPageBreak/>
               <w:t xml:space="preserve">Week 2: </w:t>
             </w:r>
             <w:r>
-              <w:t>Homework 1: Working with Lists</w:t>
+              <w:t xml:space="preserve">Homework 1: </w:t>
+            </w:r>
+            <w:r>
+              <w:lastRenderedPageBreak/>
+              <w:t>Working with Lists</w:t>
             </w:r>
           </w:p>
           <w:p/>
@@ -3273,6 +3455,7 @@
               <w:rPr>
                 <w:b/>
               </w:rPr>
+              <w:lastRenderedPageBreak/>
               <w:t>Weeks 4-5:</w:t>
             </w:r>
             <w:r>
@@ -3363,11 +3546,7 @@
               <w:t>Project 5:</w:t>
             </w:r>
             <w:r>
-              <w:t xml:space="preserve"> Building Functions and </w:t>
-            </w:r>
-            <w:r>
-              <w:lastRenderedPageBreak/>
-              <w:t>Visualizing Distributions</w:t>
+              <w:t xml:space="preserve"> Building Functions and Visualizing Distributions</w:t>
             </w:r>
           </w:p>
         </w:tc>
@@ -3381,7 +3560,6 @@
                 <w:b/>
                 <w:bCs/>
               </w:rPr>
-              <w:lastRenderedPageBreak/>
               <w:t>Chapter 3:</w:t>
             </w:r>
             <w:r>
@@ -3404,7 +3582,6 @@
               <w:rPr>
                 <w:i/>
               </w:rPr>
-              <w:lastRenderedPageBreak/>
               <w:t>numpy</w:t>
             </w:r>
             <w:proofErr w:type="spellEnd"/>
@@ -3436,7 +3613,6 @@
               </w:rPr>
             </w:pPr>
             <w:r>
-              <w:lastRenderedPageBreak/>
               <w:t>Functions; summary statistics; correlation / covariance matrix; data visualization; Data structures and libraries;</w:t>
             </w:r>
           </w:p>
@@ -3743,6 +3919,7 @@
               <w:rPr>
                 <w:b/>
               </w:rPr>
+              <w:lastRenderedPageBreak/>
               <w:t xml:space="preserve">Weeks 10-13: </w:t>
             </w:r>
             <w:r>
@@ -3984,11 +4161,7 @@
           </w:tcPr>
           <w:p>
             <w:r>
-              <w:t xml:space="preserve">Upload Rough Draft of Project to GitHub. Must be at least 2500 words with 10 </w:t>
-            </w:r>
-            <w:r>
-              <w:lastRenderedPageBreak/>
-              <w:t>citations.</w:t>
+              <w:t>Upload Rough Draft of Project to GitHub. Must be at least 2500 words with 10 citations.</w:t>
             </w:r>
             <w:r>
               <w:rPr>
@@ -4022,7 +4195,6 @@
               <w:rPr>
                 <w:b/>
               </w:rPr>
-              <w:lastRenderedPageBreak/>
               <w:t xml:space="preserve">Week 15: </w:t>
             </w:r>
             <w:r>
@@ -4352,6 +4524,119 @@
     </w:lvl>
   </w:abstractNum>
   <w:abstractNum w:abstractNumId="1" w15:restartNumberingAfterBreak="0">
+    <w:nsid w:val="46113A8E"/>
+    <w:multiLevelType w:val="multilevel"/>
+    <w:tmpl w:val="22708FB0"/>
+    <w:lvl w:ilvl="0">
+      <w:start w:val="1"/>
+      <w:numFmt w:val="decimal"/>
+      <w:lvlText w:val="%1."/>
+      <w:lvlJc w:val="left"/>
+      <w:pPr>
+        <w:tabs>
+          <w:tab w:val="num" w:pos="720"/>
+        </w:tabs>
+        <w:ind w:left="720" w:hanging="360"/>
+      </w:pPr>
+    </w:lvl>
+    <w:lvl w:ilvl="1" w:tentative="1">
+      <w:start w:val="1"/>
+      <w:numFmt w:val="decimal"/>
+      <w:lvlText w:val="%2."/>
+      <w:lvlJc w:val="left"/>
+      <w:pPr>
+        <w:tabs>
+          <w:tab w:val="num" w:pos="1440"/>
+        </w:tabs>
+        <w:ind w:left="1440" w:hanging="360"/>
+      </w:pPr>
+    </w:lvl>
+    <w:lvl w:ilvl="2" w:tentative="1">
+      <w:start w:val="1"/>
+      <w:numFmt w:val="decimal"/>
+      <w:lvlText w:val="%3."/>
+      <w:lvlJc w:val="left"/>
+      <w:pPr>
+        <w:tabs>
+          <w:tab w:val="num" w:pos="2160"/>
+        </w:tabs>
+        <w:ind w:left="2160" w:hanging="360"/>
+      </w:pPr>
+    </w:lvl>
+    <w:lvl w:ilvl="3" w:tentative="1">
+      <w:start w:val="1"/>
+      <w:numFmt w:val="decimal"/>
+      <w:lvlText w:val="%4."/>
+      <w:lvlJc w:val="left"/>
+      <w:pPr>
+        <w:tabs>
+          <w:tab w:val="num" w:pos="2880"/>
+        </w:tabs>
+        <w:ind w:left="2880" w:hanging="360"/>
+      </w:pPr>
+    </w:lvl>
+    <w:lvl w:ilvl="4" w:tentative="1">
+      <w:start w:val="1"/>
+      <w:numFmt w:val="decimal"/>
+      <w:lvlText w:val="%5."/>
+      <w:lvlJc w:val="left"/>
+      <w:pPr>
+        <w:tabs>
+          <w:tab w:val="num" w:pos="3600"/>
+        </w:tabs>
+        <w:ind w:left="3600" w:hanging="360"/>
+      </w:pPr>
+    </w:lvl>
+    <w:lvl w:ilvl="5" w:tentative="1">
+      <w:start w:val="1"/>
+      <w:numFmt w:val="decimal"/>
+      <w:lvlText w:val="%6."/>
+      <w:lvlJc w:val="left"/>
+      <w:pPr>
+        <w:tabs>
+          <w:tab w:val="num" w:pos="4320"/>
+        </w:tabs>
+        <w:ind w:left="4320" w:hanging="360"/>
+      </w:pPr>
+    </w:lvl>
+    <w:lvl w:ilvl="6" w:tentative="1">
+      <w:start w:val="1"/>
+      <w:numFmt w:val="decimal"/>
+      <w:lvlText w:val="%7."/>
+      <w:lvlJc w:val="left"/>
+      <w:pPr>
+        <w:tabs>
+          <w:tab w:val="num" w:pos="5040"/>
+        </w:tabs>
+        <w:ind w:left="5040" w:hanging="360"/>
+      </w:pPr>
+    </w:lvl>
+    <w:lvl w:ilvl="7" w:tentative="1">
+      <w:start w:val="1"/>
+      <w:numFmt w:val="decimal"/>
+      <w:lvlText w:val="%8."/>
+      <w:lvlJc w:val="left"/>
+      <w:pPr>
+        <w:tabs>
+          <w:tab w:val="num" w:pos="5760"/>
+        </w:tabs>
+        <w:ind w:left="5760" w:hanging="360"/>
+      </w:pPr>
+    </w:lvl>
+    <w:lvl w:ilvl="8" w:tentative="1">
+      <w:start w:val="1"/>
+      <w:numFmt w:val="decimal"/>
+      <w:lvlText w:val="%9."/>
+      <w:lvlJc w:val="left"/>
+      <w:pPr>
+        <w:tabs>
+          <w:tab w:val="num" w:pos="6480"/>
+        </w:tabs>
+        <w:ind w:left="6480" w:hanging="360"/>
+      </w:pPr>
+    </w:lvl>
+  </w:abstractNum>
+  <w:abstractNum w:abstractNumId="2" w15:restartNumberingAfterBreak="0">
     <w:nsid w:val="495A35A4"/>
     <w:multiLevelType w:val="hybridMultilevel"/>
     <w:tmpl w:val="C00627EA"/>
@@ -4441,7 +4726,7 @@
       </w:pPr>
     </w:lvl>
   </w:abstractNum>
-  <w:abstractNum w:abstractNumId="2" w15:restartNumberingAfterBreak="0">
+  <w:abstractNum w:abstractNumId="3" w15:restartNumberingAfterBreak="0">
     <w:nsid w:val="582E1CB9"/>
     <w:multiLevelType w:val="hybridMultilevel"/>
     <w:tmpl w:val="9CC25BE2"/>
@@ -4534,10 +4819,13 @@
     <w:abstractNumId w:val="0"/>
   </w:num>
   <w:num w:numId="2">
-    <w:abstractNumId w:val="1"/>
+    <w:abstractNumId w:val="2"/>
   </w:num>
   <w:num w:numId="3">
-    <w:abstractNumId w:val="2"/>
+    <w:abstractNumId w:val="3"/>
+  </w:num>
+  <w:num w:numId="4">
+    <w:abstractNumId w:val="1"/>
   </w:num>
 </w:numbering>
 </file>
@@ -5129,6 +5417,39 @@
       <w:shd w:val="clear" w:color="auto" w:fill="E1DFDD"/>
     </w:rPr>
   </w:style>
+  <w:style w:type="character" w:styleId="FollowedHyperlink">
+    <w:name w:val="FollowedHyperlink"/>
+    <w:basedOn w:val="DefaultParagraphFont"/>
+    <w:uiPriority w:val="99"/>
+    <w:semiHidden/>
+    <w:unhideWhenUsed/>
+    <w:rsid w:val="00E410B0"/>
+    <w:rPr>
+      <w:color w:val="954F72" w:themeColor="followedHyperlink"/>
+      <w:u w:val="single"/>
+    </w:rPr>
+  </w:style>
+  <w:style w:type="paragraph" w:styleId="NormalWeb">
+    <w:name w:val="Normal (Web)"/>
+    <w:basedOn w:val="Normal"/>
+    <w:uiPriority w:val="99"/>
+    <w:semiHidden/>
+    <w:unhideWhenUsed/>
+    <w:rsid w:val="00E410B0"/>
+    <w:pPr>
+      <w:spacing w:before="100" w:beforeAutospacing="1" w:after="100" w:afterAutospacing="1" w:line="240" w:lineRule="auto"/>
+    </w:pPr>
+    <w:rPr>
+      <w:rFonts w:ascii="Times New Roman" w:eastAsia="Times New Roman" w:hAnsi="Times New Roman" w:cs="Times New Roman"/>
+      <w:sz w:val="24"/>
+      <w:szCs w:val="24"/>
+    </w:rPr>
+  </w:style>
+  <w:style w:type="character" w:customStyle="1" w:styleId="mark2iv9ezuzc">
+    <w:name w:val="mark2iv9ezuzc"/>
+    <w:basedOn w:val="DefaultParagraphFont"/>
+    <w:rsid w:val="00E410B0"/>
+  </w:style>
 </w:styles>
 </file>
 

</xml_diff>

<commit_message>
Update for Spring 2023
</commit_message>
<xml_diff>
--- a/ECON 411 Syllabus.docx
+++ b/ECON 411 Syllabus.docx
@@ -1,6 +1,6 @@
 
 <file path=word/document.xml><?xml version="1.0" encoding="utf-8"?>
-<w:document xmlns:wpc="http://schemas.microsoft.com/office/word/2010/wordprocessingCanvas" xmlns:cx="http://schemas.microsoft.com/office/drawing/2014/chartex" xmlns:cx1="http://schemas.microsoft.com/office/drawing/2015/9/8/chartex" xmlns:cx2="http://schemas.microsoft.com/office/drawing/2015/10/21/chartex" xmlns:cx3="http://schemas.microsoft.com/office/drawing/2016/5/9/chartex" xmlns:cx4="http://schemas.microsoft.com/office/drawing/2016/5/10/chartex" xmlns:cx5="http://schemas.microsoft.com/office/drawing/2016/5/11/chartex" xmlns:cx6="http://schemas.microsoft.com/office/drawing/2016/5/12/chartex" xmlns:cx7="http://schemas.microsoft.com/office/drawing/2016/5/13/chartex" xmlns:cx8="http://schemas.microsoft.com/office/drawing/2016/5/14/chartex" xmlns:mc="http://schemas.openxmlformats.org/markup-compatibility/2006" xmlns:aink="http://schemas.microsoft.com/office/drawing/2016/ink" xmlns:am3d="http://schemas.microsoft.com/office/drawing/2017/model3d" xmlns:o="urn:schemas-microsoft-com:office:office" xmlns:r="http://schemas.openxmlformats.org/officeDocument/2006/relationships" xmlns:m="http://schemas.openxmlformats.org/officeDocument/2006/math" xmlns:v="urn:schemas-microsoft-com:vml" xmlns:wp14="http://schemas.microsoft.com/office/word/2010/wordprocessingDrawing" xmlns:wp="http://schemas.openxmlformats.org/drawingml/2006/wordprocessingDrawing" xmlns:w10="urn:schemas-microsoft-com:office:word" xmlns:w="http://schemas.openxmlformats.org/wordprocessingml/2006/main" xmlns:w14="http://schemas.microsoft.com/office/word/2010/wordml" xmlns:w15="http://schemas.microsoft.com/office/word/2012/wordml" xmlns:w16cex="http://schemas.microsoft.com/office/word/2018/wordml/cex" xmlns:w16cid="http://schemas.microsoft.com/office/word/2016/wordml/cid" xmlns:w16="http://schemas.microsoft.com/office/word/2018/wordml" xmlns:w16sdtdh="http://schemas.microsoft.com/office/word/2020/wordml/sdtdatahash" xmlns:w16se="http://schemas.microsoft.com/office/word/2015/wordml/symex" xmlns:wpg="http://schemas.microsoft.com/office/word/2010/wordprocessingGroup" xmlns:wpi="http://schemas.microsoft.com/office/word/2010/wordprocessingInk" xmlns:wne="http://schemas.microsoft.com/office/word/2006/wordml" xmlns:wps="http://schemas.microsoft.com/office/word/2010/wordprocessingShape" mc:Ignorable="w14 w15 w16se w16cid w16 w16cex w16sdtdh wp14">
+<w:document xmlns:wpc="http://schemas.microsoft.com/office/word/2010/wordprocessingCanvas" xmlns:cx="http://schemas.microsoft.com/office/drawing/2014/chartex" xmlns:cx1="http://schemas.microsoft.com/office/drawing/2015/9/8/chartex" xmlns:cx2="http://schemas.microsoft.com/office/drawing/2015/10/21/chartex" xmlns:cx3="http://schemas.microsoft.com/office/drawing/2016/5/9/chartex" xmlns:cx4="http://schemas.microsoft.com/office/drawing/2016/5/10/chartex" xmlns:cx5="http://schemas.microsoft.com/office/drawing/2016/5/11/chartex" xmlns:cx6="http://schemas.microsoft.com/office/drawing/2016/5/12/chartex" xmlns:cx7="http://schemas.microsoft.com/office/drawing/2016/5/13/chartex" xmlns:cx8="http://schemas.microsoft.com/office/drawing/2016/5/14/chartex" xmlns:mc="http://schemas.openxmlformats.org/markup-compatibility/2006" xmlns:aink="http://schemas.microsoft.com/office/drawing/2016/ink" xmlns:am3d="http://schemas.microsoft.com/office/drawing/2017/model3d" xmlns:o="urn:schemas-microsoft-com:office:office" xmlns:oel="http://schemas.microsoft.com/office/2019/extlst" xmlns:r="http://schemas.openxmlformats.org/officeDocument/2006/relationships" xmlns:m="http://schemas.openxmlformats.org/officeDocument/2006/math" xmlns:v="urn:schemas-microsoft-com:vml" xmlns:wp14="http://schemas.microsoft.com/office/word/2010/wordprocessingDrawing" xmlns:wp="http://schemas.openxmlformats.org/drawingml/2006/wordprocessingDrawing" xmlns:w10="urn:schemas-microsoft-com:office:word" xmlns:w="http://schemas.openxmlformats.org/wordprocessingml/2006/main" xmlns:w14="http://schemas.microsoft.com/office/word/2010/wordml" xmlns:w15="http://schemas.microsoft.com/office/word/2012/wordml" xmlns:w16cex="http://schemas.microsoft.com/office/word/2018/wordml/cex" xmlns:w16cid="http://schemas.microsoft.com/office/word/2016/wordml/cid" xmlns:w16="http://schemas.microsoft.com/office/word/2018/wordml" xmlns:w16sdtdh="http://schemas.microsoft.com/office/word/2020/wordml/sdtdatahash" xmlns:w16se="http://schemas.microsoft.com/office/word/2015/wordml/symex" xmlns:wpg="http://schemas.microsoft.com/office/word/2010/wordprocessingGroup" xmlns:wpi="http://schemas.microsoft.com/office/word/2010/wordprocessingInk" xmlns:wne="http://schemas.microsoft.com/office/word/2006/wordml" xmlns:wps="http://schemas.microsoft.com/office/word/2010/wordprocessingShape" mc:Ignorable="w14 w15 w16se w16cid w16 w16cex w16sdtdh wp14">
   <w:body>
     <w:p>
       <w:pPr>
@@ -29,6 +29,12 @@
         <w:rPr>
           <w:b/>
         </w:rPr>
+        <w:t>/611</w:t>
+      </w:r>
+      <w:r>
+        <w:rPr>
+          <w:b/>
+        </w:rPr>
         <w:tab/>
       </w:r>
       <w:r>
@@ -77,13 +83,7 @@
         <w:rPr>
           <w:b/>
         </w:rPr>
-        <w:t>Fall</w:t>
-      </w:r>
-      <w:r>
-        <w:rPr>
-          <w:b/>
-        </w:rPr>
-        <w:t xml:space="preserve"> </w:t>
+        <w:t xml:space="preserve">Spring </w:t>
       </w:r>
       <w:r>
         <w:rPr>
@@ -95,7 +95,7 @@
         <w:rPr>
           <w:b/>
         </w:rPr>
-        <w:t>1</w:t>
+        <w:t>3</w:t>
       </w:r>
     </w:p>
     <w:p>
@@ -130,34 +130,37 @@
         <w:t xml:space="preserve">: </w:t>
       </w:r>
       <w:r>
+        <w:t>11</w:t>
+      </w:r>
+      <w:r>
+        <w:t>:</w:t>
+      </w:r>
+      <w:r>
+        <w:t>3</w:t>
+      </w:r>
+      <w:r>
+        <w:t>0</w:t>
+      </w:r>
+      <w:r>
+        <w:t xml:space="preserve"> – </w:t>
+      </w:r>
+      <w:r>
         <w:t>1</w:t>
       </w:r>
       <w:r>
-        <w:t>0:</w:t>
-      </w:r>
-      <w:r>
-        <w:t>00</w:t>
-      </w:r>
-      <w:r>
-        <w:t xml:space="preserve"> – </w:t>
-      </w:r>
-      <w:r>
-        <w:t>1</w:t>
-      </w:r>
-      <w:r>
-        <w:t>1</w:t>
+        <w:t>2</w:t>
       </w:r>
       <w:r>
         <w:t>:</w:t>
       </w:r>
       <w:r>
-        <w:t>1</w:t>
+        <w:t>4</w:t>
       </w:r>
       <w:r>
         <w:t xml:space="preserve">5 </w:t>
       </w:r>
       <w:r>
-        <w:t>AM</w:t>
+        <w:t>PM</w:t>
       </w:r>
     </w:p>
     <w:p>
@@ -171,10 +174,7 @@
         <w:jc w:val="center"/>
       </w:pPr>
       <w:r>
-        <w:t xml:space="preserve">Barry Hall </w:t>
-      </w:r>
-      <w:r>
-        <w:t>124</w:t>
+        <w:t>Synchronous Zoom Meeting</w:t>
       </w:r>
     </w:p>
     <w:p>
@@ -216,6 +216,73 @@
       </w:r>
       <w:r>
         <w:tab/>
+      </w:r>
+    </w:p>
+    <w:p>
+      <w:pPr>
+        <w:tabs>
+          <w:tab w:val="left" w:pos="720"/>
+          <w:tab w:val="left" w:pos="1440"/>
+          <w:tab w:val="left" w:pos="2160"/>
+          <w:tab w:val="left" w:pos="2880"/>
+          <w:tab w:val="left" w:pos="3600"/>
+          <w:tab w:val="left" w:pos="6086"/>
+        </w:tabs>
+      </w:pPr>
+      <w:r>
+        <w:t xml:space="preserve">Office Hours: </w:t>
+      </w:r>
+      <w:r>
+        <w:tab/>
+      </w:r>
+      <w:hyperlink r:id="rId5" w:history="1">
+        <w:r>
+          <w:rPr>
+            <w:rStyle w:val="Hyperlink"/>
+          </w:rPr>
+          <w:t>https://ndsu.zoom.us/j/93448215337</w:t>
+        </w:r>
+      </w:hyperlink>
+      <w:r>
+        <w:t xml:space="preserve"> </w:t>
+      </w:r>
+    </w:p>
+    <w:p>
+      <w:pPr>
+        <w:tabs>
+          <w:tab w:val="left" w:pos="720"/>
+          <w:tab w:val="left" w:pos="1440"/>
+          <w:tab w:val="left" w:pos="2160"/>
+          <w:tab w:val="left" w:pos="2880"/>
+          <w:tab w:val="left" w:pos="3600"/>
+          <w:tab w:val="left" w:pos="6086"/>
+        </w:tabs>
+      </w:pPr>
+      <w:r>
+        <w:tab/>
+      </w:r>
+      <w:r>
+        <w:tab/>
+        <w:t>12:00 PM – 1:00 PM M</w:t>
+      </w:r>
+    </w:p>
+    <w:p>
+      <w:pPr>
+        <w:tabs>
+          <w:tab w:val="left" w:pos="720"/>
+          <w:tab w:val="left" w:pos="1440"/>
+          <w:tab w:val="left" w:pos="2160"/>
+          <w:tab w:val="left" w:pos="2880"/>
+          <w:tab w:val="left" w:pos="3600"/>
+          <w:tab w:val="left" w:pos="6086"/>
+        </w:tabs>
+      </w:pPr>
+      <w:r>
+        <w:tab/>
+      </w:r>
+      <w:r>
+        <w:tab/>
+        <w:t>3:00 PM – 4:00 PM Th</w:t>
       </w:r>
     </w:p>
     <w:p>
@@ -231,18 +298,6 @@
         <w:spacing w:line="240" w:lineRule="auto"/>
         <w:contextualSpacing/>
       </w:pPr>
-      <w:r>
-        <w:t xml:space="preserve">Office Hours: </w:t>
-      </w:r>
-      <w:r>
-        <w:tab/>
-      </w:r>
-      <w:r>
-        <w:t xml:space="preserve">Tuesday </w:t>
-      </w:r>
-      <w:r>
-        <w:t xml:space="preserve">11:30 AM – 1:00 PM </w:t>
-      </w:r>
     </w:p>
     <w:p>
       <w:pPr>
@@ -254,47 +309,6 @@
           <w:tab w:val="left" w:pos="3600"/>
           <w:tab w:val="left" w:pos="6086"/>
         </w:tabs>
-        <w:spacing w:line="240" w:lineRule="auto"/>
-        <w:contextualSpacing/>
-      </w:pPr>
-      <w:r>
-        <w:tab/>
-      </w:r>
-      <w:r>
-        <w:tab/>
-      </w:r>
-      <w:r>
-        <w:t>Thur</w:t>
-      </w:r>
-      <w:r>
-        <w:t xml:space="preserve">: </w:t>
-      </w:r>
-      <w:r>
-        <w:t>9:00 AM – 9:45 AM</w:t>
-      </w:r>
-    </w:p>
-    <w:p>
-      <w:pPr>
-        <w:tabs>
-          <w:tab w:val="left" w:pos="720"/>
-          <w:tab w:val="left" w:pos="1440"/>
-          <w:tab w:val="left" w:pos="2160"/>
-          <w:tab w:val="left" w:pos="2880"/>
-          <w:tab w:val="left" w:pos="3600"/>
-          <w:tab w:val="left" w:pos="6086"/>
-        </w:tabs>
-      </w:pPr>
-    </w:p>
-    <w:p>
-      <w:pPr>
-        <w:tabs>
-          <w:tab w:val="left" w:pos="720"/>
-          <w:tab w:val="left" w:pos="1440"/>
-          <w:tab w:val="left" w:pos="2160"/>
-          <w:tab w:val="left" w:pos="2880"/>
-          <w:tab w:val="left" w:pos="3600"/>
-          <w:tab w:val="left" w:pos="6086"/>
-        </w:tabs>
       </w:pPr>
       <w:r>
         <w:t xml:space="preserve">Office: </w:t>
@@ -322,7 +336,7 @@
       <w:r>
         <w:tab/>
       </w:r>
-      <w:hyperlink r:id="rId5" w:history="1">
+      <w:hyperlink r:id="rId6" w:history="1">
         <w:r>
           <w:rPr>
             <w:rStyle w:val="Hyperlink"/>
@@ -350,7 +364,7 @@
       <w:r>
         <w:tab/>
       </w:r>
-      <w:hyperlink r:id="rId6" w:history="1">
+      <w:hyperlink r:id="rId7" w:history="1">
         <w:r>
           <w:rPr>
             <w:rStyle w:val="Hyperlink"/>
@@ -374,21 +388,21 @@
           <w:i/>
           <w:iCs/>
         </w:rPr>
-        <w:t xml:space="preserve">*Syllabus subject to change to suit needs of the class and </w:t>
-      </w:r>
-      <w:r>
-        <w:rPr>
-          <w:i/>
-          <w:iCs/>
-        </w:rPr>
-        <w:t xml:space="preserve">of changing University </w:t>
-      </w:r>
-      <w:r>
-        <w:rPr>
-          <w:i/>
-          <w:iCs/>
-        </w:rPr>
-        <w:t>policies*</w:t>
+        <w:t xml:space="preserve">*Syllabus subject to change to suit needs of the class </w:t>
+      </w:r>
+      <w:r>
+        <w:rPr>
+          <w:i/>
+          <w:iCs/>
+        </w:rPr>
+        <w:t>and its online format</w:t>
+      </w:r>
+      <w:r>
+        <w:rPr>
+          <w:i/>
+          <w:iCs/>
+        </w:rPr>
+        <w:t>*</w:t>
       </w:r>
     </w:p>
     <w:p>
@@ -561,13 +575,13 @@
         </w:numPr>
       </w:pPr>
       <w:r>
-        <w:t>understand the general syntax and structure requi</w:t>
+        <w:t>understand the general syntax and structure requir</w:t>
       </w:r>
       <w:r>
         <w:t>e</w:t>
       </w:r>
       <w:r>
-        <w:t>rd for statistical programming. (UPLO 5)</w:t>
+        <w:t>d for statistical programming. (UPLO 5)</w:t>
       </w:r>
     </w:p>
     <w:p>
@@ -633,6 +647,7 @@
         </w:numPr>
       </w:pPr>
       <w:r>
+        <w:lastRenderedPageBreak/>
         <w:t>build an agent-based model. (UPLO 5)</w:t>
       </w:r>
     </w:p>
@@ -747,6 +762,11 @@
         <w:rPr>
           <w:i/>
         </w:rPr>
+      </w:r>
+      <w:r>
+        <w:rPr>
+          <w:i/>
+        </w:rPr>
         <w:fldChar w:fldCharType="separate"/>
       </w:r>
       <w:r>
@@ -1123,11 +1143,19 @@
       <w:pPr>
         <w:ind w:left="720"/>
       </w:pPr>
-      <w:r>
-        <w:t>Extra credit opportunities for attendance of speaking events at Barry Hall may  be made available periodically throughout the semester and can amount to no more than 3% of your total grade.</w:t>
-      </w:r>
-    </w:p>
-    <w:p>
+      <w:bookmarkStart w:id="3" w:name="_Hlk531947295"/>
+      <w:r>
+        <w:t xml:space="preserve">There will be opportunities for extra credit. The Challey institute, the Center for the Study of Public Choice and Private Enterprise, and the Wold Lecture Series will hold events throughout the semester. You may receive extra credit for attending any one of these events. To receive extra credit, you must sign an attendance sheet and complete a 1-page writeup (single spaced, Times New Roman 11 font, with one-inch margins) that discusses the content of the event and considers the implications of that content. Each writeup may be awarded up to 1% extra credit that will contribute to the overall class grade. </w:t>
+      </w:r>
+    </w:p>
+    <w:p>
+      <w:pPr>
+        <w:ind w:left="720"/>
+      </w:pPr>
+      <w:r>
+        <w:t xml:space="preserve">Be aware that there will be no additional extra credit offered to help students to raise their grade. </w:t>
+      </w:r>
+      <w:bookmarkEnd w:id="3"/>
       <w:r>
         <w:t xml:space="preserve"> </w:t>
       </w:r>
@@ -1293,14 +1321,111 @@
       <w:pPr>
         <w:rPr>
           <w:b/>
+        </w:rPr>
+      </w:pPr>
+      <w:bookmarkStart w:id="4" w:name="_Hlk124183785"/>
+      <w:r>
+        <w:rPr>
+          <w:b/>
+        </w:rPr>
+        <w:t>Zoom Meetings:</w:t>
+      </w:r>
+    </w:p>
+    <w:p>
+      <w:pPr>
+        <w:ind w:left="720"/>
+        <w:rPr>
           <w:bCs/>
         </w:rPr>
       </w:pPr>
       <w:r>
         <w:rPr>
-          <w:b/>
           <w:bCs/>
         </w:rPr>
+        <w:t>All class meetings will be accessible via Zoom. Recordings will be made available after class.</w:t>
+      </w:r>
+    </w:p>
+    <w:p>
+      <w:pPr>
+        <w:ind w:left="720"/>
+        <w:rPr>
+          <w:bCs/>
+        </w:rPr>
+      </w:pPr>
+      <w:r>
+        <w:rPr>
+          <w:bCs/>
+        </w:rPr>
+        <w:t xml:space="preserve">Students must register that the registration URL: </w:t>
+      </w:r>
+      <w:hyperlink r:id="rId8" w:history="1">
+        <w:r>
+          <w:rPr>
+            <w:rStyle w:val="Hyperlink"/>
+            <w:bCs/>
+          </w:rPr>
+          <w:t>https://ndsu.zoom.us/meeting/register/tJYudO-trT8rHNSET0pEZ-K9_-xvss7lLl9L</w:t>
+        </w:r>
+      </w:hyperlink>
+      <w:r>
+        <w:rPr>
+          <w:bCs/>
+        </w:rPr>
+        <w:t xml:space="preserve"> </w:t>
+      </w:r>
+    </w:p>
+    <w:p>
+      <w:pPr>
+        <w:ind w:left="720"/>
+        <w:rPr>
+          <w:bCs/>
+        </w:rPr>
+      </w:pPr>
+    </w:p>
+    <w:p>
+      <w:pPr>
+        <w:ind w:left="720"/>
+        <w:rPr>
+          <w:bCs/>
+        </w:rPr>
+      </w:pPr>
+      <w:r>
+        <w:rPr>
+          <w:bCs/>
+        </w:rPr>
+        <w:t>Join the class meeting on Zoom here:</w:t>
+      </w:r>
+      <w:r>
+        <w:t xml:space="preserve"> </w:t>
+      </w:r>
+      <w:hyperlink r:id="rId9" w:history="1">
+        <w:r>
+          <w:rPr>
+            <w:rStyle w:val="Hyperlink"/>
+          </w:rPr>
+          <w:t>https://ndsu.zoom.us/j/92336534160</w:t>
+        </w:r>
+      </w:hyperlink>
+      <w:r>
+        <w:rPr>
+          <w:bCs/>
+        </w:rPr>
+        <w:t>. Students are required to share screen.</w:t>
+      </w:r>
+    </w:p>
+    <w:bookmarkEnd w:id="4"/>
+    <w:p>
+      <w:pPr>
+        <w:rPr>
+          <w:b/>
+          <w:bCs/>
+        </w:rPr>
+      </w:pPr>
+      <w:r>
+        <w:rPr>
+          <w:b/>
+          <w:bCs/>
+        </w:rPr>
         <w:t>Class Notes</w:t>
       </w:r>
       <w:r>
@@ -1317,40 +1442,333 @@
         </w:rPr>
         <w:t>:</w:t>
       </w:r>
+      <w:r>
+        <w:rPr>
+          <w:b/>
+          <w:bCs/>
+        </w:rPr>
+        <w:t>’</w:t>
+      </w:r>
     </w:p>
     <w:p>
       <w:pPr>
         <w:ind w:left="720"/>
       </w:pPr>
       <w:r>
+        <w:t xml:space="preserve">Class notes for each section should be recorded in a Jupyter Notebook and must be uploaded to your GitHub account by the last Sunday of each section by 11:59 PM. </w:t>
+      </w:r>
+      <w:r>
+        <w:t xml:space="preserve"> Class notes should be uploaded to a folder titled “In Class Projects”. </w:t>
+      </w:r>
+    </w:p>
+    <w:p>
+      <w:pPr>
+        <w:ind w:left="720"/>
+        <w:rPr>
+          <w:b/>
+          <w:bCs/>
+        </w:rPr>
+      </w:pPr>
+      <w:r>
+        <w:rPr>
+          <w:b/>
+          <w:bCs/>
+        </w:rPr>
+        <w:t>Notes should be in your own words</w:t>
+      </w:r>
+      <w:r>
+        <w:rPr>
+          <w:b/>
+          <w:bCs/>
+        </w:rPr>
+        <w:t xml:space="preserve">. </w:t>
+      </w:r>
+      <w:r>
+        <w:rPr>
+          <w:b/>
+          <w:bCs/>
+        </w:rPr>
+        <w:t>Notes should reflect exploration of concepts. If you create multiple iterations of a concept, include that in you</w:t>
+      </w:r>
+      <w:r>
+        <w:rPr>
+          <w:b/>
+          <w:bCs/>
+        </w:rPr>
+        <w:t>r</w:t>
+      </w:r>
+      <w:r>
+        <w:rPr>
+          <w:b/>
+          <w:bCs/>
+        </w:rPr>
+        <w:t xml:space="preserve"> notes</w:t>
+      </w:r>
+      <w:r>
+        <w:rPr>
+          <w:b/>
+          <w:bCs/>
+        </w:rPr>
+        <w:t>. Verbatim copies of the professor’s notes will be penalized.</w:t>
+      </w:r>
+    </w:p>
+    <w:p>
+      <w:pPr>
+        <w:ind w:left="720"/>
+      </w:pPr>
+      <w:r>
+        <w:t>S</w:t>
+      </w:r>
+      <w:r>
+        <w:t>tudent</w:t>
+      </w:r>
+      <w:r>
+        <w:t>s</w:t>
+      </w:r>
+      <w:r>
+        <w:t xml:space="preserve"> </w:t>
+      </w:r>
+      <w:r>
+        <w:t xml:space="preserve">are </w:t>
+      </w:r>
+      <w:r>
+        <w:t>expected to participate in class by working on exercises presented in class, asking questions, using online resources (i.e., Google, Stack Overflow, official Python documentation) to find solutions to problems, and participating in discussion.</w:t>
+      </w:r>
+    </w:p>
+    <w:p>
+      <w:pPr>
+        <w:ind w:left="720"/>
+      </w:pPr>
+      <w:r>
+        <w:t>Excused absences will be discussed on a case by case basis</w:t>
+      </w:r>
+    </w:p>
+    <w:p>
+      <w:pPr>
+        <w:ind w:left="720"/>
+        <w:rPr>
+          <w:i/>
+        </w:rPr>
+      </w:pPr>
+      <w:r>
+        <w:t>I will drop your lowest class notes grade.</w:t>
+      </w:r>
+    </w:p>
+    <w:p>
+      <w:pPr>
+        <w:rPr>
+          <w:b/>
+        </w:rPr>
+      </w:pPr>
+      <w:r>
+        <w:rPr>
+          <w:b/>
+        </w:rPr>
+        <w:t>Homework:</w:t>
+      </w:r>
+    </w:p>
+    <w:p>
+      <w:pPr>
+        <w:ind w:left="720"/>
+      </w:pPr>
+      <w:bookmarkStart w:id="5" w:name="_Hlk534454389"/>
+      <w:bookmarkStart w:id="6" w:name="_Hlk534465623"/>
+      <w:r>
+        <w:t xml:space="preserve">A homework is due at the end of </w:t>
+      </w:r>
+      <w:r>
+        <w:t>the week indicated in the schedule</w:t>
+      </w:r>
+      <w:r>
+        <w:t>.</w:t>
+      </w:r>
+      <w:r>
+        <w:t xml:space="preserve"> Homework is to be </w:t>
+      </w:r>
+      <w:r>
+        <w:t xml:space="preserve">uploaded to </w:t>
+      </w:r>
+      <w:r>
+        <w:t>G</w:t>
+      </w:r>
+      <w:r>
+        <w:t xml:space="preserve">ithub </w:t>
+      </w:r>
+      <w:r>
+        <w:t xml:space="preserve">by the </w:t>
+      </w:r>
+      <w:r>
+        <w:t xml:space="preserve">last </w:t>
+      </w:r>
+      <w:r>
+        <w:t xml:space="preserve">Sunday </w:t>
+      </w:r>
+      <w:r>
+        <w:t>of each section by 11:59 PM</w:t>
+      </w:r>
+      <w:r>
+        <w:t xml:space="preserve">. </w:t>
+      </w:r>
+      <w:r>
+        <w:t xml:space="preserve">Homework should be uploaded to </w:t>
+      </w:r>
+      <w:r>
+        <w:t>a folder titled “Home Projects”</w:t>
+      </w:r>
+      <w:r>
+        <w:t>.</w:t>
+      </w:r>
+      <w:r>
+        <w:t xml:space="preserve"> </w:t>
+      </w:r>
+      <w:bookmarkEnd w:id="5"/>
+      <w:r>
+        <w:rPr>
+          <w:b/>
+          <w:bCs/>
+        </w:rPr>
+        <w:t>G</w:t>
+      </w:r>
+      <w:r>
+        <w:rPr>
+          <w:b/>
+          <w:bCs/>
+        </w:rPr>
+        <w:t xml:space="preserve">raduate students enrolled in ECON </w:t>
+      </w:r>
+      <w:r>
+        <w:rPr>
+          <w:b/>
+          <w:bCs/>
+        </w:rPr>
+        <w:t>6</w:t>
+      </w:r>
+      <w:r>
+        <w:rPr>
+          <w:b/>
+          <w:bCs/>
+        </w:rPr>
+        <w:t>11</w:t>
+      </w:r>
+      <w:r>
+        <w:rPr>
+          <w:b/>
+          <w:bCs/>
+        </w:rPr>
+        <w:t xml:space="preserve"> must complete additional exercises </w:t>
+      </w:r>
+      <w:r>
+        <w:rPr>
+          <w:b/>
+          <w:bCs/>
+        </w:rPr>
+        <w:t>where</w:t>
+      </w:r>
+      <w:r>
+        <w:rPr>
+          <w:b/>
+          <w:bCs/>
+        </w:rPr>
+        <w:t xml:space="preserve"> indicated in the </w:t>
+      </w:r>
+      <w:r>
+        <w:rPr>
+          <w:b/>
+          <w:bCs/>
+        </w:rPr>
+        <w:t>homework.</w:t>
+      </w:r>
+      <w:r>
+        <w:t xml:space="preserve"> </w:t>
+      </w:r>
+    </w:p>
+    <w:p>
+      <w:pPr>
+        <w:ind w:left="720"/>
+        <w:rPr>
+          <w:i/>
+        </w:rPr>
+      </w:pPr>
+      <w:r>
+        <w:t>I will drop your lowest homework grade.</w:t>
+      </w:r>
+    </w:p>
+    <w:bookmarkEnd w:id="6"/>
+    <w:p>
+      <w:pPr>
+        <w:rPr>
+          <w:b/>
+        </w:rPr>
+      </w:pPr>
+      <w:r>
+        <w:rPr>
+          <w:b/>
+        </w:rPr>
+        <w:t>Attendance</w:t>
+      </w:r>
+      <w:r>
+        <w:rPr>
+          <w:b/>
+        </w:rPr>
+        <w:t>:</w:t>
+      </w:r>
+    </w:p>
+    <w:p>
+      <w:pPr>
+        <w:ind w:left="720"/>
+      </w:pPr>
+      <w:r>
+        <w:t>Students are expected to attend class. To receive credit for participation for a missed class</w:t>
+      </w:r>
+      <w:r>
+        <w:t xml:space="preserve"> with an excused absence</w:t>
+      </w:r>
+      <w:r>
+        <w:t xml:space="preserve">, students may complete a make-up </w:t>
+      </w:r>
+      <w:r>
+        <w:t xml:space="preserve">an </w:t>
+      </w:r>
+      <w:r>
+        <w:t>assignment based on the material covered during the class period that was missed.</w:t>
+      </w:r>
+    </w:p>
+    <w:p>
+      <w:pPr>
+        <w:ind w:left="720"/>
+      </w:pPr>
+      <w:r>
         <w:lastRenderedPageBreak/>
-        <w:t xml:space="preserve">Class notes for each section should be recorded in a Jupyter Notebook and must be uploaded to your GitHub account by the last Sunday of each section by 11:59 PM. </w:t>
-      </w:r>
-      <w:r>
-        <w:t xml:space="preserve"> Class notes should be uploaded to a folder titled “In Class Projects”. </w:t>
+        <w:t>Excused absences are specified in NDSU Policy 333 and include: participation in university sanctioned events, absences due to pregnancy or related conditions, religious observance, legally mandated absence, absence due to military service, personal illness, death of an immediate family member.  Students who anticipate excusable absences shall notify the instructor as soon as possible, preferably by the third week of class. In the case of unanticipated excusable events, the student needs to contact the instructor as soon as possible. Students have the responsibility to visit with the instructor if exams or assignments are scheduled during times where absences are required.</w:t>
       </w:r>
     </w:p>
     <w:p>
       <w:pPr>
         <w:ind w:left="720"/>
         <w:rPr>
-          <w:b/>
-          <w:bCs/>
-        </w:rPr>
-      </w:pPr>
-      <w:r>
-        <w:rPr>
-          <w:b/>
-          <w:bCs/>
-        </w:rPr>
-        <w:t>Notes should be in your own words</w:t>
-      </w:r>
-      <w:r>
-        <w:rPr>
-          <w:b/>
-          <w:bCs/>
-        </w:rPr>
-        <w:t>. Exploration is regarded. Verbatim copies of the professor’s notes will be penalized.</w:t>
+          <w:i/>
+          <w:iCs/>
+        </w:rPr>
+      </w:pPr>
+      <w:r>
+        <w:rPr>
+          <w:i/>
+          <w:iCs/>
+        </w:rPr>
+        <w:t>Excused absences will be discussed on a case by case basis</w:t>
+      </w:r>
+    </w:p>
+    <w:p>
+      <w:pPr>
+        <w:rPr>
+          <w:b/>
+        </w:rPr>
+      </w:pPr>
+      <w:r>
+        <w:rPr>
+          <w:b/>
+        </w:rPr>
+        <w:t>Project:</w:t>
       </w:r>
     </w:p>
     <w:p>
@@ -1358,492 +1776,133 @@
         <w:ind w:left="720"/>
       </w:pPr>
       <w:r>
-        <w:t>S</w:t>
-      </w:r>
-      <w:r>
-        <w:t>tudent</w:t>
-      </w:r>
-      <w:r>
-        <w:t>s</w:t>
+        <w:t xml:space="preserve">Undergraduate students are required to build a computational model that processes or generates data and complete an article </w:t>
+      </w:r>
+      <w:r>
+        <w:t xml:space="preserve">using a Jupyter Notebook </w:t>
+      </w:r>
+      <w:r>
+        <w:t xml:space="preserve">(At least </w:t>
+      </w:r>
+      <w:r>
+        <w:t>4000</w:t>
+      </w:r>
+      <w:r>
+        <w:t xml:space="preserve"> words </w:t>
+      </w:r>
+      <w:r>
+        <w:rPr>
+          <w:i/>
+          <w:iCs/>
+        </w:rPr>
+        <w:t xml:space="preserve">plus </w:t>
+      </w:r>
+      <w:r>
+        <w:t>bibliography</w:t>
+      </w:r>
+      <w:r>
+        <w:t xml:space="preserve"> with at least </w:t>
+      </w:r>
+      <w:r>
+        <w:t>5</w:t>
+      </w:r>
+      <w:r>
+        <w:t xml:space="preserve"> academic sources</w:t>
+      </w:r>
+      <w:r>
+        <w:t xml:space="preserve">) that describes the model, its results, and their significance. </w:t>
+      </w:r>
+    </w:p>
+    <w:p>
+      <w:pPr>
+        <w:ind w:left="720"/>
+      </w:pPr>
+      <w:r>
+        <w:t xml:space="preserve">Graduate students are required to build a computational model that processes or generates data and complete an article using a Jupyter Notebook (At least 6000 words </w:t>
+      </w:r>
+      <w:r>
+        <w:rPr>
+          <w:i/>
+          <w:iCs/>
+        </w:rPr>
+        <w:t xml:space="preserve">plus </w:t>
+      </w:r>
+      <w:r>
+        <w:t xml:space="preserve">bibliography with at least 15 academic sources) that describes the model, its results, and their significance. </w:t>
+      </w:r>
+      <w:r>
+        <w:t>The paper is expected to be of sufficient quality to send to a journal.</w:t>
+      </w:r>
+    </w:p>
+    <w:p>
+      <w:pPr>
+        <w:ind w:left="720"/>
+      </w:pPr>
+      <w:r>
+        <w:t>Attendance of all presentations is required.</w:t>
+      </w:r>
+    </w:p>
+    <w:p>
+      <w:pPr>
+        <w:rPr>
+          <w:b/>
+        </w:rPr>
+      </w:pPr>
+      <w:r>
+        <w:rPr>
+          <w:b/>
+        </w:rPr>
+        <w:t>Communication</w:t>
+      </w:r>
+    </w:p>
+    <w:p>
+      <w:pPr>
+        <w:ind w:left="720"/>
+      </w:pPr>
+      <w:r>
+        <w:t xml:space="preserve">Whenever necessary, I will email the class with announcements via blackboard. This requires that each student regularly check his or her </w:t>
+      </w:r>
+      <w:r>
+        <w:t>@</w:t>
+      </w:r>
+      <w:r>
+        <w:t>NDSU</w:t>
+      </w:r>
+      <w:r>
+        <w:t>.edu</w:t>
+      </w:r>
+      <w:r>
+        <w:t xml:space="preserve"> email account. It is the student’s responsibility to activate the </w:t>
+      </w:r>
+      <w:r>
+        <w:t>NDSU.edu</w:t>
+      </w:r>
+      <w:r>
+        <w:t xml:space="preserve"> email account and employ it in communicating with their department and university administration whenever necessary.</w:t>
+      </w:r>
+    </w:p>
+    <w:p>
+      <w:pPr>
+        <w:ind w:left="720"/>
+      </w:pPr>
+      <w:r>
+        <w:t xml:space="preserve">When you send an email to me please put ECON </w:t>
+      </w:r>
+      <w:r>
+        <w:t>4</w:t>
+      </w:r>
+      <w:r>
+        <w:t>11</w:t>
+      </w:r>
+      <w:r>
+        <w:t>/611</w:t>
       </w:r>
       <w:r>
         <w:t xml:space="preserve"> </w:t>
       </w:r>
       <w:r>
-        <w:t xml:space="preserve">are </w:t>
-      </w:r>
-      <w:r>
-        <w:t>expected to participate in class by working on exercises presented in class, asking questions, using online resources (i.e., Google, Stack Overflow, official  Python documentation) to find solutions to problems, and participating in discussion.</w:t>
-      </w:r>
-    </w:p>
-    <w:p>
-      <w:pPr>
-        <w:ind w:left="720"/>
-      </w:pPr>
-      <w:r>
-        <w:t>Excused absences will be discussed on a case by case basis</w:t>
-      </w:r>
-    </w:p>
-    <w:p>
-      <w:pPr>
-        <w:ind w:left="720"/>
-        <w:rPr>
-          <w:i/>
-        </w:rPr>
-      </w:pPr>
-      <w:r>
-        <w:t>I will drop your lowest class notes grade.</w:t>
-      </w:r>
-    </w:p>
-    <w:p/>
-    <w:p>
-      <w:pPr>
-        <w:rPr>
-          <w:b/>
-        </w:rPr>
-      </w:pPr>
-      <w:r>
-        <w:rPr>
-          <w:b/>
-        </w:rPr>
-        <w:t>Homework:</w:t>
-      </w:r>
-    </w:p>
-    <w:p>
-      <w:pPr>
-        <w:ind w:left="720"/>
-      </w:pPr>
-      <w:bookmarkStart w:id="3" w:name="_Hlk534454389"/>
-      <w:bookmarkStart w:id="4" w:name="_Hlk534465623"/>
-      <w:r>
-        <w:t xml:space="preserve">A homework is due at the end of </w:t>
-      </w:r>
-      <w:r>
-        <w:t>the week indicated in the schedule</w:t>
-      </w:r>
-      <w:r>
-        <w:t>.</w:t>
-      </w:r>
-      <w:r>
-        <w:t xml:space="preserve"> Homework is to be </w:t>
-      </w:r>
-      <w:r>
-        <w:t xml:space="preserve">uploaded to github </w:t>
-      </w:r>
-      <w:r>
-        <w:t xml:space="preserve">by the </w:t>
-      </w:r>
-      <w:r>
-        <w:t xml:space="preserve">last </w:t>
-      </w:r>
-      <w:r>
-        <w:t xml:space="preserve">Sunday </w:t>
-      </w:r>
-      <w:r>
-        <w:t>of each section by 11:59 PM</w:t>
-      </w:r>
-      <w:r>
-        <w:t xml:space="preserve">. </w:t>
-      </w:r>
-      <w:r>
-        <w:t xml:space="preserve">Homework should be uploaded to </w:t>
-      </w:r>
-      <w:r>
-        <w:t>a folder titled “Home Projects”</w:t>
-      </w:r>
-      <w:r>
-        <w:t>.</w:t>
-      </w:r>
-      <w:r>
-        <w:t xml:space="preserve"> </w:t>
-      </w:r>
-      <w:bookmarkEnd w:id="3"/>
-      <w:r>
-        <w:t>G</w:t>
-      </w:r>
-      <w:r>
-        <w:t xml:space="preserve">raduate students enrolled in ECON </w:t>
-      </w:r>
-      <w:r>
-        <w:t>6</w:t>
-      </w:r>
-      <w:r>
-        <w:t>11</w:t>
-      </w:r>
-      <w:r>
-        <w:t xml:space="preserve"> must complete additional exercises </w:t>
-      </w:r>
-      <w:r>
-        <w:t>where</w:t>
-      </w:r>
-      <w:r>
-        <w:t xml:space="preserve"> indicated in the </w:t>
-      </w:r>
-      <w:r>
-        <w:t xml:space="preserve">homework. </w:t>
-      </w:r>
-    </w:p>
-    <w:p>
-      <w:pPr>
-        <w:ind w:left="720"/>
-        <w:rPr>
-          <w:i/>
-        </w:rPr>
-      </w:pPr>
-      <w:r>
-        <w:t>I will drop your lowest homework grade.</w:t>
-      </w:r>
-    </w:p>
-    <w:bookmarkEnd w:id="4"/>
-    <w:p>
-      <w:pPr>
-        <w:rPr>
-          <w:b/>
-        </w:rPr>
-      </w:pPr>
-      <w:r>
-        <w:rPr>
-          <w:b/>
-        </w:rPr>
-        <w:t>Attendance</w:t>
-      </w:r>
-      <w:r>
-        <w:rPr>
-          <w:b/>
-        </w:rPr>
-        <w:t>:</w:t>
-      </w:r>
-    </w:p>
-    <w:p>
-      <w:pPr>
-        <w:ind w:left="720"/>
-      </w:pPr>
-      <w:r>
-        <w:t>Students are expected to attend class. To receive credit for participation for a missed class</w:t>
-      </w:r>
-      <w:r>
-        <w:t xml:space="preserve"> with an excused absence</w:t>
-      </w:r>
-      <w:r>
-        <w:t xml:space="preserve">, students may complete a make-up </w:t>
-      </w:r>
-      <w:r>
-        <w:t xml:space="preserve">an </w:t>
-      </w:r>
-      <w:r>
-        <w:t>assignment based on the material covered during the class period that was missed.</w:t>
-      </w:r>
-    </w:p>
-    <w:p>
-      <w:pPr>
-        <w:ind w:left="720"/>
-      </w:pPr>
-      <w:r>
-        <w:t>Excused absences are specified in NDSU Policy 333 and include: participation in university sanctioned events, absences due to pregnancy or related conditions, religious observance, legally mandated absence, absence due to military service, personal illness, death of an immediate family member.  Students who anticipate excusable absences shall notify the instructor as soon as possible, preferably by the third week of class. In the case of unanticipated excusable events, the student needs to contact the instructor as soon as possible. Students have the responsibility to visit with the instructor if exams or assignments are scheduled during times where absences are required.</w:t>
-      </w:r>
-    </w:p>
-    <w:p>
-      <w:pPr>
-        <w:ind w:left="720"/>
-        <w:rPr>
-          <w:i/>
-          <w:iCs/>
-        </w:rPr>
-      </w:pPr>
-      <w:r>
-        <w:rPr>
-          <w:i/>
-          <w:iCs/>
-        </w:rPr>
-        <w:t>Excused absences will be discussed on a case by case basis</w:t>
-      </w:r>
-    </w:p>
-    <w:p>
-      <w:pPr>
-        <w:rPr>
-          <w:b/>
-        </w:rPr>
-      </w:pPr>
-      <w:r>
-        <w:rPr>
-          <w:b/>
-        </w:rPr>
-        <w:t>Project:</w:t>
-      </w:r>
-    </w:p>
-    <w:p>
-      <w:pPr>
-        <w:ind w:left="720"/>
-      </w:pPr>
-      <w:r>
-        <w:t xml:space="preserve">Undergraduate students are required to build a computational model that processes or generates data and complete an article </w:t>
-      </w:r>
-      <w:r>
-        <w:t xml:space="preserve">using a Jupyter Notebook </w:t>
-      </w:r>
-      <w:r>
-        <w:t xml:space="preserve">(At least </w:t>
-      </w:r>
-      <w:r>
-        <w:t>4000</w:t>
-      </w:r>
-      <w:r>
-        <w:t xml:space="preserve"> words </w:t>
-      </w:r>
-      <w:r>
-        <w:rPr>
-          <w:i/>
-          <w:iCs/>
-        </w:rPr>
-        <w:t xml:space="preserve">plus </w:t>
-      </w:r>
-      <w:r>
-        <w:t>bibliography</w:t>
-      </w:r>
-      <w:r>
-        <w:t xml:space="preserve"> with at least 1</w:t>
-      </w:r>
-      <w:r>
-        <w:t>5</w:t>
-      </w:r>
-      <w:r>
-        <w:t xml:space="preserve"> academic sources</w:t>
-      </w:r>
-      <w:r>
-        <w:t xml:space="preserve">) that describes the model, its results, and their significance. </w:t>
-      </w:r>
-    </w:p>
-    <w:p>
-      <w:pPr>
-        <w:ind w:left="720"/>
-      </w:pPr>
-      <w:r>
-        <w:t>Attendance of all presentations is required.</w:t>
-      </w:r>
-    </w:p>
-    <w:p>
-      <w:pPr>
-        <w:rPr>
-          <w:b/>
-        </w:rPr>
-      </w:pPr>
-      <w:r>
-        <w:rPr>
-          <w:b/>
-        </w:rPr>
-        <w:lastRenderedPageBreak/>
-        <w:t>Communication</w:t>
-      </w:r>
-    </w:p>
-    <w:p>
-      <w:pPr>
-        <w:ind w:left="720"/>
-      </w:pPr>
-      <w:r>
-        <w:t xml:space="preserve">Whenever necessary, I will email the class with announcements via blackboard. This requires that each student regularly check his or her </w:t>
-      </w:r>
-      <w:r>
-        <w:t>@</w:t>
-      </w:r>
-      <w:r>
-        <w:t>NDSU</w:t>
-      </w:r>
-      <w:r>
-        <w:t>.edu</w:t>
-      </w:r>
-      <w:r>
-        <w:t xml:space="preserve"> email account. It is the student’s responsibility to activate the </w:t>
-      </w:r>
-      <w:r>
-        <w:t>NDSU.edu</w:t>
-      </w:r>
-      <w:r>
-        <w:t xml:space="preserve"> email account and employ it in communicating with their department and university administration whenever necessary.</w:t>
-      </w:r>
-    </w:p>
-    <w:p>
-      <w:pPr>
-        <w:ind w:left="720"/>
-      </w:pPr>
-      <w:r>
-        <w:t xml:space="preserve">When you send an email to me please put ECON </w:t>
-      </w:r>
-      <w:r>
-        <w:t>6</w:t>
-      </w:r>
-      <w:r>
-        <w:t>11</w:t>
-      </w:r>
-      <w:r>
-        <w:t xml:space="preserve"> </w:t>
-      </w:r>
-      <w:r>
         <w:t>in the title line of the email.</w:t>
       </w:r>
-    </w:p>
-    <w:p>
-      <w:pPr>
-        <w:shd w:val="clear" w:color="auto" w:fill="FFFFFF"/>
-        <w:spacing w:after="0" w:line="240" w:lineRule="auto"/>
-        <w:rPr>
-          <w:rFonts w:ascii="Times New Roman" w:eastAsia="Times New Roman" w:hAnsi="Times New Roman" w:cs="Times New Roman"/>
-          <w:color w:val="000000"/>
-          <w:sz w:val="24"/>
-          <w:szCs w:val="24"/>
-        </w:rPr>
-      </w:pPr>
-      <w:bookmarkStart w:id="5" w:name="_Hlk80698824"/>
-      <w:r>
-        <w:rPr>
-          <w:rFonts w:ascii="Arial" w:eastAsia="Times New Roman" w:hAnsi="Arial" w:cs="Arial"/>
-          <w:b/>
-          <w:bCs/>
-          <w:color w:val="000000"/>
-          <w:sz w:val="24"/>
-          <w:szCs w:val="24"/>
-          <w:bdr w:val="none" w:sz="0" w:space="0" w:color="auto" w:frame="1"/>
-        </w:rPr>
-        <w:t>Covid-19</w:t>
-      </w:r>
-      <w:r>
-        <w:rPr>
-          <w:rFonts w:ascii="Arial" w:eastAsia="Times New Roman" w:hAnsi="Arial" w:cs="Arial"/>
-          <w:color w:val="000000"/>
-          <w:sz w:val="24"/>
-          <w:szCs w:val="24"/>
-          <w:bdr w:val="none" w:sz="0" w:space="0" w:color="auto" w:frame="1"/>
-        </w:rPr>
-        <w:t> </w:t>
-      </w:r>
-    </w:p>
-    <w:p>
-      <w:pPr>
-        <w:shd w:val="clear" w:color="auto" w:fill="FFFFFF"/>
-        <w:spacing w:after="0" w:line="240" w:lineRule="auto"/>
-        <w:ind w:left="720"/>
-        <w:rPr>
-          <w:rFonts w:ascii="Arial" w:eastAsia="Times New Roman" w:hAnsi="Arial" w:cs="Arial"/>
-          <w:color w:val="000000"/>
-          <w:sz w:val="24"/>
-          <w:szCs w:val="24"/>
-          <w:bdr w:val="none" w:sz="0" w:space="0" w:color="auto" w:frame="1"/>
-        </w:rPr>
-      </w:pPr>
-    </w:p>
-    <w:p>
-      <w:pPr>
-        <w:shd w:val="clear" w:color="auto" w:fill="FFFFFF"/>
-        <w:spacing w:after="0" w:line="240" w:lineRule="auto"/>
-        <w:ind w:left="720"/>
-        <w:rPr>
-          <w:rFonts w:ascii="Calibri" w:eastAsia="Times New Roman" w:hAnsi="Calibri" w:cs="Calibri"/>
-          <w:color w:val="000000"/>
-        </w:rPr>
-      </w:pPr>
-      <w:r>
-        <w:rPr>
-          <w:rFonts w:ascii="Arial" w:eastAsia="Times New Roman" w:hAnsi="Arial" w:cs="Arial"/>
-          <w:color w:val="000000"/>
-          <w:sz w:val="24"/>
-          <w:szCs w:val="24"/>
-          <w:bdr w:val="none" w:sz="0" w:space="0" w:color="auto" w:frame="1"/>
-        </w:rPr>
-        <w:t xml:space="preserve">Currently, NDSU is strongly recommending that all people wear masks in indoor spaces when social distancing cannot be maintained. </w:t>
-      </w:r>
-      <w:r>
-        <w:rPr>
-          <w:rFonts w:ascii="Arial" w:eastAsia="Times New Roman" w:hAnsi="Arial" w:cs="Arial"/>
-          <w:color w:val="000000"/>
-          <w:sz w:val="24"/>
-          <w:szCs w:val="24"/>
-          <w:bdr w:val="none" w:sz="0" w:space="0" w:color="auto" w:frame="1"/>
-        </w:rPr>
-        <w:t>I</w:t>
-      </w:r>
-      <w:r>
-        <w:rPr>
-          <w:rFonts w:ascii="Arial" w:eastAsia="Times New Roman" w:hAnsi="Arial" w:cs="Arial"/>
-          <w:b/>
-          <w:bCs/>
-          <w:color w:val="000000"/>
-          <w:sz w:val="24"/>
-          <w:szCs w:val="24"/>
-          <w:bdr w:val="none" w:sz="0" w:space="0" w:color="auto" w:frame="1"/>
-        </w:rPr>
-        <w:t xml:space="preserve">n this class all participants, including those who are fully vaccinated, are </w:t>
-      </w:r>
-      <w:r>
-        <w:rPr>
-          <w:rFonts w:ascii="Arial" w:eastAsia="Times New Roman" w:hAnsi="Arial" w:cs="Arial"/>
-          <w:b/>
-          <w:bCs/>
-          <w:color w:val="000000"/>
-          <w:sz w:val="24"/>
-          <w:szCs w:val="24"/>
-          <w:bdr w:val="none" w:sz="0" w:space="0" w:color="auto" w:frame="1"/>
-        </w:rPr>
-        <w:t xml:space="preserve">required </w:t>
-      </w:r>
-      <w:r>
-        <w:rPr>
-          <w:rFonts w:ascii="Arial" w:eastAsia="Times New Roman" w:hAnsi="Arial" w:cs="Arial"/>
-          <w:b/>
-          <w:bCs/>
-          <w:color w:val="000000"/>
-          <w:sz w:val="24"/>
-          <w:szCs w:val="24"/>
-          <w:bdr w:val="none" w:sz="0" w:space="0" w:color="auto" w:frame="1"/>
-        </w:rPr>
-        <w:t>to wear a face covering</w:t>
-      </w:r>
-      <w:r>
-        <w:rPr>
-          <w:rFonts w:ascii="Arial" w:eastAsia="Times New Roman" w:hAnsi="Arial" w:cs="Arial"/>
-          <w:color w:val="000000"/>
-          <w:sz w:val="24"/>
-          <w:szCs w:val="24"/>
-          <w:bdr w:val="none" w:sz="0" w:space="0" w:color="auto" w:frame="1"/>
-        </w:rPr>
-        <w:t>. </w:t>
-      </w:r>
-      <w:r>
-        <w:rPr>
-          <w:rFonts w:ascii="Arial" w:eastAsia="Times New Roman" w:hAnsi="Arial" w:cs="Arial"/>
-          <w:color w:val="000000"/>
-          <w:spacing w:val="6"/>
-          <w:sz w:val="24"/>
-          <w:szCs w:val="24"/>
-          <w:bdr w:val="none" w:sz="0" w:space="0" w:color="auto" w:frame="1"/>
-        </w:rPr>
-        <w:t>Given the changing conditions associated with the pandemic, this class’ faculty member has reserved the right to modify the mask status of the class during the semester. </w:t>
-      </w:r>
-      <w:r>
-        <w:rPr>
-          <w:rFonts w:ascii="Arial" w:eastAsia="Times New Roman" w:hAnsi="Arial" w:cs="Arial"/>
-          <w:color w:val="000000"/>
-          <w:sz w:val="24"/>
-          <w:szCs w:val="24"/>
-          <w:bdr w:val="none" w:sz="0" w:space="0" w:color="auto" w:frame="1"/>
-        </w:rPr>
-        <w:t>If at any time a University-level face mask requirement is in effect, face masks will be required in this class. </w:t>
-      </w:r>
-      <w:r>
-        <w:rPr>
-          <w:rFonts w:ascii="Arial" w:eastAsia="Times New Roman" w:hAnsi="Arial" w:cs="Arial"/>
-          <w:color w:val="000000"/>
-          <w:spacing w:val="6"/>
-          <w:sz w:val="24"/>
-          <w:szCs w:val="24"/>
-          <w:bdr w:val="none" w:sz="0" w:space="0" w:color="auto" w:frame="1"/>
-        </w:rPr>
-        <w:t>In case of any changes, you will be notified and this syllabus will be updated.</w:t>
-      </w:r>
-    </w:p>
-    <w:bookmarkEnd w:id="5"/>
-    <w:p>
-      <w:pPr>
-        <w:ind w:left="720"/>
-      </w:pPr>
     </w:p>
     <w:p>
       <w:pPr>
@@ -1853,71 +1912,28 @@
         <w:spacing w:before="100" w:beforeAutospacing="1" w:after="100" w:afterAutospacing="1"/>
         <w:ind w:left="360" w:hanging="360"/>
         <w:jc w:val="both"/>
-        <w:rPr>
-          <w:rFonts w:ascii="Times New Roman" w:hAnsi="Times New Roman"/>
-          <w:i/>
-          <w:sz w:val="24"/>
-          <w:szCs w:val="24"/>
-        </w:rPr>
-      </w:pPr>
-      <w:r>
-        <w:rPr>
-          <w:rFonts w:ascii="Times New Roman" w:hAnsi="Times New Roman"/>
+      </w:pPr>
+      <w:bookmarkStart w:id="7" w:name="_Hlk61284799"/>
+      <w:r>
+        <w:rPr>
           <w:b/>
           <w:bCs/>
-          <w:i/>
-          <w:sz w:val="24"/>
-          <w:szCs w:val="24"/>
         </w:rPr>
         <w:t xml:space="preserve">Academic Honesty: </w:t>
       </w:r>
       <w:r>
-        <w:rPr>
-          <w:rFonts w:ascii="Times New Roman" w:hAnsi="Times New Roman"/>
-          <w:i/>
-          <w:sz w:val="24"/>
-          <w:szCs w:val="24"/>
-        </w:rPr>
         <w:t>All students taking any course in the College of Agriculture, Food Systems, and Natural Resources are under the Honor System (</w:t>
       </w:r>
-      <w:hyperlink r:id="rId7" w:history="1">
+      <w:hyperlink r:id="rId10" w:history="1">
         <w:r>
           <w:rPr>
             <w:rStyle w:val="Hyperlink"/>
-            <w:rFonts w:ascii="Times New Roman" w:hAnsi="Times New Roman"/>
-            <w:i/>
-            <w:color w:val="0000FF"/>
-            <w:sz w:val="24"/>
-            <w:szCs w:val="24"/>
           </w:rPr>
           <w:t>http://www.ag.ndsu.edu/academics/honor-system-1</w:t>
         </w:r>
       </w:hyperlink>
       <w:r>
-        <w:rPr>
-          <w:rFonts w:ascii="Times New Roman" w:hAnsi="Times New Roman"/>
-          <w:i/>
-          <w:sz w:val="24"/>
-          <w:szCs w:val="24"/>
-        </w:rPr>
-        <w:t xml:space="preserve">). </w:t>
-      </w:r>
-      <w:r>
-        <w:rPr>
-          <w:rFonts w:ascii="Times New Roman" w:hAnsi="Times New Roman"/>
-          <w:sz w:val="24"/>
-          <w:szCs w:val="24"/>
-        </w:rPr>
-        <w:t>(The CAFSNR Website is undergoing change and there will be a new web address at some point during the semester).</w:t>
-      </w:r>
-      <w:r>
-        <w:rPr>
-          <w:rFonts w:ascii="Times New Roman" w:hAnsi="Times New Roman"/>
-          <w:i/>
-          <w:sz w:val="24"/>
-          <w:szCs w:val="24"/>
-        </w:rPr>
-        <w:t xml:space="preserve"> The Honor System is a system that is governed by the students and operates on the premise that most students are honest and work best when their honesty, and the honesty of others, is not in question. It functions to prevent cheating as well as penalize those who are dishonest. It is the responsibility of the students to report any violations of the honor pledge to the instructor, honor commission or the Dean of the College of Agriculture, Food Systems, and Natural Resources. </w:t>
+        <w:t xml:space="preserve">). The Honor System is a system that is governed by the students and operates on the premise that most students are honest and work best when their honesty, and the honesty of others, is not in question. It functions to prevent cheating as well as penalize those who are dishonest. It is the responsibility of the students to report any violations of the honor pledge to the instructor, honor commission or the Dean of the College of Agriculture, Food Systems, and Natural Resources. </w:t>
       </w:r>
     </w:p>
     <w:p>
@@ -1928,86 +1944,51 @@
         <w:spacing w:before="100" w:beforeAutospacing="1" w:after="100" w:afterAutospacing="1"/>
         <w:ind w:left="360" w:hanging="360"/>
         <w:jc w:val="both"/>
-        <w:rPr>
-          <w:rFonts w:ascii="Times New Roman" w:hAnsi="Times New Roman"/>
-          <w:i/>
-          <w:sz w:val="24"/>
-          <w:szCs w:val="24"/>
-        </w:rPr>
-      </w:pPr>
-      <w:r>
-        <w:rPr>
-          <w:rFonts w:ascii="Times New Roman" w:hAnsi="Times New Roman"/>
-          <w:i/>
-          <w:sz w:val="24"/>
-          <w:szCs w:val="24"/>
-        </w:rPr>
+      </w:pPr>
+      <w:r>
+        <w:tab/>
+      </w:r>
+      <w:r>
         <w:t xml:space="preserve">The academic community is operated on the basis of honesty, integrity, and fair play. </w:t>
       </w:r>
-      <w:hyperlink r:id="rId8" w:history="1">
+      <w:hyperlink r:id="rId11" w:history="1">
         <w:r>
           <w:rPr>
             <w:rStyle w:val="Hyperlink"/>
-            <w:rFonts w:ascii="Times New Roman" w:hAnsi="Times New Roman"/>
-            <w:i/>
-            <w:color w:val="0000FF"/>
-            <w:sz w:val="24"/>
-            <w:szCs w:val="24"/>
           </w:rPr>
           <w:t>NDSU Policy 335: Code of Academic Responsibility and Conduct</w:t>
         </w:r>
       </w:hyperlink>
       <w:r>
-        <w:rPr>
-          <w:rFonts w:ascii="Times New Roman" w:hAnsi="Times New Roman"/>
-          <w:i/>
-          <w:sz w:val="24"/>
-          <w:szCs w:val="24"/>
-        </w:rPr>
         <w:t xml:space="preserve"> applies to cases in which cheating, plagiarism, or other academic misconduct have occurred in an instructional context. Students found guilty of academic misconduct are subject to penalties, up to and possibly including suspension and/or expulsion. Student academic misconduct records are maintained by the </w:t>
       </w:r>
-      <w:hyperlink r:id="rId9" w:history="1">
+      <w:hyperlink r:id="rId12" w:history="1">
         <w:r>
           <w:rPr>
             <w:rStyle w:val="Hyperlink"/>
-            <w:rFonts w:ascii="Times New Roman" w:hAnsi="Times New Roman"/>
-            <w:i/>
-            <w:color w:val="0000FF"/>
-            <w:sz w:val="24"/>
-            <w:szCs w:val="24"/>
           </w:rPr>
-          <w:t>Office of Registration and Records</w:t>
+          <w:t xml:space="preserve">Office of Registration and </w:t>
         </w:r>
-      </w:hyperlink>
-      <w:r>
-        <w:rPr>
-          <w:rFonts w:ascii="Times New Roman" w:hAnsi="Times New Roman"/>
-          <w:i/>
-          <w:sz w:val="24"/>
-          <w:szCs w:val="24"/>
-        </w:rPr>
-        <w:t xml:space="preserve">. Informational resources about academic honesty for students and instructional staff members can be found at </w:t>
-      </w:r>
-      <w:hyperlink r:id="rId10" w:history="1">
         <w:r>
           <w:rPr>
             <w:rStyle w:val="Hyperlink"/>
-            <w:rFonts w:ascii="Times New Roman" w:hAnsi="Times New Roman"/>
-            <w:i/>
-            <w:color w:val="0000FF"/>
-            <w:sz w:val="24"/>
-            <w:szCs w:val="24"/>
+          </w:rPr>
+          <w:lastRenderedPageBreak/>
+          <w:t>Records</w:t>
+        </w:r>
+      </w:hyperlink>
+      <w:r>
+        <w:t xml:space="preserve">. Informational resources about academic honesty for students and instructional staff members can be found at </w:t>
+      </w:r>
+      <w:hyperlink r:id="rId13" w:history="1">
+        <w:r>
+          <w:rPr>
+            <w:rStyle w:val="Hyperlink"/>
           </w:rPr>
           <w:t>www.ndsu.edu/academichonesty</w:t>
         </w:r>
       </w:hyperlink>
       <w:r>
-        <w:rPr>
-          <w:rFonts w:ascii="Times New Roman" w:hAnsi="Times New Roman"/>
-          <w:i/>
-          <w:sz w:val="24"/>
-          <w:szCs w:val="24"/>
-        </w:rPr>
         <w:t>.</w:t>
       </w:r>
     </w:p>
@@ -2020,64 +2001,36 @@
         <w:ind w:left="360" w:hanging="360"/>
         <w:jc w:val="both"/>
         <w:rPr>
-          <w:rFonts w:ascii="Times New Roman" w:hAnsi="Times New Roman"/>
-          <w:i/>
-          <w:color w:val="0000FF"/>
-          <w:sz w:val="24"/>
-          <w:szCs w:val="24"/>
-          <w:u w:val="single"/>
-        </w:rPr>
-      </w:pPr>
-      <w:r>
-        <w:rPr>
-          <w:rFonts w:ascii="Times New Roman" w:hAnsi="Times New Roman"/>
-          <w:i/>
-          <w:sz w:val="24"/>
-          <w:szCs w:val="24"/>
-        </w:rPr>
-        <w:tab/>
-      </w:r>
-      <w:r>
-        <w:rPr>
-          <w:rFonts w:ascii="Times New Roman" w:hAnsi="Times New Roman"/>
+          <w:rStyle w:val="Hyperlink"/>
+        </w:rPr>
+      </w:pPr>
+      <w:r>
+        <w:rPr>
           <w:b/>
           <w:bCs/>
-          <w:i/>
-          <w:sz w:val="24"/>
-          <w:szCs w:val="24"/>
         </w:rPr>
         <w:t xml:space="preserve">Students with special requirements: </w:t>
       </w:r>
       <w:r>
-        <w:rPr>
-          <w:rFonts w:ascii="Times New Roman" w:hAnsi="Times New Roman"/>
-          <w:i/>
-          <w:sz w:val="24"/>
-          <w:szCs w:val="24"/>
-        </w:rPr>
-        <w:t xml:space="preserve">Any students with disabilities or other special needs, who need special accommodations in this course are invited to share these concerns or requests with the instructor as soon as possible. The instructor may ask for verification and that, plus other assistance, can be requested from Disability Services in the Lower Level of the NDSU Library (231-8463). </w:t>
-      </w:r>
-      <w:hyperlink r:id="rId11" w:history="1">
+        <w:t xml:space="preserve">Any students with disabilities or other special needs, who need special accommodations in this course are invited to share these concerns or requests with the instructor as soon as possible. The instructor may ask for verification and that, plus other assistance, can be requested from Disability Services in </w:t>
+      </w:r>
+      <w:r>
+        <w:t xml:space="preserve">NDSU Library Suite 17 </w:t>
+      </w:r>
+      <w:r>
+        <w:t xml:space="preserve">(231-8463). </w:t>
+      </w:r>
+      <w:hyperlink r:id="rId14" w:history="1">
         <w:r>
           <w:rPr>
             <w:rStyle w:val="Hyperlink"/>
-            <w:rFonts w:ascii="Times New Roman" w:hAnsi="Times New Roman"/>
-            <w:i/>
-            <w:color w:val="0000FF"/>
-            <w:sz w:val="24"/>
-            <w:szCs w:val="24"/>
           </w:rPr>
           <w:t>http://www.ndsu.edu/disabilityservices/</w:t>
         </w:r>
       </w:hyperlink>
       <w:r>
         <w:rPr>
-          <w:rFonts w:ascii="Times New Roman" w:hAnsi="Times New Roman"/>
-          <w:i/>
-          <w:color w:val="0000FF"/>
-          <w:sz w:val="24"/>
-          <w:szCs w:val="24"/>
-          <w:u w:val="single"/>
+          <w:rStyle w:val="Hyperlink"/>
         </w:rPr>
         <w:t xml:space="preserve">. </w:t>
       </w:r>
@@ -2085,37 +2038,22 @@
     <w:p>
       <w:pPr>
         <w:ind w:left="360" w:hanging="360"/>
-        <w:rPr>
-          <w:rFonts w:ascii="Times New Roman" w:hAnsi="Times New Roman"/>
-          <w:i/>
-          <w:sz w:val="24"/>
-          <w:szCs w:val="24"/>
-        </w:rPr>
-      </w:pPr>
-      <w:r>
-        <w:rPr>
-          <w:rFonts w:ascii="Times New Roman" w:hAnsi="Times New Roman"/>
-          <w:b/>
-          <w:i/>
-          <w:sz w:val="24"/>
-          <w:szCs w:val="24"/>
-        </w:rPr>
-        <w:lastRenderedPageBreak/>
+      </w:pPr>
+      <w:r>
+        <w:rPr>
+          <w:b/>
+        </w:rPr>
         <w:t>Veterans and military personnel</w:t>
       </w:r>
       <w:r>
-        <w:rPr>
-          <w:rFonts w:ascii="Times New Roman" w:hAnsi="Times New Roman"/>
-          <w:i/>
-          <w:sz w:val="24"/>
-          <w:szCs w:val="24"/>
-        </w:rPr>
         <w:t>: Veterans or military personnel with special circumstances or who are activated are encouraged to notify the instructor as early as possible.</w:t>
       </w:r>
     </w:p>
-    <w:p>
-      <w:pPr>
-        <w:spacing w:before="100" w:beforeAutospacing="1" w:after="100" w:afterAutospacing="1"/>
+    <w:bookmarkEnd w:id="7"/>
+    <w:p>
+      <w:pPr>
+        <w:spacing w:before="100" w:beforeAutospacing="1" w:after="100" w:afterAutospacing="1" w:line="240" w:lineRule="auto"/>
+        <w:contextualSpacing/>
         <w:rPr>
           <w:rFonts w:ascii="Times New Roman" w:hAnsi="Times New Roman"/>
           <w:b/>
@@ -2163,18 +2101,18 @@
           <w:sz w:val="24"/>
           <w:szCs w:val="24"/>
         </w:rPr>
-        <w:t>September 1</w:t>
-      </w:r>
-      <w:r>
-        <w:rPr>
-          <w:rFonts w:ascii="Times New Roman" w:hAnsi="Times New Roman"/>
-          <w:i/>
-          <w:iCs/>
-          <w:sz w:val="24"/>
-          <w:szCs w:val="24"/>
-        </w:rPr>
-        <w:tab/>
-        <w:t>Last day to add classes via Campus Connection</w:t>
+        <w:t>January 16</w:t>
+      </w:r>
+      <w:r>
+        <w:rPr>
+          <w:rFonts w:ascii="Times New Roman" w:hAnsi="Times New Roman"/>
+          <w:i/>
+          <w:iCs/>
+          <w:sz w:val="24"/>
+          <w:szCs w:val="24"/>
+        </w:rPr>
+        <w:tab/>
+        <w:t>Martin Luther King Jr. Holiday (no class, offices closed)</w:t>
       </w:r>
     </w:p>
     <w:p>
@@ -2201,18 +2139,18 @@
           <w:sz w:val="24"/>
           <w:szCs w:val="24"/>
         </w:rPr>
-        <w:t>September 1</w:t>
-      </w:r>
-      <w:r>
-        <w:rPr>
-          <w:rFonts w:ascii="Times New Roman" w:hAnsi="Times New Roman"/>
-          <w:i/>
-          <w:iCs/>
-          <w:sz w:val="24"/>
-          <w:szCs w:val="24"/>
-        </w:rPr>
-        <w:tab/>
-        <w:t xml:space="preserve">Last day for no-record drop of classes @ 100% refund </w:t>
+        <w:t>January 19</w:t>
+      </w:r>
+      <w:r>
+        <w:rPr>
+          <w:rFonts w:ascii="Times New Roman" w:hAnsi="Times New Roman"/>
+          <w:i/>
+          <w:iCs/>
+          <w:sz w:val="24"/>
+          <w:szCs w:val="24"/>
+        </w:rPr>
+        <w:tab/>
+        <w:t>Last day to add classes via Campus Connection</w:t>
       </w:r>
     </w:p>
     <w:p>
@@ -2225,34 +2163,32 @@
         <w:contextualSpacing/>
         <w:rPr>
           <w:rFonts w:ascii="Times New Roman" w:hAnsi="Times New Roman"/>
-          <w:b/>
-          <w:bCs/>
-          <w:i/>
-          <w:iCs/>
-          <w:sz w:val="24"/>
-          <w:szCs w:val="24"/>
-        </w:rPr>
-      </w:pPr>
-      <w:r>
-        <w:rPr>
-          <w:rFonts w:ascii="Times New Roman" w:hAnsi="Times New Roman"/>
-          <w:i/>
-          <w:iCs/>
-          <w:sz w:val="24"/>
-          <w:szCs w:val="24"/>
-        </w:rPr>
-        <w:t>September 1</w:t>
-      </w:r>
-      <w:r>
-        <w:rPr>
-          <w:rFonts w:ascii="Times New Roman" w:hAnsi="Times New Roman"/>
-          <w:i/>
-          <w:iCs/>
-          <w:sz w:val="24"/>
-          <w:szCs w:val="24"/>
-        </w:rPr>
-        <w:tab/>
-        <w:t>Last day to withdraw to 0 credits @ 100% refund</w:t>
+          <w:i/>
+          <w:iCs/>
+          <w:sz w:val="24"/>
+          <w:szCs w:val="24"/>
+        </w:rPr>
+      </w:pPr>
+      <w:r>
+        <w:rPr>
+          <w:rFonts w:ascii="Times New Roman" w:hAnsi="Times New Roman"/>
+          <w:i/>
+          <w:iCs/>
+          <w:sz w:val="24"/>
+          <w:szCs w:val="24"/>
+        </w:rPr>
+        <w:t>January 19</w:t>
+      </w:r>
+      <w:r>
+        <w:rPr>
+          <w:rFonts w:ascii="Times New Roman" w:hAnsi="Times New Roman"/>
+          <w:i/>
+          <w:iCs/>
+          <w:sz w:val="24"/>
+          <w:szCs w:val="24"/>
+        </w:rPr>
+        <w:tab/>
+        <w:t>Last day for no-record drop of classes @ 100% refund</w:t>
       </w:r>
     </w:p>
     <w:p>
@@ -2279,18 +2215,18 @@
           <w:sz w:val="24"/>
           <w:szCs w:val="24"/>
         </w:rPr>
-        <w:t>September 6</w:t>
-      </w:r>
-      <w:r>
-        <w:rPr>
-          <w:rFonts w:ascii="Times New Roman" w:hAnsi="Times New Roman"/>
-          <w:i/>
-          <w:iCs/>
-          <w:sz w:val="24"/>
-          <w:szCs w:val="24"/>
-        </w:rPr>
-        <w:tab/>
-        <w:t>Labor Day holiday (no classes/offices closed)</w:t>
+        <w:t>January 19</w:t>
+      </w:r>
+      <w:r>
+        <w:rPr>
+          <w:rFonts w:ascii="Times New Roman" w:hAnsi="Times New Roman"/>
+          <w:i/>
+          <w:iCs/>
+          <w:sz w:val="24"/>
+          <w:szCs w:val="24"/>
+        </w:rPr>
+        <w:tab/>
+        <w:t>Last day to withdraw to 0 credits @ 100% refund</w:t>
       </w:r>
     </w:p>
     <w:p>
@@ -2317,7 +2253,7 @@
           <w:sz w:val="24"/>
           <w:szCs w:val="24"/>
         </w:rPr>
-        <w:t>September 7</w:t>
+        <w:t>January 24</w:t>
       </w:r>
       <w:r>
         <w:rPr>
@@ -2355,7 +2291,7 @@
           <w:sz w:val="24"/>
           <w:szCs w:val="24"/>
         </w:rPr>
-        <w:t>September 13</w:t>
+        <w:t>January 30</w:t>
       </w:r>
       <w:r>
         <w:rPr>
@@ -2393,18 +2329,18 @@
           <w:sz w:val="24"/>
           <w:szCs w:val="24"/>
         </w:rPr>
-        <w:t>October 15</w:t>
-      </w:r>
-      <w:r>
-        <w:rPr>
-          <w:rFonts w:ascii="Times New Roman" w:hAnsi="Times New Roman"/>
-          <w:i/>
-          <w:iCs/>
-          <w:sz w:val="24"/>
-          <w:szCs w:val="24"/>
-        </w:rPr>
-        <w:tab/>
-        <w:t>Undergraduate fall graduation application due</w:t>
+        <w:t>February 20</w:t>
+      </w:r>
+      <w:r>
+        <w:rPr>
+          <w:rFonts w:ascii="Times New Roman" w:hAnsi="Times New Roman"/>
+          <w:i/>
+          <w:iCs/>
+          <w:sz w:val="24"/>
+          <w:szCs w:val="24"/>
+        </w:rPr>
+        <w:tab/>
+        <w:t>Presidents’ Day Holiday (no classes, offices closed)</w:t>
       </w:r>
     </w:p>
     <w:p>
@@ -2417,30 +2353,32 @@
         <w:contextualSpacing/>
         <w:rPr>
           <w:rFonts w:ascii="Times New Roman" w:hAnsi="Times New Roman"/>
-          <w:sz w:val="24"/>
-          <w:szCs w:val="24"/>
-        </w:rPr>
-      </w:pPr>
-      <w:r>
-        <w:rPr>
-          <w:rFonts w:ascii="Times New Roman" w:hAnsi="Times New Roman"/>
-          <w:i/>
-          <w:iCs/>
-          <w:sz w:val="24"/>
-          <w:szCs w:val="24"/>
-        </w:rPr>
-        <w:t>October 15</w:t>
-      </w:r>
-      <w:r>
-        <w:rPr>
-          <w:rFonts w:ascii="Times New Roman" w:hAnsi="Times New Roman"/>
-          <w:i/>
-          <w:iCs/>
-          <w:sz w:val="24"/>
-          <w:szCs w:val="24"/>
-        </w:rPr>
-        <w:tab/>
-        <w:t>Graduate student Intent to Graduate due</w:t>
+          <w:i/>
+          <w:iCs/>
+          <w:sz w:val="24"/>
+          <w:szCs w:val="24"/>
+        </w:rPr>
+      </w:pPr>
+      <w:r>
+        <w:rPr>
+          <w:rFonts w:ascii="Times New Roman" w:hAnsi="Times New Roman"/>
+          <w:i/>
+          <w:iCs/>
+          <w:sz w:val="24"/>
+          <w:szCs w:val="24"/>
+        </w:rPr>
+        <w:t>March 3</w:t>
+      </w:r>
+      <w:r>
+        <w:rPr>
+          <w:rFonts w:ascii="Times New Roman" w:hAnsi="Times New Roman"/>
+          <w:i/>
+          <w:iCs/>
+          <w:sz w:val="24"/>
+          <w:szCs w:val="24"/>
+        </w:rPr>
+        <w:tab/>
+        <w:t>Grades of Incomplete convert to F</w:t>
       </w:r>
     </w:p>
     <w:p>
@@ -2467,18 +2405,18 @@
           <w:sz w:val="24"/>
           <w:szCs w:val="24"/>
         </w:rPr>
-        <w:t>October 15</w:t>
-      </w:r>
-      <w:r>
-        <w:rPr>
-          <w:rFonts w:ascii="Times New Roman" w:hAnsi="Times New Roman"/>
-          <w:i/>
-          <w:iCs/>
-          <w:sz w:val="24"/>
-          <w:szCs w:val="24"/>
-        </w:rPr>
-        <w:tab/>
-        <w:t>Grades of Incomplete convert to F</w:t>
+        <w:t>March 13-17</w:t>
+      </w:r>
+      <w:r>
+        <w:rPr>
+          <w:rFonts w:ascii="Times New Roman" w:hAnsi="Times New Roman"/>
+          <w:i/>
+          <w:iCs/>
+          <w:sz w:val="24"/>
+          <w:szCs w:val="24"/>
+        </w:rPr>
+        <w:tab/>
+        <w:t>Spring Break (no classes)</w:t>
       </w:r>
     </w:p>
     <w:p>
@@ -2505,36 +2443,18 @@
           <w:sz w:val="24"/>
           <w:szCs w:val="24"/>
         </w:rPr>
-        <w:t>October 28</w:t>
-      </w:r>
-      <w:r>
-        <w:rPr>
-          <w:rFonts w:ascii="Times New Roman" w:hAnsi="Times New Roman"/>
-          <w:i/>
-          <w:iCs/>
-          <w:sz w:val="24"/>
-          <w:szCs w:val="24"/>
-        </w:rPr>
-        <w:tab/>
-        <w:t>Spring</w:t>
-      </w:r>
-      <w:r>
-        <w:rPr>
-          <w:rFonts w:ascii="Times New Roman" w:hAnsi="Times New Roman"/>
-          <w:sz w:val="24"/>
-          <w:szCs w:val="24"/>
-        </w:rPr>
-        <w:t>/ Summer</w:t>
-      </w:r>
-      <w:r>
-        <w:rPr>
-          <w:rFonts w:ascii="Times New Roman" w:hAnsi="Times New Roman"/>
-          <w:i/>
-          <w:iCs/>
-          <w:sz w:val="24"/>
-          <w:szCs w:val="24"/>
-        </w:rPr>
-        <w:t xml:space="preserve"> registration begins</w:t>
+        <w:t>March 15</w:t>
+      </w:r>
+      <w:r>
+        <w:rPr>
+          <w:rFonts w:ascii="Times New Roman" w:hAnsi="Times New Roman"/>
+          <w:i/>
+          <w:iCs/>
+          <w:sz w:val="24"/>
+          <w:szCs w:val="24"/>
+        </w:rPr>
+        <w:tab/>
+        <w:t>Undergraduate Spring graduation application due</w:t>
       </w:r>
     </w:p>
     <w:p>
@@ -2561,18 +2481,18 @@
           <w:sz w:val="24"/>
           <w:szCs w:val="24"/>
         </w:rPr>
-        <w:t>November 11</w:t>
-      </w:r>
-      <w:r>
-        <w:rPr>
-          <w:rFonts w:ascii="Times New Roman" w:hAnsi="Times New Roman"/>
-          <w:i/>
-          <w:iCs/>
-          <w:sz w:val="24"/>
-          <w:szCs w:val="24"/>
-        </w:rPr>
-        <w:tab/>
-        <w:t>Veteran’s Day (no classes/offices closed)</w:t>
+        <w:t>March 15</w:t>
+      </w:r>
+      <w:r>
+        <w:rPr>
+          <w:rFonts w:ascii="Times New Roman" w:hAnsi="Times New Roman"/>
+          <w:i/>
+          <w:iCs/>
+          <w:sz w:val="24"/>
+          <w:szCs w:val="24"/>
+        </w:rPr>
+        <w:tab/>
+        <w:t>Graduate student Intent to Graduate due</w:t>
       </w:r>
     </w:p>
     <w:p>
@@ -2584,39 +2504,33 @@
         <w:ind w:left="720"/>
         <w:contextualSpacing/>
         <w:rPr>
-          <w:rFonts w:ascii="Calibri" w:hAnsi="Calibri" w:cs="Calibri"/>
-          <w:sz w:val="24"/>
-          <w:szCs w:val="24"/>
-        </w:rPr>
-      </w:pPr>
-      <w:r>
-        <w:rPr>
-          <w:rFonts w:ascii="Times New Roman" w:hAnsi="Times New Roman"/>
-          <w:i/>
-          <w:iCs/>
-          <w:sz w:val="24"/>
-          <w:szCs w:val="24"/>
-        </w:rPr>
-        <w:t>November 12</w:t>
-      </w:r>
-      <w:r>
-        <w:rPr>
-          <w:rFonts w:ascii="Times New Roman" w:hAnsi="Times New Roman"/>
-          <w:i/>
-          <w:iCs/>
-          <w:sz w:val="24"/>
-          <w:szCs w:val="24"/>
-        </w:rPr>
-        <w:tab/>
-      </w:r>
-      <w:r>
-        <w:rPr>
-          <w:i/>
-          <w:iCs/>
-          <w:sz w:val="24"/>
-          <w:szCs w:val="24"/>
-        </w:rPr>
-        <w:t>Last day to drop classes with 'W' record</w:t>
+          <w:rFonts w:ascii="Times New Roman" w:hAnsi="Times New Roman"/>
+          <w:i/>
+          <w:iCs/>
+          <w:sz w:val="24"/>
+          <w:szCs w:val="24"/>
+        </w:rPr>
+      </w:pPr>
+      <w:r>
+        <w:rPr>
+          <w:rFonts w:ascii="Times New Roman" w:hAnsi="Times New Roman"/>
+          <w:i/>
+          <w:iCs/>
+          <w:sz w:val="24"/>
+          <w:szCs w:val="24"/>
+        </w:rPr>
+        <w:t>March 2nd week</w:t>
+      </w:r>
+      <w:r>
+        <w:rPr>
+          <w:rFonts w:ascii="Times New Roman" w:hAnsi="Times New Roman"/>
+          <w:i/>
+          <w:iCs/>
+          <w:sz w:val="24"/>
+          <w:szCs w:val="24"/>
+        </w:rPr>
+        <w:tab/>
+        <w:t>Summer/Fall registration appointment times available</w:t>
       </w:r>
     </w:p>
     <w:p>
@@ -2628,62 +2542,33 @@
         <w:ind w:left="720"/>
         <w:contextualSpacing/>
         <w:rPr>
-          <w:rFonts w:ascii="Times New Roman" w:hAnsi="Times New Roman" w:cs="Times New Roman"/>
-          <w:i/>
-          <w:iCs/>
-          <w:sz w:val="24"/>
-          <w:szCs w:val="24"/>
-        </w:rPr>
-      </w:pPr>
-      <w:r>
-        <w:rPr>
-          <w:rFonts w:ascii="Times New Roman" w:hAnsi="Times New Roman"/>
-          <w:i/>
-          <w:iCs/>
-          <w:sz w:val="24"/>
-          <w:szCs w:val="24"/>
-        </w:rPr>
-        <w:t>November 12</w:t>
-      </w:r>
-      <w:r>
-        <w:rPr>
-          <w:rFonts w:ascii="Times New Roman" w:hAnsi="Times New Roman"/>
-          <w:i/>
-          <w:iCs/>
-          <w:sz w:val="24"/>
-          <w:szCs w:val="24"/>
-        </w:rPr>
-        <w:tab/>
-      </w:r>
-      <w:r>
-        <w:rPr>
-          <w:i/>
-          <w:iCs/>
-          <w:sz w:val="24"/>
-          <w:szCs w:val="24"/>
-        </w:rPr>
-        <w:t xml:space="preserve">Last day to </w:t>
-      </w:r>
-      <w:hyperlink r:id="rId12" w:tooltip="Withdraw to Zero Credits" w:history="1">
-        <w:r>
-          <w:rPr>
-            <w:rStyle w:val="Hyperlink"/>
-            <w:i/>
-            <w:iCs/>
-            <w:sz w:val="24"/>
-            <w:szCs w:val="24"/>
-          </w:rPr>
-          <w:t>withdraw to zero credits</w:t>
-        </w:r>
-      </w:hyperlink>
-      <w:r>
-        <w:rPr>
-          <w:i/>
-          <w:iCs/>
-          <w:sz w:val="24"/>
-          <w:szCs w:val="24"/>
-        </w:rPr>
-        <w:t xml:space="preserve"> for Fall</w:t>
+          <w:rFonts w:ascii="Times New Roman" w:hAnsi="Times New Roman"/>
+          <w:i/>
+          <w:iCs/>
+          <w:sz w:val="24"/>
+          <w:szCs w:val="24"/>
+        </w:rPr>
+      </w:pPr>
+      <w:r>
+        <w:rPr>
+          <w:rFonts w:ascii="Times New Roman" w:hAnsi="Times New Roman"/>
+          <w:i/>
+          <w:iCs/>
+          <w:sz w:val="24"/>
+          <w:szCs w:val="24"/>
+        </w:rPr>
+        <w:t>April 6</w:t>
+      </w:r>
+      <w:r>
+        <w:rPr>
+          <w:rFonts w:ascii="Times New Roman" w:hAnsi="Times New Roman"/>
+          <w:i/>
+          <w:iCs/>
+          <w:sz w:val="24"/>
+          <w:szCs w:val="24"/>
+        </w:rPr>
+        <w:tab/>
+        <w:t>Last day to drop classes with record (W)</w:t>
       </w:r>
     </w:p>
     <w:p>
@@ -2710,18 +2595,18 @@
           <w:sz w:val="24"/>
           <w:szCs w:val="24"/>
         </w:rPr>
-        <w:t>November 19</w:t>
-      </w:r>
-      <w:r>
-        <w:rPr>
-          <w:rFonts w:ascii="Times New Roman" w:hAnsi="Times New Roman"/>
-          <w:i/>
-          <w:iCs/>
-          <w:sz w:val="24"/>
-          <w:szCs w:val="24"/>
-        </w:rPr>
-        <w:tab/>
-        <w:t>Fall commencement participation deadline</w:t>
+        <w:t>April 6</w:t>
+      </w:r>
+      <w:r>
+        <w:rPr>
+          <w:rFonts w:ascii="Times New Roman" w:hAnsi="Times New Roman"/>
+          <w:i/>
+          <w:iCs/>
+          <w:sz w:val="24"/>
+          <w:szCs w:val="24"/>
+        </w:rPr>
+        <w:tab/>
+        <w:t>Last day to withdraw to 0 credits</w:t>
       </w:r>
     </w:p>
     <w:p>
@@ -2748,36 +2633,18 @@
           <w:sz w:val="24"/>
           <w:szCs w:val="24"/>
         </w:rPr>
-        <w:t>November 24-26</w:t>
-      </w:r>
-      <w:r>
-        <w:rPr>
-          <w:rFonts w:ascii="Times New Roman" w:hAnsi="Times New Roman"/>
-          <w:i/>
-          <w:iCs/>
-          <w:sz w:val="24"/>
-          <w:szCs w:val="24"/>
-        </w:rPr>
-        <w:tab/>
-        <w:t xml:space="preserve">Thanksgiving </w:t>
-      </w:r>
-      <w:r>
-        <w:rPr>
-          <w:rFonts w:ascii="Times New Roman" w:hAnsi="Times New Roman"/>
-          <w:sz w:val="24"/>
-          <w:szCs w:val="24"/>
-        </w:rPr>
-        <w:t>no classes</w:t>
-      </w:r>
-      <w:r>
-        <w:rPr>
-          <w:rFonts w:ascii="Times New Roman" w:hAnsi="Times New Roman"/>
-          <w:i/>
-          <w:iCs/>
-          <w:sz w:val="24"/>
-          <w:szCs w:val="24"/>
-        </w:rPr>
-        <w:t xml:space="preserve"> (offices open on Friday)</w:t>
+        <w:t>April 7</w:t>
+      </w:r>
+      <w:r>
+        <w:rPr>
+          <w:rFonts w:ascii="Times New Roman" w:hAnsi="Times New Roman"/>
+          <w:i/>
+          <w:iCs/>
+          <w:sz w:val="24"/>
+          <w:szCs w:val="24"/>
+        </w:rPr>
+        <w:tab/>
+        <w:t>No classes, offices closed</w:t>
       </w:r>
     </w:p>
     <w:p>
@@ -2804,18 +2671,18 @@
           <w:sz w:val="24"/>
           <w:szCs w:val="24"/>
         </w:rPr>
-        <w:t>December 6-10</w:t>
-      </w:r>
-      <w:r>
-        <w:rPr>
-          <w:rFonts w:ascii="Times New Roman" w:hAnsi="Times New Roman"/>
-          <w:i/>
-          <w:iCs/>
-          <w:sz w:val="24"/>
-          <w:szCs w:val="24"/>
-        </w:rPr>
-        <w:tab/>
-        <w:t>Dead Week</w:t>
+        <w:t>April 10</w:t>
+      </w:r>
+      <w:r>
+        <w:rPr>
+          <w:rFonts w:ascii="Times New Roman" w:hAnsi="Times New Roman"/>
+          <w:i/>
+          <w:iCs/>
+          <w:sz w:val="24"/>
+          <w:szCs w:val="24"/>
+        </w:rPr>
+        <w:tab/>
+        <w:t>No classes, offices open</w:t>
       </w:r>
     </w:p>
     <w:p>
@@ -2842,18 +2709,18 @@
           <w:sz w:val="24"/>
           <w:szCs w:val="24"/>
         </w:rPr>
-        <w:t>December 13-17</w:t>
-      </w:r>
-      <w:r>
-        <w:rPr>
-          <w:rFonts w:ascii="Times New Roman" w:hAnsi="Times New Roman"/>
-          <w:i/>
-          <w:iCs/>
-          <w:sz w:val="24"/>
-          <w:szCs w:val="24"/>
-        </w:rPr>
-        <w:tab/>
-        <w:t>Final Examinations</w:t>
+        <w:t>April 14</w:t>
+      </w:r>
+      <w:r>
+        <w:rPr>
+          <w:rFonts w:ascii="Times New Roman" w:hAnsi="Times New Roman"/>
+          <w:i/>
+          <w:iCs/>
+          <w:sz w:val="24"/>
+          <w:szCs w:val="24"/>
+        </w:rPr>
+        <w:tab/>
+        <w:t>Spring commencement participation deadline</w:t>
       </w:r>
     </w:p>
     <w:p>
@@ -2867,19 +2734,96 @@
         <w:rPr>
           <w:rFonts w:ascii="Times New Roman" w:hAnsi="Times New Roman"/>
           <w:i/>
-          <w:sz w:val="24"/>
-          <w:szCs w:val="24"/>
-        </w:rPr>
-      </w:pPr>
-      <w:r>
-        <w:rPr>
-          <w:rFonts w:ascii="Times New Roman" w:hAnsi="Times New Roman"/>
-          <w:i/>
-          <w:iCs/>
-          <w:sz w:val="24"/>
-          <w:szCs w:val="24"/>
-        </w:rPr>
-        <w:t>December 17</w:t>
+          <w:iCs/>
+          <w:sz w:val="24"/>
+          <w:szCs w:val="24"/>
+        </w:rPr>
+      </w:pPr>
+      <w:r>
+        <w:rPr>
+          <w:rFonts w:ascii="Times New Roman" w:hAnsi="Times New Roman"/>
+          <w:i/>
+          <w:iCs/>
+          <w:sz w:val="24"/>
+          <w:szCs w:val="24"/>
+        </w:rPr>
+        <w:t>May 1-5</w:t>
+      </w:r>
+      <w:r>
+        <w:rPr>
+          <w:rFonts w:ascii="Times New Roman" w:hAnsi="Times New Roman"/>
+          <w:i/>
+          <w:iCs/>
+          <w:sz w:val="24"/>
+          <w:szCs w:val="24"/>
+        </w:rPr>
+        <w:tab/>
+        <w:t>Dead Week</w:t>
+      </w:r>
+    </w:p>
+    <w:p>
+      <w:pPr>
+        <w:tabs>
+          <w:tab w:val="left" w:pos="2520"/>
+        </w:tabs>
+        <w:spacing w:line="240" w:lineRule="auto"/>
+        <w:ind w:left="720"/>
+        <w:contextualSpacing/>
+        <w:rPr>
+          <w:rFonts w:ascii="Times New Roman" w:hAnsi="Times New Roman"/>
+          <w:i/>
+          <w:iCs/>
+          <w:sz w:val="24"/>
+          <w:szCs w:val="24"/>
+        </w:rPr>
+      </w:pPr>
+      <w:r>
+        <w:rPr>
+          <w:rFonts w:ascii="Times New Roman" w:hAnsi="Times New Roman"/>
+          <w:i/>
+          <w:iCs/>
+          <w:sz w:val="24"/>
+          <w:szCs w:val="24"/>
+        </w:rPr>
+        <w:t>May 8-12</w:t>
+      </w:r>
+      <w:r>
+        <w:rPr>
+          <w:rFonts w:ascii="Times New Roman" w:hAnsi="Times New Roman"/>
+          <w:i/>
+          <w:iCs/>
+          <w:sz w:val="24"/>
+          <w:szCs w:val="24"/>
+        </w:rPr>
+        <w:tab/>
+        <w:t>Final Examinations</w:t>
+      </w:r>
+    </w:p>
+    <w:p>
+      <w:pPr>
+        <w:tabs>
+          <w:tab w:val="left" w:pos="2520"/>
+        </w:tabs>
+        <w:spacing w:line="240" w:lineRule="auto"/>
+        <w:ind w:left="720"/>
+        <w:contextualSpacing/>
+        <w:rPr>
+          <w:rFonts w:ascii="Times New Roman" w:hAnsi="Times New Roman"/>
+          <w:i/>
+          <w:iCs/>
+          <w:sz w:val="24"/>
+          <w:szCs w:val="24"/>
+        </w:rPr>
+      </w:pPr>
+      <w:r>
+        <w:rPr>
+          <w:rFonts w:ascii="Times New Roman" w:hAnsi="Times New Roman"/>
+          <w:i/>
+          <w:iCs/>
+          <w:sz w:val="24"/>
+          <w:szCs w:val="24"/>
+        </w:rPr>
+        <w:t>May 13</w:t>
       </w:r>
       <w:r>
         <w:rPr>
@@ -2895,7 +2839,11 @@
     </w:p>
     <w:p>
       <w:pPr>
+        <w:tabs>
+          <w:tab w:val="left" w:pos="2520"/>
+        </w:tabs>
         <w:spacing w:line="240" w:lineRule="auto"/>
+        <w:ind w:left="720"/>
         <w:contextualSpacing/>
         <w:rPr>
           <w:rFonts w:ascii="Times New Roman" w:hAnsi="Times New Roman"/>
@@ -2904,6 +2852,27 @@
           <w:szCs w:val="24"/>
         </w:rPr>
       </w:pPr>
+      <w:r>
+        <w:rPr>
+          <w:rFonts w:ascii="Times New Roman" w:hAnsi="Times New Roman"/>
+          <w:i/>
+          <w:iCs/>
+          <w:sz w:val="24"/>
+          <w:szCs w:val="24"/>
+        </w:rPr>
+        <w:t>May 16</w:t>
+      </w:r>
+      <w:r>
+        <w:rPr>
+          <w:rFonts w:ascii="Times New Roman" w:hAnsi="Times New Roman"/>
+          <w:i/>
+          <w:iCs/>
+          <w:sz w:val="24"/>
+          <w:szCs w:val="24"/>
+        </w:rPr>
+        <w:tab/>
+        <w:t>Grades are due</w:t>
+      </w:r>
     </w:p>
     <w:p>
       <w:pPr>
@@ -3093,16 +3062,13 @@
               <w:rPr>
                 <w:b/>
               </w:rPr>
-              <w:t>Week 1</w:t>
-            </w:r>
-            <w:r>
-              <w:t xml:space="preserve">: </w:t>
+              <w:t xml:space="preserve">Week 1: </w:t>
             </w:r>
             <w:r>
               <w:rPr>
                 <w:i/>
               </w:rPr>
-              <w:t>8/23-8/29</w:t>
+              <w:t>1/9-1/15</w:t>
             </w:r>
           </w:p>
         </w:tc>
@@ -3170,7 +3136,7 @@
             <w:r>
               <w:t xml:space="preserve">Reference Sheets: </w:t>
             </w:r>
-            <w:hyperlink r:id="rId13" w:history="1">
+            <w:hyperlink r:id="rId15" w:history="1">
               <w:r>
                 <w:rPr>
                   <w:rStyle w:val="Hyperlink"/>
@@ -3181,7 +3147,7 @@
             <w:r>
               <w:t xml:space="preserve">; </w:t>
             </w:r>
-            <w:hyperlink r:id="rId14" w:history="1">
+            <w:hyperlink r:id="rId16" w:history="1">
               <w:r>
                 <w:rPr>
                   <w:rStyle w:val="Hyperlink"/>
@@ -3201,12 +3167,17 @@
                 <w:b/>
                 <w:bCs/>
               </w:rPr>
+              <w:lastRenderedPageBreak/>
               <w:t>Week 1:</w:t>
             </w:r>
             <w:r>
-              <w:t xml:space="preserve"> Project Statement Due (1 Paragraph; Include at least 1 data source); Open </w:t>
-            </w:r>
-            <w:hyperlink r:id="rId15" w:history="1">
+              <w:t xml:space="preserve"> Project Statement Due (1 Paragraph; Include at least </w:t>
+            </w:r>
+            <w:r>
+              <w:lastRenderedPageBreak/>
+              <w:t xml:space="preserve">1 data source); Open </w:t>
+            </w:r>
+            <w:hyperlink r:id="rId17" w:history="1">
               <w:r>
                 <w:rPr>
                   <w:rStyle w:val="Hyperlink"/>
@@ -3217,7 +3188,7 @@
             <w:r>
               <w:t xml:space="preserve"> Account; download </w:t>
             </w:r>
-            <w:hyperlink r:id="rId16" w:history="1">
+            <w:hyperlink r:id="rId18" w:history="1">
               <w:r>
                 <w:rPr>
                   <w:rStyle w:val="Hyperlink"/>
@@ -3229,6 +3200,7 @@
               <w:t>.</w:t>
             </w:r>
           </w:p>
+          <w:p/>
         </w:tc>
       </w:tr>
       <w:tr>
@@ -3241,10 +3213,32 @@
               <w:rPr>
                 <w:b/>
               </w:rPr>
-              <w:t>Weeks 2-3:</w:t>
-            </w:r>
-            <w:r>
-              <w:t xml:space="preserve"> 8/30-9/12</w:t>
+              <w:lastRenderedPageBreak/>
+              <w:t xml:space="preserve">Week 2-3: </w:t>
+            </w:r>
+            <w:r>
+              <w:rPr>
+                <w:bCs/>
+              </w:rPr>
+              <w:t>1/1</w:t>
+            </w:r>
+            <w:r>
+              <w:rPr>
+                <w:bCs/>
+              </w:rPr>
+              <w:t>6</w:t>
+            </w:r>
+            <w:r>
+              <w:rPr>
+                <w:bCs/>
+              </w:rPr>
+              <w:t>-</w:t>
+            </w:r>
+            <w:r>
+              <w:rPr>
+                <w:bCs/>
+              </w:rPr>
+              <w:t>1/29</w:t>
             </w:r>
           </w:p>
         </w:tc>
@@ -3291,7 +3285,6 @@
                 <w:b/>
                 <w:bCs/>
               </w:rPr>
-              <w:lastRenderedPageBreak/>
               <w:t>Project 3:</w:t>
             </w:r>
             <w:r>
@@ -3315,7 +3308,6 @@
                 <w:b/>
                 <w:bCs/>
               </w:rPr>
-              <w:lastRenderedPageBreak/>
               <w:t xml:space="preserve">Chapter 2: </w:t>
             </w:r>
             <w:r>
@@ -3334,11 +3326,7 @@
               </w:rPr>
             </w:pPr>
             <w:r>
-              <w:t xml:space="preserve">Defining lists vs. arrays; creating, appending/inserting, concatenating, sorting, deleting objects from, slicing, </w:t>
-            </w:r>
-            <w:r>
-              <w:lastRenderedPageBreak/>
-              <w:t>and copying lists; list functions; list length; if statements; for loops</w:t>
+              <w:t>Defining lists vs. arrays; creating, appending/inserting, concatenating, sorting, deleting objects from, slicing, and copying lists; list functions; list length; if statements; for loops</w:t>
             </w:r>
           </w:p>
         </w:tc>
@@ -3352,7 +3340,6 @@
                 <w:b/>
                 <w:bCs/>
               </w:rPr>
-              <w:lastRenderedPageBreak/>
               <w:t xml:space="preserve">Week 2: </w:t>
             </w:r>
             <w:r>
@@ -3366,7 +3353,6 @@
                 <w:b/>
                 <w:bCs/>
               </w:rPr>
-              <w:lastRenderedPageBreak/>
               <w:t xml:space="preserve">Week 3: </w:t>
             </w:r>
             <w:r>
@@ -3385,32 +3371,55 @@
               <w:rPr>
                 <w:b/>
               </w:rPr>
-              <w:lastRenderedPageBreak/>
-              <w:t>Weeks 4-5:</w:t>
-            </w:r>
-            <w:r>
+              <w:t xml:space="preserve">Week </w:t>
+            </w:r>
+            <w:r>
+              <w:rPr>
+                <w:b/>
+              </w:rPr>
+              <w:t>4-5</w:t>
+            </w:r>
+            <w:r>
+              <w:rPr>
+                <w:b/>
+              </w:rPr>
+              <w:t>:</w:t>
+            </w:r>
+            <w:r>
+              <w:rPr>
+                <w:b/>
+              </w:rPr>
               <w:t xml:space="preserve"> </w:t>
             </w:r>
             <w:r>
-              <w:t>9</w:t>
-            </w:r>
-            <w:r>
+              <w:rPr>
+                <w:bCs/>
+              </w:rPr>
+              <w:t>1</w:t>
+            </w:r>
+            <w:r>
+              <w:rPr>
+                <w:bCs/>
+              </w:rPr>
               <w:t>/</w:t>
             </w:r>
             <w:r>
-              <w:t>13</w:t>
-            </w:r>
-            <w:r>
-              <w:t>-</w:t>
-            </w:r>
-            <w:r>
-              <w:t>9</w:t>
-            </w:r>
-            <w:r>
-              <w:t>/</w:t>
-            </w:r>
-            <w:r>
-              <w:t>26</w:t>
+              <w:rPr>
+                <w:bCs/>
+              </w:rPr>
+              <w:t>30</w:t>
+            </w:r>
+            <w:r>
+              <w:rPr>
+                <w:bCs/>
+              </w:rPr>
+              <w:t>-2</w:t>
+            </w:r>
+            <w:r>
+              <w:rPr>
+                <w:bCs/>
+              </w:rPr>
+              <w:t>/12</w:t>
             </w:r>
           </w:p>
         </w:tc>
@@ -3447,7 +3456,13 @@
               <w:t xml:space="preserve">Project 4: </w:t>
             </w:r>
             <w:r>
-              <w:t xml:space="preserve">Chapter 5: An Introduction to </w:t>
+              <w:t xml:space="preserve">Chapter </w:t>
+            </w:r>
+            <w:r>
+              <w:t>3</w:t>
+            </w:r>
+            <w:r>
+              <w:t xml:space="preserve">: An Introduction to </w:t>
             </w:r>
             <w:r>
               <w:rPr>
@@ -3466,6 +3481,13 @@
             </w:r>
           </w:p>
           <w:p>
+            <w:pPr>
+              <w:rPr>
+                <w:i/>
+              </w:rPr>
+            </w:pPr>
+          </w:p>
+          <w:p>
             <w:r>
               <w:rPr>
                 <w:b/>
@@ -3474,7 +3496,13 @@
               <w:t>Project 5:</w:t>
             </w:r>
             <w:r>
-              <w:t xml:space="preserve"> Building Functions and Visualizing Distributions</w:t>
+              <w:t xml:space="preserve"> </w:t>
+            </w:r>
+            <w:r>
+              <w:t>Chapter 5: F</w:t>
+            </w:r>
+            <w:r>
+              <w:t>unctional Programming: Rudimentary Statistics and Analytics</w:t>
             </w:r>
           </w:p>
         </w:tc>
@@ -3483,32 +3511,25 @@
             <w:tcW w:w="1577" w:type="dxa"/>
           </w:tcPr>
           <w:p>
-            <w:r>
-              <w:rPr>
-                <w:b/>
-                <w:bCs/>
-              </w:rPr>
-              <w:t>Chapter 3:</w:t>
-            </w:r>
-            <w:r>
-              <w:t xml:space="preserve"> Making Lists Useful: Statistical Functions</w:t>
-            </w:r>
-          </w:p>
-          <w:p>
-            <w:r>
-              <w:rPr>
-                <w:b/>
-                <w:bCs/>
-              </w:rPr>
-              <w:t>Chapter 5:</w:t>
-            </w:r>
-            <w:r>
-              <w:t xml:space="preserve"> An Introduction to </w:t>
-            </w:r>
-            <w:r>
+            <w:pPr>
               <w:rPr>
                 <w:i/>
               </w:rPr>
+            </w:pPr>
+            <w:r>
+              <w:rPr>
+                <w:b/>
+                <w:bCs/>
+              </w:rPr>
+              <w:t>Chapter 3</w:t>
+            </w:r>
+            <w:r>
+              <w:t xml:space="preserve">: An Introduction to </w:t>
+            </w:r>
+            <w:r>
+              <w:rPr>
+                <w:i/>
+              </w:rPr>
               <w:t>numpy</w:t>
             </w:r>
             <w:r>
@@ -3518,13 +3539,34 @@
               <w:rPr>
                 <w:i/>
               </w:rPr>
-              <w:t>pandas</w:t>
-            </w:r>
-            <w:r>
-              <w:rPr>
-                <w:i/>
-              </w:rPr>
-              <w:t>;</w:t>
+              <w:t xml:space="preserve">pandas; </w:t>
+            </w:r>
+          </w:p>
+          <w:p/>
+          <w:p>
+            <w:r>
+              <w:rPr>
+                <w:b/>
+                <w:bCs/>
+              </w:rPr>
+              <w:t xml:space="preserve">Chapter </w:t>
+            </w:r>
+            <w:r>
+              <w:rPr>
+                <w:b/>
+                <w:bCs/>
+              </w:rPr>
+              <w:t>4</w:t>
+            </w:r>
+            <w:r>
+              <w:rPr>
+                <w:b/>
+                <w:bCs/>
+              </w:rPr>
+              <w:t>:</w:t>
+            </w:r>
+            <w:r>
+              <w:t xml:space="preserve"> Functional Programming: Rudimentary Statistics and Analytics</w:t>
             </w:r>
           </w:p>
         </w:tc>
@@ -3575,7 +3617,28 @@
               <w:t xml:space="preserve">Week 6-7: </w:t>
             </w:r>
             <w:r>
-              <w:t>9/27-10/10</w:t>
+              <w:rPr>
+                <w:bCs/>
+              </w:rPr>
+              <w:t>2/1</w:t>
+            </w:r>
+            <w:r>
+              <w:rPr>
+                <w:bCs/>
+              </w:rPr>
+              <w:t>3</w:t>
+            </w:r>
+            <w:r>
+              <w:rPr>
+                <w:bCs/>
+              </w:rPr>
+              <w:t>-2/</w:t>
+            </w:r>
+            <w:r>
+              <w:rPr>
+                <w:bCs/>
+              </w:rPr>
+              <w:t>26</w:t>
             </w:r>
           </w:p>
         </w:tc>
@@ -3615,18 +3678,7 @@
           <w:tcPr>
             <w:tcW w:w="1577" w:type="dxa"/>
           </w:tcPr>
-          <w:p>
-            <w:r>
-              <w:rPr>
-                <w:b/>
-                <w:bCs/>
-              </w:rPr>
-              <w:t>Chapter 6:</w:t>
-            </w:r>
-            <w:r>
-              <w:t xml:space="preserve"> Importing and Analyzing Datasets with Statistical Functions</w:t>
-            </w:r>
-          </w:p>
+          <w:p/>
         </w:tc>
         <w:tc>
           <w:tcPr>
@@ -3656,8 +3708,16 @@
           </w:p>
           <w:p>
             <w:r>
-              <w:t>(1000 words; at least 2 data sources; at least 2 different types of data visualizations )</w:t>
-            </w:r>
+              <w:t>(1000 words; at least 2 data sources; at least 2 different types of data visualizations)</w:t>
+            </w:r>
+          </w:p>
+          <w:p>
+            <w:pPr>
+              <w:rPr>
+                <w:b/>
+                <w:bCs/>
+              </w:rPr>
+            </w:pPr>
           </w:p>
           <w:p>
             <w:r>
@@ -3684,10 +3744,11 @@
               <w:rPr>
                 <w:b/>
               </w:rPr>
+              <w:lastRenderedPageBreak/>
               <w:t>Weeks 8-9:</w:t>
             </w:r>
             <w:r>
-              <w:t xml:space="preserve"> 10/11-10/24</w:t>
+              <w:t xml:space="preserve"> 2/27-3/12</w:t>
             </w:r>
           </w:p>
         </w:tc>
@@ -3719,11 +3780,267 @@
               <w:t>Project 7:</w:t>
             </w:r>
             <w:r>
-              <w:t xml:space="preserve"> Chapter 6: Importing, Cleaning, and Analyzing Data</w:t>
-            </w:r>
-          </w:p>
+              <w:t xml:space="preserve"> Chapter 5: Probability Distributions</w:t>
+            </w:r>
+          </w:p>
+        </w:tc>
+        <w:tc>
+          <w:tcPr>
+            <w:tcW w:w="1577" w:type="dxa"/>
+          </w:tcPr>
+          <w:p>
+            <w:pPr>
+              <w:rPr>
+                <w:b/>
+              </w:rPr>
+            </w:pPr>
+          </w:p>
+        </w:tc>
+        <w:tc>
+          <w:tcPr>
+            <w:tcW w:w="2235" w:type="dxa"/>
+          </w:tcPr>
+          <w:p>
+            <w:pPr>
+              <w:rPr>
+                <w:b/>
+              </w:rPr>
+            </w:pPr>
+          </w:p>
+        </w:tc>
+        <w:tc>
+          <w:tcPr>
+            <w:tcW w:w="1595" w:type="dxa"/>
+          </w:tcPr>
+          <w:p>
+            <w:r>
+              <w:rPr>
+                <w:b/>
+                <w:bCs/>
+              </w:rPr>
+              <w:t>Week 8</w:t>
+            </w:r>
+            <w:r>
+              <w:t>: Homework 5: Importing, Cleaning, and Analyzing Data</w:t>
+            </w:r>
+          </w:p>
+          <w:p>
+            <w:pPr>
+              <w:rPr>
+                <w:b/>
+                <w:bCs/>
+              </w:rPr>
+            </w:pPr>
+          </w:p>
+          <w:p>
+            <w:r>
+              <w:rPr>
+                <w:b/>
+                <w:bCs/>
+              </w:rPr>
+              <w:t>Week 9</w:t>
+            </w:r>
+            <w:r>
+              <w:t>: Homework 6: Working with OLS</w:t>
+            </w:r>
+          </w:p>
+        </w:tc>
+      </w:tr>
+      <w:tr>
+        <w:tc>
+          <w:tcPr>
+            <w:tcW w:w="997" w:type="dxa"/>
+          </w:tcPr>
+          <w:p>
+            <w:pPr>
+              <w:rPr>
+                <w:b/>
+              </w:rPr>
+            </w:pPr>
+            <w:r>
+              <w:rPr>
+                <w:bCs/>
+              </w:rPr>
+              <w:t xml:space="preserve">Spring Break: </w:t>
+            </w:r>
+            <w:r>
+              <w:rPr>
+                <w:bCs/>
+              </w:rPr>
+              <w:t>3/1</w:t>
+            </w:r>
+            <w:r>
+              <w:rPr>
+                <w:bCs/>
+              </w:rPr>
+              <w:t>3</w:t>
+            </w:r>
+            <w:r>
+              <w:rPr>
+                <w:bCs/>
+              </w:rPr>
+              <w:t>-3/</w:t>
+            </w:r>
+            <w:r>
+              <w:rPr>
+                <w:bCs/>
+              </w:rPr>
+              <w:t>19</w:t>
+            </w:r>
+          </w:p>
+        </w:tc>
+        <w:tc>
+          <w:tcPr>
+            <w:tcW w:w="1448" w:type="dxa"/>
+          </w:tcPr>
           <w:p/>
-          <w:p>
+        </w:tc>
+        <w:tc>
+          <w:tcPr>
+            <w:tcW w:w="1498" w:type="dxa"/>
+          </w:tcPr>
+          <w:p>
+            <w:pPr>
+              <w:rPr>
+                <w:b/>
+                <w:bCs/>
+              </w:rPr>
+            </w:pPr>
+          </w:p>
+        </w:tc>
+        <w:tc>
+          <w:tcPr>
+            <w:tcW w:w="1577" w:type="dxa"/>
+          </w:tcPr>
+          <w:p>
+            <w:pPr>
+              <w:rPr>
+                <w:b/>
+                <w:bCs/>
+              </w:rPr>
+            </w:pPr>
+          </w:p>
+        </w:tc>
+        <w:tc>
+          <w:tcPr>
+            <w:tcW w:w="2235" w:type="dxa"/>
+          </w:tcPr>
+          <w:p/>
+        </w:tc>
+        <w:tc>
+          <w:tcPr>
+            <w:tcW w:w="1595" w:type="dxa"/>
+          </w:tcPr>
+          <w:p>
+            <w:pPr>
+              <w:rPr>
+                <w:b/>
+                <w:bCs/>
+              </w:rPr>
+            </w:pPr>
+          </w:p>
+        </w:tc>
+      </w:tr>
+      <w:tr>
+        <w:tc>
+          <w:tcPr>
+            <w:tcW w:w="997" w:type="dxa"/>
+          </w:tcPr>
+          <w:p>
+            <w:r>
+              <w:rPr>
+                <w:b/>
+              </w:rPr>
+              <w:t xml:space="preserve">Week 10-12: </w:t>
+            </w:r>
+            <w:r>
+              <w:rPr>
+                <w:bCs/>
+              </w:rPr>
+              <w:t>3/2</w:t>
+            </w:r>
+            <w:r>
+              <w:rPr>
+                <w:bCs/>
+              </w:rPr>
+              <w:t>0</w:t>
+            </w:r>
+            <w:r>
+              <w:rPr>
+                <w:bCs/>
+              </w:rPr>
+              <w:t>-</w:t>
+            </w:r>
+            <w:r>
+              <w:rPr>
+                <w:bCs/>
+              </w:rPr>
+              <w:t>4/9</w:t>
+            </w:r>
+          </w:p>
+        </w:tc>
+        <w:tc>
+          <w:tcPr>
+            <w:tcW w:w="1448" w:type="dxa"/>
+          </w:tcPr>
+          <w:p>
+            <w:pPr>
+              <w:rPr>
+                <w:bCs/>
+              </w:rPr>
+            </w:pPr>
+            <w:r>
+              <w:rPr>
+                <w:bCs/>
+              </w:rPr>
+              <w:t>Hypothesis Testing</w:t>
+            </w:r>
+          </w:p>
+        </w:tc>
+        <w:tc>
+          <w:tcPr>
+            <w:tcW w:w="1498" w:type="dxa"/>
+          </w:tcPr>
+          <w:p>
+            <w:r>
+              <w:rPr>
+                <w:b/>
+                <w:bCs/>
+              </w:rPr>
+              <w:t xml:space="preserve">Project </w:t>
+            </w:r>
+            <w:r>
+              <w:rPr>
+                <w:b/>
+                <w:bCs/>
+              </w:rPr>
+              <w:t>7</w:t>
+            </w:r>
+            <w:r>
+              <w:rPr>
+                <w:b/>
+                <w:bCs/>
+              </w:rPr>
+              <w:t>:</w:t>
+            </w:r>
+            <w:r>
+              <w:rPr>
+                <w:b/>
+                <w:bCs/>
+              </w:rPr>
+              <w:t xml:space="preserve"> </w:t>
+            </w:r>
+            <w:r>
+              <w:t>Hypothesis Testing</w:t>
+            </w:r>
+          </w:p>
+          <w:p>
+            <w:pPr>
+              <w:rPr>
+                <w:b/>
+                <w:bCs/>
+              </w:rPr>
+            </w:pPr>
             <w:r>
               <w:rPr>
                 <w:b/>
@@ -3734,7 +4051,15 @@
             <w:r>
               <w:t xml:space="preserve"> Working with OLS</w:t>
             </w:r>
-          </w:p>
+            <w:r>
+              <w:rPr>
+                <w:b/>
+                <w:bCs/>
+              </w:rPr>
+              <w:t xml:space="preserve"> </w:t>
+            </w:r>
+          </w:p>
+          <w:p/>
         </w:tc>
         <w:tc>
           <w:tcPr>
@@ -3792,22 +4117,26 @@
                 <w:b/>
                 <w:bCs/>
               </w:rPr>
-              <w:t>Week 8</w:t>
-            </w:r>
-            <w:r>
-              <w:t>: Homework 5: Importing, Cleaning, and Analyzing Data</w:t>
-            </w:r>
-            <w:r>
-              <w:rPr>
-                <w:b/>
-                <w:bCs/>
-              </w:rPr>
-              <w:t xml:space="preserve"> Week 9</w:t>
-            </w:r>
-            <w:r>
-              <w:t>: Homework 6: Working with OLS</w:t>
-            </w:r>
-          </w:p>
+              <w:t xml:space="preserve">Week 11: </w:t>
+            </w:r>
+            <w:r>
+              <w:t>Homework 6: Partial Correlations and Directed Acyclic Graphs (11/7)</w:t>
+            </w:r>
+          </w:p>
+          <w:p/>
+          <w:p>
+            <w:r>
+              <w:rPr>
+                <w:b/>
+                <w:bCs/>
+              </w:rPr>
+              <w:t xml:space="preserve">Week 13: </w:t>
+            </w:r>
+            <w:r>
+              <w:t>Homework 7: Advanced Data Analysis (11/14)</w:t>
+            </w:r>
+          </w:p>
+          <w:p/>
         </w:tc>
       </w:tr>
       <w:tr>
@@ -3816,116 +4145,123 @@
             <w:tcW w:w="997" w:type="dxa"/>
           </w:tcPr>
           <w:p>
-            <w:r>
-              <w:rPr>
-                <w:b/>
-              </w:rPr>
-              <w:t>Weeks 10-1</w:t>
-            </w:r>
-            <w:r>
-              <w:rPr>
-                <w:b/>
-              </w:rPr>
-              <w:t>2</w:t>
-            </w:r>
-            <w:r>
-              <w:rPr>
-                <w:b/>
+            <w:pPr>
+              <w:rPr>
+                <w:b/>
+              </w:rPr>
+            </w:pPr>
+            <w:r>
+              <w:rPr>
+                <w:b/>
+              </w:rPr>
+              <w:t xml:space="preserve">Weeks 13-14: </w:t>
+            </w:r>
+            <w:r>
+              <w:t>4/10-4/23</w:t>
+            </w:r>
+          </w:p>
+        </w:tc>
+        <w:tc>
+          <w:tcPr>
+            <w:tcW w:w="1448" w:type="dxa"/>
+          </w:tcPr>
+          <w:p>
+            <w:pPr>
+              <w:rPr>
+                <w:bCs/>
+              </w:rPr>
+            </w:pPr>
+            <w:r>
+              <w:rPr>
+                <w:bCs/>
+              </w:rPr>
+              <w:t>Advanced Analytics</w:t>
+            </w:r>
+          </w:p>
+        </w:tc>
+        <w:tc>
+          <w:tcPr>
+            <w:tcW w:w="1498" w:type="dxa"/>
+          </w:tcPr>
+          <w:p>
+            <w:r>
+              <w:rPr>
+                <w:b/>
+                <w:bCs/>
+              </w:rPr>
+              <w:t>Project 9:</w:t>
+            </w:r>
+            <w:r>
+              <w:t xml:space="preserve"> Partial Correlations and Directed Acyclic Graphs</w:t>
+            </w:r>
+          </w:p>
+          <w:p>
+            <w:pPr>
+              <w:rPr>
+                <w:b/>
+                <w:bCs/>
+              </w:rPr>
+            </w:pPr>
+          </w:p>
+          <w:p>
+            <w:pPr>
+              <w:rPr>
+                <w:b/>
+                <w:bCs/>
+              </w:rPr>
+            </w:pPr>
+            <w:r>
+              <w:rPr>
+                <w:b/>
+                <w:bCs/>
+              </w:rPr>
+              <w:t>Project 1</w:t>
+            </w:r>
+            <w:r>
+              <w:rPr>
+                <w:b/>
+                <w:bCs/>
+              </w:rPr>
+              <w:t>0</w:t>
+            </w:r>
+            <w:r>
+              <w:rPr>
+                <w:b/>
+                <w:bCs/>
               </w:rPr>
               <w:t xml:space="preserve">: </w:t>
             </w:r>
             <w:r>
-              <w:t>10/25-11/14</w:t>
-            </w:r>
-          </w:p>
-        </w:tc>
-        <w:tc>
-          <w:tcPr>
-            <w:tcW w:w="1448" w:type="dxa"/>
-          </w:tcPr>
+              <w:t>Chapter 8: Advanced Data Analysis</w:t>
+            </w:r>
+            <w:r>
+              <w:rPr>
+                <w:b/>
+                <w:bCs/>
+              </w:rPr>
+              <w:t xml:space="preserve"> </w:t>
+            </w:r>
+          </w:p>
           <w:p>
             <w:pPr>
               <w:rPr>
+                <w:b/>
                 <w:bCs/>
               </w:rPr>
             </w:pPr>
-            <w:r>
-              <w:rPr>
-                <w:bCs/>
-              </w:rPr>
-              <w:t>Advanced</w:t>
-            </w:r>
-            <w:r>
-              <w:rPr>
-                <w:bCs/>
-              </w:rPr>
-              <w:t xml:space="preserve"> Data Analysis</w:t>
-            </w:r>
-          </w:p>
-        </w:tc>
-        <w:tc>
-          <w:tcPr>
-            <w:tcW w:w="1498" w:type="dxa"/>
-          </w:tcPr>
-          <w:p>
-            <w:r>
-              <w:rPr>
-                <w:b/>
-                <w:bCs/>
-              </w:rPr>
-              <w:t>Project 9:</w:t>
-            </w:r>
-            <w:r>
-              <w:t xml:space="preserve"> Partial Correlations and Directed </w:t>
-            </w:r>
-            <w:r>
-              <w:lastRenderedPageBreak/>
-              <w:t>Acyclic Graphs</w:t>
-            </w:r>
-          </w:p>
-          <w:p>
-            <w:r>
-              <w:rPr>
-                <w:b/>
-                <w:bCs/>
-              </w:rPr>
-              <w:t>Project 1</w:t>
-            </w:r>
-            <w:r>
-              <w:rPr>
-                <w:b/>
-                <w:bCs/>
-              </w:rPr>
-              <w:t>0</w:t>
-            </w:r>
-            <w:r>
-              <w:rPr>
-                <w:b/>
-                <w:bCs/>
-              </w:rPr>
-              <w:t xml:space="preserve">: </w:t>
-            </w:r>
-            <w:r>
-              <w:t>Chapter 8: Advanced Data Analysis</w:t>
-            </w:r>
-          </w:p>
+          </w:p>
+          <w:p/>
         </w:tc>
         <w:tc>
           <w:tcPr>
             <w:tcW w:w="1577" w:type="dxa"/>
           </w:tcPr>
           <w:p>
-            <w:pPr>
-              <w:rPr>
-                <w:b/>
-              </w:rPr>
-            </w:pPr>
-            <w:r>
-              <w:rPr>
-                <w:b/>
-                <w:bCs/>
-              </w:rPr>
-              <w:lastRenderedPageBreak/>
+            <w:r>
+              <w:rPr>
+                <w:b/>
+                <w:bCs/>
+              </w:rPr>
               <w:t>Chapter 8:</w:t>
             </w:r>
             <w:r>
@@ -3939,20 +4275,10 @@
           </w:tcPr>
           <w:p>
             <w:r>
-              <w:t xml:space="preserve">Partial correlation; directed acyclic graphs; residuals; multi index; indicator </w:t>
-            </w:r>
-            <w:r>
-              <w:lastRenderedPageBreak/>
-              <w:t>variables; quantiles; panel regression</w:t>
-            </w:r>
-          </w:p>
-          <w:p>
-            <w:pPr>
-              <w:rPr>
-                <w:b/>
-              </w:rPr>
-            </w:pPr>
-          </w:p>
+              <w:t>Partial correlation; directed acyclic graphs; residuals; multi index; indicator variables; quantiles; panel regression</w:t>
+            </w:r>
+          </w:p>
+          <w:p/>
         </w:tc>
         <w:tc>
           <w:tcPr>
@@ -3960,41 +4286,23 @@
           </w:tcPr>
           <w:p>
             <w:r>
-              <w:rPr>
-                <w:b/>
-                <w:bCs/>
-              </w:rPr>
-              <w:lastRenderedPageBreak/>
-              <w:t xml:space="preserve">Week 11: </w:t>
-            </w:r>
-            <w:r>
-              <w:t xml:space="preserve">Homework 6: Partial Correlations and Directed </w:t>
-            </w:r>
-            <w:r>
-              <w:lastRenderedPageBreak/>
-              <w:t>Acyclic Graphs</w:t>
-            </w:r>
-            <w:r>
-              <w:t xml:space="preserve"> (11/7)</w:t>
-            </w:r>
-          </w:p>
-          <w:p/>
-          <w:p>
-            <w:r>
-              <w:rPr>
-                <w:b/>
-                <w:bCs/>
-              </w:rPr>
-              <w:t xml:space="preserve">Week 13: </w:t>
-            </w:r>
-            <w:r>
-              <w:t>Homework 7: Advanced Data Analysis</w:t>
-            </w:r>
-            <w:r>
-              <w:t xml:space="preserve"> (11/14)</w:t>
-            </w:r>
-          </w:p>
-          <w:p/>
+              <w:t>Upload Rough Draft of Project to GitHub. Must be at least 2500 words with 10 citations.</w:t>
+            </w:r>
+            <w:r>
+              <w:rPr>
+                <w:b/>
+                <w:bCs/>
+              </w:rPr>
+              <w:t xml:space="preserve"> Due 11/2</w:t>
+            </w:r>
+            <w:r>
+              <w:rPr>
+                <w:b/>
+                <w:bCs/>
+              </w:rPr>
+              <w:t>4</w:t>
+            </w:r>
+          </w:p>
         </w:tc>
       </w:tr>
       <w:tr>
@@ -4012,35 +4320,16 @@
               <w:rPr>
                 <w:b/>
               </w:rPr>
-              <w:lastRenderedPageBreak/>
-              <w:t>Week 1</w:t>
-            </w:r>
-            <w:r>
-              <w:rPr>
-                <w:b/>
-              </w:rPr>
-              <w:t>3-14</w:t>
-            </w:r>
-            <w:r>
-              <w:rPr>
-                <w:b/>
-              </w:rPr>
-              <w:t xml:space="preserve">: </w:t>
-            </w:r>
-            <w:r>
-              <w:t>11</w:t>
-            </w:r>
-            <w:r>
-              <w:t>/</w:t>
-            </w:r>
-            <w:r>
-              <w:t>15</w:t>
+              <w:t xml:space="preserve">Week 15: </w:t>
+            </w:r>
+            <w:r>
+              <w:t>4/24</w:t>
             </w:r>
             <w:r>
               <w:t>-</w:t>
             </w:r>
             <w:r>
-              <w:t>11/24</w:t>
+              <w:t>4/30</w:t>
             </w:r>
           </w:p>
         </w:tc>
@@ -4058,7 +4347,7 @@
               <w:rPr>
                 <w:bCs/>
               </w:rPr>
-              <w:t>GIS</w:t>
+              <w:t>Geocoded Data</w:t>
             </w:r>
           </w:p>
         </w:tc>
@@ -4091,7 +4380,7 @@
           </w:tcPr>
           <w:p>
             <w:r>
-              <w:t xml:space="preserve">Geopandas; GIS; </w:t>
+              <w:t>Geopandas; GIS;</w:t>
             </w:r>
           </w:p>
         </w:tc>
@@ -4101,21 +4390,19 @@
           </w:tcPr>
           <w:p>
             <w:r>
-              <w:t>Upload Rough Draft of Project to GitHub. Must be at least 2500 words with 10 citations.</w:t>
-            </w:r>
-            <w:r>
-              <w:rPr>
-                <w:b/>
-                <w:bCs/>
-              </w:rPr>
-              <w:t xml:space="preserve"> Due 11/2</w:t>
-            </w:r>
-            <w:r>
-              <w:rPr>
-                <w:b/>
-                <w:bCs/>
-              </w:rPr>
-              <w:t>4</w:t>
+              <w:rPr>
+                <w:b/>
+                <w:bCs/>
+              </w:rPr>
+              <w:t>Week 15</w:t>
+            </w:r>
+            <w:r>
+              <w:t>:</w:t>
+            </w:r>
+          </w:p>
+          <w:p>
+            <w:r>
+              <w:t>Project 11 Homework</w:t>
             </w:r>
           </w:p>
         </w:tc>
@@ -4126,176 +4413,105 @@
             <w:tcW w:w="997" w:type="dxa"/>
           </w:tcPr>
           <w:p>
+            <w:r>
+              <w:rPr>
+                <w:b/>
+              </w:rPr>
+              <w:lastRenderedPageBreak/>
+              <w:t xml:space="preserve">Week 16: </w:t>
+            </w:r>
+            <w:r>
+              <w:t>5</w:t>
+            </w:r>
+            <w:r>
+              <w:t>/</w:t>
+            </w:r>
+            <w:r>
+              <w:t>1</w:t>
+            </w:r>
+            <w:r>
+              <w:t>-</w:t>
+            </w:r>
+            <w:r>
+              <w:t>5/7</w:t>
+            </w:r>
+            <w:r>
+              <w:rPr>
+                <w:b/>
+              </w:rPr>
+              <w:t xml:space="preserve"> </w:t>
+            </w:r>
+          </w:p>
+          <w:p/>
+          <w:p>
+            <w:r>
+              <w:t>5/9 8AM</w:t>
+            </w:r>
+          </w:p>
+        </w:tc>
+        <w:tc>
+          <w:tcPr>
+            <w:tcW w:w="1448" w:type="dxa"/>
+          </w:tcPr>
+          <w:p>
+            <w:r>
+              <w:rPr>
+                <w:bCs/>
+              </w:rPr>
+              <w:t>In class Presentations</w:t>
+            </w:r>
+          </w:p>
+        </w:tc>
+        <w:tc>
+          <w:tcPr>
+            <w:tcW w:w="1498" w:type="dxa"/>
+          </w:tcPr>
+          <w:p/>
+        </w:tc>
+        <w:tc>
+          <w:tcPr>
+            <w:tcW w:w="1577" w:type="dxa"/>
+          </w:tcPr>
+          <w:p/>
+        </w:tc>
+        <w:tc>
+          <w:tcPr>
+            <w:tcW w:w="2235" w:type="dxa"/>
+          </w:tcPr>
+          <w:p/>
+        </w:tc>
+        <w:tc>
+          <w:tcPr>
+            <w:tcW w:w="1595" w:type="dxa"/>
+          </w:tcPr>
+          <w:p>
+            <w:r>
+              <w:t>Present Project; Attend Presentations*</w:t>
+            </w:r>
+          </w:p>
+          <w:p>
             <w:pPr>
               <w:rPr>
                 <w:b/>
+                <w:bCs/>
+                <w:color w:val="2F5496" w:themeColor="accent1" w:themeShade="BF"/>
               </w:rPr>
             </w:pPr>
             <w:r>
               <w:rPr>
                 <w:b/>
-              </w:rPr>
-              <w:t>Week 1</w:t>
-            </w:r>
-            <w:r>
-              <w:rPr>
-                <w:b/>
+                <w:bCs/>
+                <w:color w:val="2F5496" w:themeColor="accent1" w:themeShade="BF"/>
               </w:rPr>
               <w:t>5</w:t>
             </w:r>
             <w:r>
               <w:rPr>
                 <w:b/>
-              </w:rPr>
-              <w:t xml:space="preserve">: </w:t>
-            </w:r>
-            <w:r>
-              <w:rPr>
-                <w:bCs/>
-              </w:rPr>
-              <w:t>11/</w:t>
-            </w:r>
-            <w:r>
-              <w:rPr>
-                <w:bCs/>
-              </w:rPr>
-              <w:t>29-12/5</w:t>
-            </w:r>
-          </w:p>
-        </w:tc>
-        <w:tc>
-          <w:tcPr>
-            <w:tcW w:w="1448" w:type="dxa"/>
-          </w:tcPr>
-          <w:p>
-            <w:pPr>
-              <w:rPr>
-                <w:bCs/>
-              </w:rPr>
-            </w:pPr>
-            <w:r>
-              <w:rPr>
-                <w:bCs/>
-              </w:rPr>
-              <w:t>Monte Carlo Simulation</w:t>
-            </w:r>
-          </w:p>
-        </w:tc>
-        <w:tc>
-          <w:tcPr>
-            <w:tcW w:w="1498" w:type="dxa"/>
-          </w:tcPr>
-          <w:p>
-            <w:r>
-              <w:rPr>
-                <w:b/>
-                <w:bCs/>
-              </w:rPr>
-              <w:t>Project 12:</w:t>
-            </w:r>
-            <w:r>
-              <w:t xml:space="preserve"> Simulating Randomness</w:t>
-            </w:r>
-          </w:p>
-        </w:tc>
-        <w:tc>
-          <w:tcPr>
-            <w:tcW w:w="1577" w:type="dxa"/>
-          </w:tcPr>
-          <w:p/>
-        </w:tc>
-        <w:tc>
-          <w:tcPr>
-            <w:tcW w:w="2235" w:type="dxa"/>
-          </w:tcPr>
-          <w:p>
-            <w:r>
-              <w:t>Monte carlo simulation</w:t>
-            </w:r>
-          </w:p>
-        </w:tc>
-        <w:tc>
-          <w:tcPr>
-            <w:tcW w:w="1595" w:type="dxa"/>
-          </w:tcPr>
-          <w:p>
-            <w:r>
-              <w:t>No homework due;</w:t>
-            </w:r>
-          </w:p>
-        </w:tc>
-      </w:tr>
-      <w:tr>
-        <w:tc>
-          <w:tcPr>
-            <w:tcW w:w="997" w:type="dxa"/>
-          </w:tcPr>
-          <w:p>
-            <w:r>
-              <w:rPr>
-                <w:b/>
-              </w:rPr>
-              <w:t xml:space="preserve">Week 16: </w:t>
-            </w:r>
-            <w:r>
-              <w:t>12/6-12/10, 12/17 8AM</w:t>
-            </w:r>
-          </w:p>
-        </w:tc>
-        <w:tc>
-          <w:tcPr>
-            <w:tcW w:w="1448" w:type="dxa"/>
-          </w:tcPr>
-          <w:p>
-            <w:r>
-              <w:rPr>
-                <w:bCs/>
-              </w:rPr>
-              <w:t>In class Presentations</w:t>
-            </w:r>
-          </w:p>
-        </w:tc>
-        <w:tc>
-          <w:tcPr>
-            <w:tcW w:w="1498" w:type="dxa"/>
-          </w:tcPr>
-          <w:p/>
-        </w:tc>
-        <w:tc>
-          <w:tcPr>
-            <w:tcW w:w="1577" w:type="dxa"/>
-          </w:tcPr>
-          <w:p/>
-        </w:tc>
-        <w:tc>
-          <w:tcPr>
-            <w:tcW w:w="2235" w:type="dxa"/>
-          </w:tcPr>
-          <w:p/>
-        </w:tc>
-        <w:tc>
-          <w:tcPr>
-            <w:tcW w:w="1595" w:type="dxa"/>
-          </w:tcPr>
-          <w:p>
-            <w:r>
-              <w:t>Present Project; Attend Presentations*</w:t>
-            </w:r>
-          </w:p>
-          <w:p>
-            <w:pPr>
-              <w:rPr>
-                <w:b/>
-                <w:bCs/>
-              </w:rPr>
-            </w:pPr>
-            <w:r>
-              <w:rPr>
-                <w:b/>
                 <w:bCs/>
                 <w:color w:val="2F5496" w:themeColor="accent1" w:themeShade="BF"/>
               </w:rPr>
-              <w:t>12/1</w:t>
+              <w:t>/</w:t>
             </w:r>
             <w:r>
               <w:rPr>
@@ -4303,7 +4519,7 @@
                 <w:bCs/>
                 <w:color w:val="2F5496" w:themeColor="accent1" w:themeShade="BF"/>
               </w:rPr>
-              <w:t>6 11:59 PM</w:t>
+              <w:t>9 11:59 PM</w:t>
             </w:r>
             <w:r>
               <w:rPr>
@@ -4349,7 +4565,31 @@
         <w:rPr>
           <w:b/>
         </w:rPr>
-        <w:t xml:space="preserve"> during Week 16 and on Monday Dec 17 at 8 AM</w:t>
+        <w:t xml:space="preserve"> during Week 16 and on </w:t>
+      </w:r>
+      <w:r>
+        <w:rPr>
+          <w:b/>
+        </w:rPr>
+        <w:t>Tuesday</w:t>
+      </w:r>
+      <w:r>
+        <w:rPr>
+          <w:b/>
+        </w:rPr>
+        <w:t xml:space="preserve"> </w:t>
+      </w:r>
+      <w:r>
+        <w:rPr>
+          <w:b/>
+        </w:rPr>
+        <w:t>May 9</w:t>
+      </w:r>
+      <w:r>
+        <w:rPr>
+          <w:b/>
+        </w:rPr>
+        <w:t xml:space="preserve"> at 8 AM</w:t>
       </w:r>
     </w:p>
     <w:p>
@@ -4377,7 +4617,7 @@
 </file>
 
 <file path=word/numbering.xml><?xml version="1.0" encoding="utf-8"?>
-<w:numbering xmlns:wpc="http://schemas.microsoft.com/office/word/2010/wordprocessingCanvas" xmlns:cx="http://schemas.microsoft.com/office/drawing/2014/chartex" xmlns:cx1="http://schemas.microsoft.com/office/drawing/2015/9/8/chartex" xmlns:cx2="http://schemas.microsoft.com/office/drawing/2015/10/21/chartex" xmlns:cx3="http://schemas.microsoft.com/office/drawing/2016/5/9/chartex" xmlns:cx4="http://schemas.microsoft.com/office/drawing/2016/5/10/chartex" xmlns:cx5="http://schemas.microsoft.com/office/drawing/2016/5/11/chartex" xmlns:cx6="http://schemas.microsoft.com/office/drawing/2016/5/12/chartex" xmlns:cx7="http://schemas.microsoft.com/office/drawing/2016/5/13/chartex" xmlns:cx8="http://schemas.microsoft.com/office/drawing/2016/5/14/chartex" xmlns:mc="http://schemas.openxmlformats.org/markup-compatibility/2006" xmlns:aink="http://schemas.microsoft.com/office/drawing/2016/ink" xmlns:am3d="http://schemas.microsoft.com/office/drawing/2017/model3d" xmlns:o="urn:schemas-microsoft-com:office:office" xmlns:r="http://schemas.openxmlformats.org/officeDocument/2006/relationships" xmlns:m="http://schemas.openxmlformats.org/officeDocument/2006/math" xmlns:v="urn:schemas-microsoft-com:vml" xmlns:wp14="http://schemas.microsoft.com/office/word/2010/wordprocessingDrawing" xmlns:wp="http://schemas.openxmlformats.org/drawingml/2006/wordprocessingDrawing" xmlns:w10="urn:schemas-microsoft-com:office:word" xmlns:w="http://schemas.openxmlformats.org/wordprocessingml/2006/main" xmlns:w14="http://schemas.microsoft.com/office/word/2010/wordml" xmlns:w15="http://schemas.microsoft.com/office/word/2012/wordml" xmlns:w16cex="http://schemas.microsoft.com/office/word/2018/wordml/cex" xmlns:w16cid="http://schemas.microsoft.com/office/word/2016/wordml/cid" xmlns:w16="http://schemas.microsoft.com/office/word/2018/wordml" xmlns:w16sdtdh="http://schemas.microsoft.com/office/word/2020/wordml/sdtdatahash" xmlns:w16se="http://schemas.microsoft.com/office/word/2015/wordml/symex" xmlns:wpg="http://schemas.microsoft.com/office/word/2010/wordprocessingGroup" xmlns:wpi="http://schemas.microsoft.com/office/word/2010/wordprocessingInk" xmlns:wne="http://schemas.microsoft.com/office/word/2006/wordml" xmlns:wps="http://schemas.microsoft.com/office/word/2010/wordprocessingShape" mc:Ignorable="w14 w15 w16se w16cid w16 w16cex w16sdtdh wp14">
+<w:numbering xmlns:wpc="http://schemas.microsoft.com/office/word/2010/wordprocessingCanvas" xmlns:cx="http://schemas.microsoft.com/office/drawing/2014/chartex" xmlns:cx1="http://schemas.microsoft.com/office/drawing/2015/9/8/chartex" xmlns:cx2="http://schemas.microsoft.com/office/drawing/2015/10/21/chartex" xmlns:cx3="http://schemas.microsoft.com/office/drawing/2016/5/9/chartex" xmlns:cx4="http://schemas.microsoft.com/office/drawing/2016/5/10/chartex" xmlns:cx5="http://schemas.microsoft.com/office/drawing/2016/5/11/chartex" xmlns:cx6="http://schemas.microsoft.com/office/drawing/2016/5/12/chartex" xmlns:cx7="http://schemas.microsoft.com/office/drawing/2016/5/13/chartex" xmlns:cx8="http://schemas.microsoft.com/office/drawing/2016/5/14/chartex" xmlns:mc="http://schemas.openxmlformats.org/markup-compatibility/2006" xmlns:aink="http://schemas.microsoft.com/office/drawing/2016/ink" xmlns:am3d="http://schemas.microsoft.com/office/drawing/2017/model3d" xmlns:o="urn:schemas-microsoft-com:office:office" xmlns:oel="http://schemas.microsoft.com/office/2019/extlst" xmlns:r="http://schemas.openxmlformats.org/officeDocument/2006/relationships" xmlns:m="http://schemas.openxmlformats.org/officeDocument/2006/math" xmlns:v="urn:schemas-microsoft-com:vml" xmlns:wp14="http://schemas.microsoft.com/office/word/2010/wordprocessingDrawing" xmlns:wp="http://schemas.openxmlformats.org/drawingml/2006/wordprocessingDrawing" xmlns:w10="urn:schemas-microsoft-com:office:word" xmlns:w="http://schemas.openxmlformats.org/wordprocessingml/2006/main" xmlns:w14="http://schemas.microsoft.com/office/word/2010/wordml" xmlns:w15="http://schemas.microsoft.com/office/word/2012/wordml" xmlns:w16cex="http://schemas.microsoft.com/office/word/2018/wordml/cex" xmlns:w16cid="http://schemas.microsoft.com/office/word/2016/wordml/cid" xmlns:w16="http://schemas.microsoft.com/office/word/2018/wordml" xmlns:w16sdtdh="http://schemas.microsoft.com/office/word/2020/wordml/sdtdatahash" xmlns:w16se="http://schemas.microsoft.com/office/word/2015/wordml/symex" xmlns:wpg="http://schemas.microsoft.com/office/word/2010/wordprocessingGroup" xmlns:wpi="http://schemas.microsoft.com/office/word/2010/wordprocessingInk" xmlns:wne="http://schemas.microsoft.com/office/word/2006/wordml" xmlns:wps="http://schemas.microsoft.com/office/word/2010/wordprocessingShape" mc:Ignorable="w14 w15 w16se w16cid w16 w16cex w16sdtdh wp14">
   <w:abstractNum w:abstractNumId="0" w15:restartNumberingAfterBreak="0">
     <w:nsid w:val="42F73BDB"/>
     <w:multiLevelType w:val="hybridMultilevel"/>
@@ -4759,16 +4999,16 @@
       </w:pPr>
     </w:lvl>
   </w:abstractNum>
-  <w:num w:numId="1">
+  <w:num w:numId="1" w16cid:durableId="1576432183">
     <w:abstractNumId w:val="0"/>
   </w:num>
-  <w:num w:numId="2">
+  <w:num w:numId="2" w16cid:durableId="1240745704">
     <w:abstractNumId w:val="2"/>
   </w:num>
-  <w:num w:numId="3">
+  <w:num w:numId="3" w16cid:durableId="1694839530">
     <w:abstractNumId w:val="3"/>
   </w:num>
-  <w:num w:numId="4">
+  <w:num w:numId="4" w16cid:durableId="2130590477">
     <w:abstractNumId w:val="1"/>
   </w:num>
 </w:numbering>
@@ -5172,6 +5412,7 @@
   <w:style w:type="paragraph" w:default="1" w:styleId="Normal">
     <w:name w:val="Normal"/>
     <w:qFormat/>
+    <w:rsid w:val="003D038E"/>
   </w:style>
   <w:style w:type="character" w:default="1" w:styleId="DefaultParagraphFont">
     <w:name w:val="Default Paragraph Font"/>

</xml_diff>